<commit_message>
Kleine Korrekturen an der Projektskizze.
</commit_message>
<xml_diff>
--- a/Documents/Projektskizze/Projektskizze_v3_korrigiert.docx
+++ b/Documents/Projektskizze/Projektskizze_v3_korrigiert.docx
@@ -965,7 +965,6 @@
         <w:spacing w:after="160" w:line="259" w:lineRule="auto"/>
       </w:pPr>
       <w:r>
-        <w:lastRenderedPageBreak/>
         <w:t xml:space="preserve">Zusätzliche Desktop- oder HTML5-Versionen sind rein </w:t>
       </w:r>
       <w:del w:id="39" w:author="HAL9000" w:date="2014-09-29T11:52:00Z">
@@ -1005,6 +1004,7 @@
         </w:rPr>
       </w:pPr>
       <w:r>
+        <w:lastRenderedPageBreak/>
         <w:t>Ressourcen</w:t>
       </w:r>
     </w:p>
@@ -4237,6 +4237,7 @@
         <w:pStyle w:val="berschrift2"/>
       </w:pPr>
       <w:r>
+        <w:lastRenderedPageBreak/>
         <w:t>Risikodiagramm</w:t>
       </w:r>
     </w:p>
@@ -5037,17 +5038,7 @@
                   <w:szCs w:val="20"/>
                   <w:lang w:eastAsia="de-CH"/>
                 </w:rPr>
-                <w:t>U</w:t>
-              </w:r>
-              <w:r>
-                <w:rPr>
-                  <w:rFonts w:eastAsia="Times New Roman" w:cs="Times New Roman"/>
-                  <w:color w:val="000000"/>
-                  <w:sz w:val="20"/>
-                  <w:szCs w:val="20"/>
-                  <w:lang w:eastAsia="de-CH"/>
-                </w:rPr>
-                <w:t>nwahr</w:t>
+                <w:t>Unwahr</w:t>
               </w:r>
               <w:r>
                 <w:rPr>
@@ -5436,24 +5427,41 @@
       <w:pPr>
         <w:pStyle w:val="berschrift1"/>
         <w:rPr>
-          <w:del w:id="134" w:author="HAL9000" w:date="2014-09-29T14:26:00Z"/>
+          <w:ins w:id="134" w:author="HAL9000" w:date="2014-09-29T16:44:00Z"/>
         </w:rPr>
-      </w:pPr>
-      <w:proofErr w:type="spellStart"/>
-      <w:r>
-        <w:lastRenderedPageBreak/>
-        <w:t>Grobplanung</w:t>
-      </w:r>
-      <w:bookmarkStart w:id="135" w:name="_GoBack"/>
-      <w:bookmarkEnd w:id="135"/>
+        <w:pPrChange w:id="135" w:author="HAL9000" w:date="2014-09-29T16:44:00Z">
+          <w:pPr>
+            <w:spacing w:after="0" w:line="240" w:lineRule="auto"/>
+          </w:pPr>
+        </w:pPrChange>
+      </w:pPr>
+      <w:ins w:id="136" w:author="HAL9000" w:date="2014-09-29T16:44:00Z">
+        <w:r>
+          <w:lastRenderedPageBreak/>
+          <w:t>Grobplanung</w:t>
+        </w:r>
+      </w:ins>
     </w:p>
     <w:p>
       <w:pPr>
         <w:pStyle w:val="berschrift1"/>
         <w:rPr>
-          <w:del w:id="136" w:author="HAL9000" w:date="2014-09-29T14:41:00Z"/>
+          <w:del w:id="137" w:author="HAL9000" w:date="2014-09-29T14:26:00Z"/>
         </w:rPr>
-        <w:pPrChange w:id="137" w:author="HAL9000" w:date="2014-09-29T14:26:00Z">
+      </w:pPr>
+      <w:del w:id="138" w:author="HAL9000" w:date="2014-09-29T16:44:00Z">
+        <w:r>
+          <w:delText>Grobplanung</w:delText>
+        </w:r>
+      </w:del>
+    </w:p>
+    <w:p>
+      <w:pPr>
+        <w:pStyle w:val="berschrift1"/>
+        <w:rPr>
+          <w:del w:id="139" w:author="HAL9000" w:date="2014-09-29T14:41:00Z"/>
+        </w:rPr>
+        <w:pPrChange w:id="140" w:author="HAL9000" w:date="2014-09-29T14:26:00Z">
           <w:pPr/>
         </w:pPrChange>
       </w:pPr>
@@ -5512,7 +5520,6 @@
               </w:rPr>
               <w:t>Phase</w:t>
             </w:r>
-            <w:proofErr w:type="spellEnd"/>
           </w:p>
         </w:tc>
         <w:tc>
@@ -6281,7 +6288,7 @@
     <w:p>
       <w:pPr>
         <w:rPr>
-          <w:del w:id="138" w:author="HAL9000" w:date="2014-09-29T14:26:00Z"/>
+          <w:del w:id="141" w:author="HAL9000" w:date="2014-09-29T14:26:00Z"/>
           <w:b/>
         </w:rPr>
       </w:pPr>
@@ -6308,20 +6315,10 @@
           <w:right w:w="70" w:type="dxa"/>
         </w:tblCellMar>
         <w:tblLook w:val="04A0" w:firstRow="1" w:lastRow="0" w:firstColumn="1" w:lastColumn="0" w:noHBand="0" w:noVBand="1"/>
-        <w:tblPrChange w:id="139" w:author="HAL9000" w:date="2014-09-29T14:40:00Z">
-          <w:tblPr>
-            <w:tblW w:w="5000" w:type="pct"/>
-            <w:tblCellMar>
-              <w:left w:w="70" w:type="dxa"/>
-              <w:right w:w="70" w:type="dxa"/>
-            </w:tblCellMar>
-            <w:tblLook w:val="04A0" w:firstRow="1" w:lastRow="0" w:firstColumn="1" w:lastColumn="0" w:noHBand="0" w:noVBand="1"/>
-          </w:tblPr>
-        </w:tblPrChange>
       </w:tblPr>
       <w:tblGrid>
         <w:gridCol w:w="1204"/>
-        <w:gridCol w:w="1210"/>
+        <w:gridCol w:w="1213"/>
         <w:gridCol w:w="1203"/>
         <w:gridCol w:w="1203"/>
         <w:gridCol w:w="1203"/>
@@ -6331,28 +6328,478 @@
         <w:gridCol w:w="1203"/>
         <w:gridCol w:w="1203"/>
         <w:gridCol w:w="1203"/>
-        <w:gridCol w:w="1186"/>
-        <w:tblGridChange w:id="140">
+        <w:gridCol w:w="1183"/>
+        <w:tblGridChange w:id="142">
           <w:tblGrid>
             <w:gridCol w:w="1204"/>
             <w:gridCol w:w="1207"/>
+            <w:gridCol w:w="6"/>
             <w:gridCol w:w="1203"/>
             <w:gridCol w:w="1203"/>
+            <w:gridCol w:w="1197"/>
+            <w:gridCol w:w="6"/>
+            <w:gridCol w:w="1203"/>
+            <w:gridCol w:w="1197"/>
+            <w:gridCol w:w="6"/>
+            <w:gridCol w:w="1203"/>
+            <w:gridCol w:w="1197"/>
+            <w:gridCol w:w="6"/>
             <w:gridCol w:w="1203"/>
             <w:gridCol w:w="1203"/>
-            <w:gridCol w:w="1203"/>
-            <w:gridCol w:w="1203"/>
-            <w:gridCol w:w="1203"/>
-            <w:gridCol w:w="1203"/>
-            <w:gridCol w:w="1203"/>
-            <w:gridCol w:w="1189"/>
+            <w:gridCol w:w="1183"/>
           </w:tblGrid>
         </w:tblGridChange>
       </w:tblGrid>
       <w:tr>
         <w:trPr>
           <w:trHeight w:val="345"/>
-          <w:trPrChange w:id="141" w:author="HAL9000" w:date="2014-09-29T14:40:00Z">
+        </w:trPr>
+        <w:tc>
+          <w:tcPr>
+            <w:tcW w:w="417" w:type="pct"/>
+            <w:tcBorders>
+              <w:top w:val="nil"/>
+              <w:left w:val="nil"/>
+              <w:bottom w:val="single" w:sz="4" w:space="0" w:color="auto"/>
+              <w:right w:val="single" w:sz="4" w:space="0" w:color="auto"/>
+            </w:tcBorders>
+            <w:shd w:val="clear" w:color="auto" w:fill="auto"/>
+            <w:noWrap/>
+            <w:vAlign w:val="bottom"/>
+            <w:hideMark/>
+          </w:tcPr>
+          <w:p>
+            <w:pPr>
+              <w:spacing w:after="0" w:line="240" w:lineRule="auto"/>
+              <w:jc w:val="center"/>
+              <w:rPr>
+                <w:rFonts w:eastAsia="Times New Roman" w:cs="Times New Roman"/>
+                <w:color w:val="000000"/>
+                <w:lang w:eastAsia="de-CH"/>
+              </w:rPr>
+            </w:pPr>
+            <w:r>
+              <w:rPr>
+                <w:rFonts w:eastAsia="Times New Roman" w:cs="Times New Roman"/>
+                <w:color w:val="000000"/>
+                <w:lang w:eastAsia="de-CH"/>
+              </w:rPr>
+              <w:t>23. Sep</w:t>
+            </w:r>
+          </w:p>
+        </w:tc>
+        <w:tc>
+          <w:tcPr>
+            <w:tcW w:w="419" w:type="pct"/>
+            <w:tcBorders>
+              <w:top w:val="nil"/>
+              <w:left w:val="nil"/>
+              <w:bottom w:val="nil"/>
+              <w:right w:val="single" w:sz="8" w:space="0" w:color="auto"/>
+            </w:tcBorders>
+            <w:shd w:val="clear" w:color="auto" w:fill="auto"/>
+            <w:noWrap/>
+            <w:vAlign w:val="bottom"/>
+            <w:hideMark/>
+          </w:tcPr>
+          <w:p>
+            <w:pPr>
+              <w:spacing w:after="0" w:line="240" w:lineRule="auto"/>
+              <w:jc w:val="center"/>
+              <w:rPr>
+                <w:rFonts w:eastAsia="Times New Roman" w:cs="Times New Roman"/>
+                <w:b/>
+                <w:bCs/>
+                <w:color w:val="000000"/>
+                <w:lang w:eastAsia="de-CH"/>
+              </w:rPr>
+            </w:pPr>
+            <w:r>
+              <w:rPr>
+                <w:rFonts w:eastAsia="Times New Roman" w:cs="Times New Roman"/>
+                <w:b/>
+                <w:bCs/>
+                <w:color w:val="000000"/>
+                <w:lang w:eastAsia="de-CH"/>
+              </w:rPr>
+              <w:t>30. Sep</w:t>
+            </w:r>
+          </w:p>
+        </w:tc>
+        <w:tc>
+          <w:tcPr>
+            <w:tcW w:w="417" w:type="pct"/>
+            <w:tcBorders>
+              <w:top w:val="nil"/>
+              <w:left w:val="nil"/>
+              <w:bottom w:val="single" w:sz="4" w:space="0" w:color="auto"/>
+              <w:right w:val="single" w:sz="4" w:space="0" w:color="auto"/>
+            </w:tcBorders>
+            <w:shd w:val="clear" w:color="auto" w:fill="auto"/>
+            <w:noWrap/>
+            <w:vAlign w:val="bottom"/>
+            <w:hideMark/>
+          </w:tcPr>
+          <w:p>
+            <w:pPr>
+              <w:spacing w:after="0" w:line="240" w:lineRule="auto"/>
+              <w:jc w:val="center"/>
+              <w:rPr>
+                <w:rFonts w:eastAsia="Times New Roman" w:cs="Times New Roman"/>
+                <w:color w:val="000000"/>
+                <w:lang w:eastAsia="de-CH"/>
+              </w:rPr>
+            </w:pPr>
+            <w:r>
+              <w:rPr>
+                <w:rFonts w:eastAsia="Times New Roman" w:cs="Times New Roman"/>
+                <w:color w:val="000000"/>
+                <w:lang w:eastAsia="de-CH"/>
+              </w:rPr>
+              <w:t>07. Okt</w:t>
+            </w:r>
+          </w:p>
+        </w:tc>
+        <w:tc>
+          <w:tcPr>
+            <w:tcW w:w="417" w:type="pct"/>
+            <w:tcBorders>
+              <w:top w:val="nil"/>
+              <w:left w:val="nil"/>
+              <w:bottom w:val="single" w:sz="4" w:space="0" w:color="auto"/>
+              <w:right w:val="single" w:sz="4" w:space="0" w:color="auto"/>
+            </w:tcBorders>
+            <w:shd w:val="clear" w:color="auto" w:fill="auto"/>
+            <w:noWrap/>
+            <w:vAlign w:val="bottom"/>
+            <w:hideMark/>
+          </w:tcPr>
+          <w:p>
+            <w:pPr>
+              <w:spacing w:after="0" w:line="240" w:lineRule="auto"/>
+              <w:jc w:val="center"/>
+              <w:rPr>
+                <w:rFonts w:eastAsia="Times New Roman" w:cs="Times New Roman"/>
+                <w:color w:val="000000"/>
+                <w:lang w:eastAsia="de-CH"/>
+              </w:rPr>
+            </w:pPr>
+            <w:r>
+              <w:rPr>
+                <w:rFonts w:eastAsia="Times New Roman" w:cs="Times New Roman"/>
+                <w:color w:val="000000"/>
+                <w:lang w:eastAsia="de-CH"/>
+              </w:rPr>
+              <w:t>14. Okt</w:t>
+            </w:r>
+          </w:p>
+        </w:tc>
+        <w:tc>
+          <w:tcPr>
+            <w:tcW w:w="417" w:type="pct"/>
+            <w:tcBorders>
+              <w:top w:val="nil"/>
+              <w:left w:val="nil"/>
+              <w:bottom w:val="nil"/>
+              <w:right w:val="single" w:sz="8" w:space="0" w:color="auto"/>
+            </w:tcBorders>
+            <w:shd w:val="clear" w:color="auto" w:fill="auto"/>
+            <w:noWrap/>
+            <w:vAlign w:val="bottom"/>
+            <w:hideMark/>
+          </w:tcPr>
+          <w:p>
+            <w:pPr>
+              <w:spacing w:after="0" w:line="240" w:lineRule="auto"/>
+              <w:jc w:val="center"/>
+              <w:rPr>
+                <w:rFonts w:eastAsia="Times New Roman" w:cs="Times New Roman"/>
+                <w:b/>
+                <w:bCs/>
+                <w:color w:val="000000"/>
+                <w:lang w:eastAsia="de-CH"/>
+              </w:rPr>
+            </w:pPr>
+            <w:r>
+              <w:rPr>
+                <w:rFonts w:eastAsia="Times New Roman" w:cs="Times New Roman"/>
+                <w:b/>
+                <w:bCs/>
+                <w:color w:val="000000"/>
+                <w:lang w:eastAsia="de-CH"/>
+              </w:rPr>
+              <w:t>21. Okt</w:t>
+            </w:r>
+          </w:p>
+        </w:tc>
+        <w:tc>
+          <w:tcPr>
+            <w:tcW w:w="417" w:type="pct"/>
+            <w:tcBorders>
+              <w:top w:val="nil"/>
+              <w:left w:val="nil"/>
+              <w:bottom w:val="single" w:sz="4" w:space="0" w:color="auto"/>
+              <w:right w:val="single" w:sz="4" w:space="0" w:color="auto"/>
+            </w:tcBorders>
+            <w:shd w:val="clear" w:color="auto" w:fill="auto"/>
+            <w:noWrap/>
+            <w:vAlign w:val="bottom"/>
+            <w:hideMark/>
+          </w:tcPr>
+          <w:p>
+            <w:pPr>
+              <w:spacing w:after="0" w:line="240" w:lineRule="auto"/>
+              <w:jc w:val="center"/>
+              <w:rPr>
+                <w:rFonts w:eastAsia="Times New Roman" w:cs="Times New Roman"/>
+                <w:color w:val="000000"/>
+                <w:lang w:eastAsia="de-CH"/>
+              </w:rPr>
+            </w:pPr>
+            <w:r>
+              <w:rPr>
+                <w:rFonts w:eastAsia="Times New Roman" w:cs="Times New Roman"/>
+                <w:color w:val="000000"/>
+                <w:lang w:eastAsia="de-CH"/>
+              </w:rPr>
+              <w:t>28. Okt</w:t>
+            </w:r>
+          </w:p>
+        </w:tc>
+        <w:tc>
+          <w:tcPr>
+            <w:tcW w:w="417" w:type="pct"/>
+            <w:tcBorders>
+              <w:top w:val="nil"/>
+              <w:left w:val="nil"/>
+              <w:bottom w:val="single" w:sz="4" w:space="0" w:color="auto"/>
+              <w:right w:val="single" w:sz="4" w:space="0" w:color="auto"/>
+            </w:tcBorders>
+            <w:shd w:val="clear" w:color="auto" w:fill="auto"/>
+            <w:noWrap/>
+            <w:vAlign w:val="bottom"/>
+            <w:hideMark/>
+          </w:tcPr>
+          <w:p>
+            <w:pPr>
+              <w:spacing w:after="0" w:line="240" w:lineRule="auto"/>
+              <w:jc w:val="center"/>
+              <w:rPr>
+                <w:rFonts w:eastAsia="Times New Roman" w:cs="Times New Roman"/>
+                <w:color w:val="000000"/>
+                <w:lang w:eastAsia="de-CH"/>
+              </w:rPr>
+            </w:pPr>
+            <w:r>
+              <w:rPr>
+                <w:rFonts w:eastAsia="Times New Roman" w:cs="Times New Roman"/>
+                <w:color w:val="000000"/>
+                <w:lang w:eastAsia="de-CH"/>
+              </w:rPr>
+              <w:t>04. Nov</w:t>
+            </w:r>
+          </w:p>
+        </w:tc>
+        <w:tc>
+          <w:tcPr>
+            <w:tcW w:w="417" w:type="pct"/>
+            <w:tcBorders>
+              <w:top w:val="nil"/>
+              <w:left w:val="nil"/>
+              <w:bottom w:val="single" w:sz="4" w:space="0" w:color="auto"/>
+              <w:right w:val="single" w:sz="4" w:space="0" w:color="auto"/>
+            </w:tcBorders>
+            <w:shd w:val="clear" w:color="auto" w:fill="auto"/>
+            <w:noWrap/>
+            <w:vAlign w:val="bottom"/>
+            <w:hideMark/>
+          </w:tcPr>
+          <w:p>
+            <w:pPr>
+              <w:spacing w:after="0" w:line="240" w:lineRule="auto"/>
+              <w:jc w:val="center"/>
+              <w:rPr>
+                <w:rFonts w:eastAsia="Times New Roman" w:cs="Times New Roman"/>
+                <w:color w:val="000000"/>
+                <w:lang w:eastAsia="de-CH"/>
+              </w:rPr>
+            </w:pPr>
+            <w:r>
+              <w:rPr>
+                <w:rFonts w:eastAsia="Times New Roman" w:cs="Times New Roman"/>
+                <w:color w:val="000000"/>
+                <w:lang w:eastAsia="de-CH"/>
+              </w:rPr>
+              <w:t>11. Nov</w:t>
+            </w:r>
+          </w:p>
+        </w:tc>
+        <w:tc>
+          <w:tcPr>
+            <w:tcW w:w="417" w:type="pct"/>
+            <w:tcBorders>
+              <w:top w:val="nil"/>
+              <w:left w:val="nil"/>
+              <w:bottom w:val="nil"/>
+              <w:right w:val="single" w:sz="8" w:space="0" w:color="auto"/>
+            </w:tcBorders>
+            <w:shd w:val="clear" w:color="auto" w:fill="auto"/>
+            <w:noWrap/>
+            <w:vAlign w:val="bottom"/>
+            <w:hideMark/>
+          </w:tcPr>
+          <w:p>
+            <w:pPr>
+              <w:spacing w:after="0" w:line="240" w:lineRule="auto"/>
+              <w:jc w:val="center"/>
+              <w:rPr>
+                <w:rFonts w:eastAsia="Times New Roman" w:cs="Times New Roman"/>
+                <w:b/>
+                <w:bCs/>
+                <w:color w:val="000000"/>
+                <w:lang w:eastAsia="de-CH"/>
+              </w:rPr>
+            </w:pPr>
+            <w:r>
+              <w:rPr>
+                <w:rFonts w:eastAsia="Times New Roman" w:cs="Times New Roman"/>
+                <w:b/>
+                <w:bCs/>
+                <w:color w:val="000000"/>
+                <w:lang w:eastAsia="de-CH"/>
+              </w:rPr>
+              <w:t>18. Nov</w:t>
+            </w:r>
+          </w:p>
+        </w:tc>
+        <w:tc>
+          <w:tcPr>
+            <w:tcW w:w="417" w:type="pct"/>
+            <w:tcBorders>
+              <w:top w:val="nil"/>
+              <w:left w:val="nil"/>
+              <w:bottom w:val="single" w:sz="4" w:space="0" w:color="auto"/>
+              <w:right w:val="single" w:sz="4" w:space="0" w:color="auto"/>
+            </w:tcBorders>
+            <w:shd w:val="clear" w:color="auto" w:fill="auto"/>
+            <w:noWrap/>
+            <w:vAlign w:val="bottom"/>
+            <w:hideMark/>
+          </w:tcPr>
+          <w:p>
+            <w:pPr>
+              <w:spacing w:after="0" w:line="240" w:lineRule="auto"/>
+              <w:jc w:val="center"/>
+              <w:rPr>
+                <w:rFonts w:eastAsia="Times New Roman" w:cs="Times New Roman"/>
+                <w:color w:val="000000"/>
+                <w:lang w:eastAsia="de-CH"/>
+              </w:rPr>
+            </w:pPr>
+            <w:r>
+              <w:rPr>
+                <w:rFonts w:eastAsia="Times New Roman" w:cs="Times New Roman"/>
+                <w:color w:val="000000"/>
+                <w:lang w:eastAsia="de-CH"/>
+              </w:rPr>
+              <w:t>25. Nov</w:t>
+            </w:r>
+          </w:p>
+        </w:tc>
+        <w:tc>
+          <w:tcPr>
+            <w:tcW w:w="417" w:type="pct"/>
+            <w:tcBorders>
+              <w:top w:val="nil"/>
+              <w:left w:val="nil"/>
+              <w:bottom w:val="single" w:sz="4" w:space="0" w:color="auto"/>
+              <w:right w:val="single" w:sz="4" w:space="0" w:color="auto"/>
+            </w:tcBorders>
+            <w:shd w:val="clear" w:color="auto" w:fill="auto"/>
+            <w:noWrap/>
+            <w:vAlign w:val="bottom"/>
+            <w:hideMark/>
+          </w:tcPr>
+          <w:p>
+            <w:pPr>
+              <w:spacing w:after="0" w:line="240" w:lineRule="auto"/>
+              <w:jc w:val="center"/>
+              <w:rPr>
+                <w:rFonts w:eastAsia="Times New Roman" w:cs="Times New Roman"/>
+                <w:color w:val="000000"/>
+                <w:lang w:eastAsia="de-CH"/>
+              </w:rPr>
+            </w:pPr>
+            <w:r>
+              <w:rPr>
+                <w:rFonts w:eastAsia="Times New Roman" w:cs="Times New Roman"/>
+                <w:color w:val="000000"/>
+                <w:lang w:eastAsia="de-CH"/>
+              </w:rPr>
+              <w:t>02. Dez</w:t>
+            </w:r>
+          </w:p>
+        </w:tc>
+        <w:tc>
+          <w:tcPr>
+            <w:tcW w:w="411" w:type="pct"/>
+            <w:tcBorders>
+              <w:top w:val="nil"/>
+              <w:left w:val="nil"/>
+              <w:bottom w:val="nil"/>
+              <w:right w:val="single" w:sz="8" w:space="0" w:color="auto"/>
+            </w:tcBorders>
+            <w:shd w:val="clear" w:color="auto" w:fill="auto"/>
+            <w:noWrap/>
+            <w:vAlign w:val="bottom"/>
+            <w:hideMark/>
+          </w:tcPr>
+          <w:p>
+            <w:pPr>
+              <w:spacing w:after="0" w:line="240" w:lineRule="auto"/>
+              <w:jc w:val="center"/>
+              <w:rPr>
+                <w:rFonts w:eastAsia="Times New Roman" w:cs="Times New Roman"/>
+                <w:b/>
+                <w:bCs/>
+                <w:color w:val="000000"/>
+                <w:lang w:eastAsia="de-CH"/>
+              </w:rPr>
+            </w:pPr>
+            <w:r>
+              <w:rPr>
+                <w:rFonts w:eastAsia="Times New Roman" w:cs="Times New Roman"/>
+                <w:b/>
+                <w:bCs/>
+                <w:color w:val="000000"/>
+                <w:lang w:eastAsia="de-CH"/>
+              </w:rPr>
+              <w:t>09. Dez</w:t>
+            </w:r>
+          </w:p>
+        </w:tc>
+      </w:tr>
+      <w:tr>
+        <w:tblPrEx>
+          <w:tblW w:w="5000" w:type="pct"/>
+          <w:tblCellMar>
+            <w:left w:w="70" w:type="dxa"/>
+            <w:right w:w="70" w:type="dxa"/>
+          </w:tblCellMar>
+          <w:tblPrExChange w:id="143" w:author="HAL9000" w:date="2014-09-29T16:47:00Z">
+            <w:tblPrEx>
+              <w:tblW w:w="5000" w:type="pct"/>
+              <w:tblCellMar>
+                <w:left w:w="70" w:type="dxa"/>
+                <w:right w:w="70" w:type="dxa"/>
+              </w:tblCellMar>
+            </w:tblPrEx>
+          </w:tblPrExChange>
+        </w:tblPrEx>
+        <w:trPr>
+          <w:trHeight w:val="345"/>
+          <w:ins w:id="144" w:author="HAL9000" w:date="2014-09-29T14:25:00Z"/>
+          <w:trPrChange w:id="145" w:author="HAL9000" w:date="2014-09-29T16:47:00Z">
             <w:trPr>
               <w:trHeight w:val="345"/>
             </w:trPr>
@@ -6360,633 +6807,18 @@
         </w:trPr>
         <w:tc>
           <w:tcPr>
-            <w:tcW w:w="417" w:type="pct"/>
-            <w:tcBorders>
-              <w:top w:val="nil"/>
+            <w:tcW w:w="837" w:type="pct"/>
+            <w:gridSpan w:val="2"/>
+            <w:tcBorders>
+              <w:top w:val="single" w:sz="4" w:space="0" w:color="auto"/>
               <w:left w:val="nil"/>
               <w:bottom w:val="single" w:sz="4" w:space="0" w:color="auto"/>
-              <w:right w:val="single" w:sz="4" w:space="0" w:color="auto"/>
-            </w:tcBorders>
-            <w:shd w:val="clear" w:color="auto" w:fill="auto"/>
+              <w:right w:val="single" w:sz="8" w:space="0" w:color="000000"/>
+            </w:tcBorders>
+            <w:shd w:val="clear" w:color="auto" w:fill="D9D9D9" w:themeFill="background1" w:themeFillShade="D9"/>
             <w:noWrap/>
             <w:vAlign w:val="bottom"/>
-            <w:hideMark/>
-            <w:tcPrChange w:id="142" w:author="HAL9000" w:date="2014-09-29T14:40:00Z">
-              <w:tcPr>
-                <w:tcW w:w="417" w:type="pct"/>
-                <w:tcBorders>
-                  <w:top w:val="nil"/>
-                  <w:left w:val="nil"/>
-                  <w:bottom w:val="single" w:sz="4" w:space="0" w:color="auto"/>
-                  <w:right w:val="single" w:sz="4" w:space="0" w:color="auto"/>
-                </w:tcBorders>
-                <w:shd w:val="clear" w:color="auto" w:fill="auto"/>
-                <w:noWrap/>
-                <w:vAlign w:val="bottom"/>
-                <w:hideMark/>
-              </w:tcPr>
-            </w:tcPrChange>
-          </w:tcPr>
-          <w:p>
-            <w:pPr>
-              <w:spacing w:after="0" w:line="240" w:lineRule="auto"/>
-              <w:jc w:val="center"/>
-              <w:rPr>
-                <w:rFonts w:eastAsia="Times New Roman" w:cs="Times New Roman"/>
-                <w:color w:val="000000"/>
-                <w:lang w:eastAsia="de-CH"/>
-              </w:rPr>
-            </w:pPr>
-            <w:r>
-              <w:rPr>
-                <w:rFonts w:eastAsia="Times New Roman" w:cs="Times New Roman"/>
-                <w:color w:val="000000"/>
-                <w:lang w:eastAsia="de-CH"/>
-              </w:rPr>
-              <w:t>23. Sep</w:t>
-            </w:r>
-          </w:p>
-        </w:tc>
-        <w:tc>
-          <w:tcPr>
-            <w:tcW w:w="418" w:type="pct"/>
-            <w:tcBorders>
-              <w:top w:val="nil"/>
-              <w:left w:val="nil"/>
-              <w:bottom w:val="nil"/>
-              <w:right w:val="single" w:sz="8" w:space="0" w:color="auto"/>
-            </w:tcBorders>
-            <w:shd w:val="clear" w:color="auto" w:fill="auto"/>
-            <w:noWrap/>
-            <w:vAlign w:val="bottom"/>
-            <w:hideMark/>
-            <w:tcPrChange w:id="143" w:author="HAL9000" w:date="2014-09-29T14:40:00Z">
-              <w:tcPr>
-                <w:tcW w:w="417" w:type="pct"/>
-                <w:tcBorders>
-                  <w:top w:val="nil"/>
-                  <w:left w:val="nil"/>
-                  <w:bottom w:val="nil"/>
-                  <w:right w:val="single" w:sz="8" w:space="0" w:color="auto"/>
-                </w:tcBorders>
-                <w:shd w:val="clear" w:color="auto" w:fill="auto"/>
-                <w:noWrap/>
-                <w:vAlign w:val="bottom"/>
-                <w:hideMark/>
-              </w:tcPr>
-            </w:tcPrChange>
-          </w:tcPr>
-          <w:p>
-            <w:pPr>
-              <w:spacing w:after="0" w:line="240" w:lineRule="auto"/>
-              <w:jc w:val="center"/>
-              <w:rPr>
-                <w:rFonts w:eastAsia="Times New Roman" w:cs="Times New Roman"/>
-                <w:b/>
-                <w:bCs/>
-                <w:color w:val="000000"/>
-                <w:lang w:eastAsia="de-CH"/>
-              </w:rPr>
-            </w:pPr>
-            <w:r>
-              <w:rPr>
-                <w:rFonts w:eastAsia="Times New Roman" w:cs="Times New Roman"/>
-                <w:b/>
-                <w:bCs/>
-                <w:color w:val="000000"/>
-                <w:lang w:eastAsia="de-CH"/>
-              </w:rPr>
-              <w:t>30. Sep</w:t>
-            </w:r>
-          </w:p>
-        </w:tc>
-        <w:tc>
-          <w:tcPr>
-            <w:tcW w:w="417" w:type="pct"/>
-            <w:tcBorders>
-              <w:top w:val="nil"/>
-              <w:left w:val="nil"/>
-              <w:bottom w:val="single" w:sz="4" w:space="0" w:color="auto"/>
-              <w:right w:val="single" w:sz="4" w:space="0" w:color="auto"/>
-            </w:tcBorders>
-            <w:shd w:val="clear" w:color="auto" w:fill="auto"/>
-            <w:noWrap/>
-            <w:vAlign w:val="bottom"/>
-            <w:hideMark/>
-            <w:tcPrChange w:id="144" w:author="HAL9000" w:date="2014-09-29T14:40:00Z">
-              <w:tcPr>
-                <w:tcW w:w="417" w:type="pct"/>
-                <w:tcBorders>
-                  <w:top w:val="nil"/>
-                  <w:left w:val="nil"/>
-                  <w:bottom w:val="single" w:sz="4" w:space="0" w:color="auto"/>
-                  <w:right w:val="single" w:sz="4" w:space="0" w:color="auto"/>
-                </w:tcBorders>
-                <w:shd w:val="clear" w:color="auto" w:fill="auto"/>
-                <w:noWrap/>
-                <w:vAlign w:val="bottom"/>
-                <w:hideMark/>
-              </w:tcPr>
-            </w:tcPrChange>
-          </w:tcPr>
-          <w:p>
-            <w:pPr>
-              <w:spacing w:after="0" w:line="240" w:lineRule="auto"/>
-              <w:jc w:val="center"/>
-              <w:rPr>
-                <w:rFonts w:eastAsia="Times New Roman" w:cs="Times New Roman"/>
-                <w:color w:val="000000"/>
-                <w:lang w:eastAsia="de-CH"/>
-              </w:rPr>
-            </w:pPr>
-            <w:r>
-              <w:rPr>
-                <w:rFonts w:eastAsia="Times New Roman" w:cs="Times New Roman"/>
-                <w:color w:val="000000"/>
-                <w:lang w:eastAsia="de-CH"/>
-              </w:rPr>
-              <w:t>07. Okt</w:t>
-            </w:r>
-          </w:p>
-        </w:tc>
-        <w:tc>
-          <w:tcPr>
-            <w:tcW w:w="417" w:type="pct"/>
-            <w:tcBorders>
-              <w:top w:val="nil"/>
-              <w:left w:val="nil"/>
-              <w:bottom w:val="single" w:sz="4" w:space="0" w:color="auto"/>
-              <w:right w:val="single" w:sz="4" w:space="0" w:color="auto"/>
-            </w:tcBorders>
-            <w:shd w:val="clear" w:color="auto" w:fill="auto"/>
-            <w:noWrap/>
-            <w:vAlign w:val="bottom"/>
-            <w:hideMark/>
-            <w:tcPrChange w:id="145" w:author="HAL9000" w:date="2014-09-29T14:40:00Z">
-              <w:tcPr>
-                <w:tcW w:w="417" w:type="pct"/>
-                <w:tcBorders>
-                  <w:top w:val="nil"/>
-                  <w:left w:val="nil"/>
-                  <w:bottom w:val="single" w:sz="4" w:space="0" w:color="auto"/>
-                  <w:right w:val="single" w:sz="4" w:space="0" w:color="auto"/>
-                </w:tcBorders>
-                <w:shd w:val="clear" w:color="auto" w:fill="auto"/>
-                <w:noWrap/>
-                <w:vAlign w:val="bottom"/>
-                <w:hideMark/>
-              </w:tcPr>
-            </w:tcPrChange>
-          </w:tcPr>
-          <w:p>
-            <w:pPr>
-              <w:spacing w:after="0" w:line="240" w:lineRule="auto"/>
-              <w:jc w:val="center"/>
-              <w:rPr>
-                <w:rFonts w:eastAsia="Times New Roman" w:cs="Times New Roman"/>
-                <w:color w:val="000000"/>
-                <w:lang w:eastAsia="de-CH"/>
-              </w:rPr>
-            </w:pPr>
-            <w:r>
-              <w:rPr>
-                <w:rFonts w:eastAsia="Times New Roman" w:cs="Times New Roman"/>
-                <w:color w:val="000000"/>
-                <w:lang w:eastAsia="de-CH"/>
-              </w:rPr>
-              <w:t>14. Okt</w:t>
-            </w:r>
-          </w:p>
-        </w:tc>
-        <w:tc>
-          <w:tcPr>
-            <w:tcW w:w="417" w:type="pct"/>
-            <w:tcBorders>
-              <w:top w:val="nil"/>
-              <w:left w:val="nil"/>
-              <w:bottom w:val="nil"/>
-              <w:right w:val="single" w:sz="8" w:space="0" w:color="auto"/>
-            </w:tcBorders>
-            <w:shd w:val="clear" w:color="auto" w:fill="auto"/>
-            <w:noWrap/>
-            <w:vAlign w:val="bottom"/>
-            <w:hideMark/>
-            <w:tcPrChange w:id="146" w:author="HAL9000" w:date="2014-09-29T14:40:00Z">
-              <w:tcPr>
-                <w:tcW w:w="417" w:type="pct"/>
-                <w:tcBorders>
-                  <w:top w:val="nil"/>
-                  <w:left w:val="nil"/>
-                  <w:bottom w:val="nil"/>
-                  <w:right w:val="single" w:sz="8" w:space="0" w:color="auto"/>
-                </w:tcBorders>
-                <w:shd w:val="clear" w:color="auto" w:fill="auto"/>
-                <w:noWrap/>
-                <w:vAlign w:val="bottom"/>
-                <w:hideMark/>
-              </w:tcPr>
-            </w:tcPrChange>
-          </w:tcPr>
-          <w:p>
-            <w:pPr>
-              <w:spacing w:after="0" w:line="240" w:lineRule="auto"/>
-              <w:jc w:val="center"/>
-              <w:rPr>
-                <w:rFonts w:eastAsia="Times New Roman" w:cs="Times New Roman"/>
-                <w:b/>
-                <w:bCs/>
-                <w:color w:val="000000"/>
-                <w:lang w:eastAsia="de-CH"/>
-              </w:rPr>
-            </w:pPr>
-            <w:r>
-              <w:rPr>
-                <w:rFonts w:eastAsia="Times New Roman" w:cs="Times New Roman"/>
-                <w:b/>
-                <w:bCs/>
-                <w:color w:val="000000"/>
-                <w:lang w:eastAsia="de-CH"/>
-              </w:rPr>
-              <w:t>21. Okt</w:t>
-            </w:r>
-          </w:p>
-        </w:tc>
-        <w:tc>
-          <w:tcPr>
-            <w:tcW w:w="417" w:type="pct"/>
-            <w:tcBorders>
-              <w:top w:val="nil"/>
-              <w:left w:val="nil"/>
-              <w:bottom w:val="single" w:sz="4" w:space="0" w:color="auto"/>
-              <w:right w:val="single" w:sz="4" w:space="0" w:color="auto"/>
-            </w:tcBorders>
-            <w:shd w:val="clear" w:color="auto" w:fill="auto"/>
-            <w:noWrap/>
-            <w:vAlign w:val="bottom"/>
-            <w:hideMark/>
-            <w:tcPrChange w:id="147" w:author="HAL9000" w:date="2014-09-29T14:40:00Z">
-              <w:tcPr>
-                <w:tcW w:w="417" w:type="pct"/>
-                <w:tcBorders>
-                  <w:top w:val="nil"/>
-                  <w:left w:val="nil"/>
-                  <w:bottom w:val="single" w:sz="4" w:space="0" w:color="auto"/>
-                  <w:right w:val="single" w:sz="4" w:space="0" w:color="auto"/>
-                </w:tcBorders>
-                <w:shd w:val="clear" w:color="auto" w:fill="auto"/>
-                <w:noWrap/>
-                <w:vAlign w:val="bottom"/>
-                <w:hideMark/>
-              </w:tcPr>
-            </w:tcPrChange>
-          </w:tcPr>
-          <w:p>
-            <w:pPr>
-              <w:spacing w:after="0" w:line="240" w:lineRule="auto"/>
-              <w:jc w:val="center"/>
-              <w:rPr>
-                <w:rFonts w:eastAsia="Times New Roman" w:cs="Times New Roman"/>
-                <w:color w:val="000000"/>
-                <w:lang w:eastAsia="de-CH"/>
-              </w:rPr>
-            </w:pPr>
-            <w:r>
-              <w:rPr>
-                <w:rFonts w:eastAsia="Times New Roman" w:cs="Times New Roman"/>
-                <w:color w:val="000000"/>
-                <w:lang w:eastAsia="de-CH"/>
-              </w:rPr>
-              <w:t>28. Okt</w:t>
-            </w:r>
-          </w:p>
-        </w:tc>
-        <w:tc>
-          <w:tcPr>
-            <w:tcW w:w="417" w:type="pct"/>
-            <w:tcBorders>
-              <w:top w:val="nil"/>
-              <w:left w:val="nil"/>
-              <w:bottom w:val="single" w:sz="4" w:space="0" w:color="auto"/>
-              <w:right w:val="single" w:sz="4" w:space="0" w:color="auto"/>
-            </w:tcBorders>
-            <w:shd w:val="clear" w:color="auto" w:fill="auto"/>
-            <w:noWrap/>
-            <w:vAlign w:val="bottom"/>
-            <w:hideMark/>
-            <w:tcPrChange w:id="148" w:author="HAL9000" w:date="2014-09-29T14:40:00Z">
-              <w:tcPr>
-                <w:tcW w:w="417" w:type="pct"/>
-                <w:tcBorders>
-                  <w:top w:val="nil"/>
-                  <w:left w:val="nil"/>
-                  <w:bottom w:val="single" w:sz="4" w:space="0" w:color="auto"/>
-                  <w:right w:val="single" w:sz="4" w:space="0" w:color="auto"/>
-                </w:tcBorders>
-                <w:shd w:val="clear" w:color="auto" w:fill="auto"/>
-                <w:noWrap/>
-                <w:vAlign w:val="bottom"/>
-                <w:hideMark/>
-              </w:tcPr>
-            </w:tcPrChange>
-          </w:tcPr>
-          <w:p>
-            <w:pPr>
-              <w:spacing w:after="0" w:line="240" w:lineRule="auto"/>
-              <w:jc w:val="center"/>
-              <w:rPr>
-                <w:rFonts w:eastAsia="Times New Roman" w:cs="Times New Roman"/>
-                <w:color w:val="000000"/>
-                <w:lang w:eastAsia="de-CH"/>
-              </w:rPr>
-            </w:pPr>
-            <w:r>
-              <w:rPr>
-                <w:rFonts w:eastAsia="Times New Roman" w:cs="Times New Roman"/>
-                <w:color w:val="000000"/>
-                <w:lang w:eastAsia="de-CH"/>
-              </w:rPr>
-              <w:t>04. Nov</w:t>
-            </w:r>
-          </w:p>
-        </w:tc>
-        <w:tc>
-          <w:tcPr>
-            <w:tcW w:w="417" w:type="pct"/>
-            <w:tcBorders>
-              <w:top w:val="nil"/>
-              <w:left w:val="nil"/>
-              <w:bottom w:val="single" w:sz="4" w:space="0" w:color="auto"/>
-              <w:right w:val="single" w:sz="4" w:space="0" w:color="auto"/>
-            </w:tcBorders>
-            <w:shd w:val="clear" w:color="auto" w:fill="auto"/>
-            <w:noWrap/>
-            <w:vAlign w:val="bottom"/>
-            <w:hideMark/>
-            <w:tcPrChange w:id="149" w:author="HAL9000" w:date="2014-09-29T14:40:00Z">
-              <w:tcPr>
-                <w:tcW w:w="417" w:type="pct"/>
-                <w:tcBorders>
-                  <w:top w:val="nil"/>
-                  <w:left w:val="nil"/>
-                  <w:bottom w:val="single" w:sz="4" w:space="0" w:color="auto"/>
-                  <w:right w:val="single" w:sz="4" w:space="0" w:color="auto"/>
-                </w:tcBorders>
-                <w:shd w:val="clear" w:color="auto" w:fill="auto"/>
-                <w:noWrap/>
-                <w:vAlign w:val="bottom"/>
-                <w:hideMark/>
-              </w:tcPr>
-            </w:tcPrChange>
-          </w:tcPr>
-          <w:p>
-            <w:pPr>
-              <w:spacing w:after="0" w:line="240" w:lineRule="auto"/>
-              <w:jc w:val="center"/>
-              <w:rPr>
-                <w:rFonts w:eastAsia="Times New Roman" w:cs="Times New Roman"/>
-                <w:color w:val="000000"/>
-                <w:lang w:eastAsia="de-CH"/>
-              </w:rPr>
-            </w:pPr>
-            <w:r>
-              <w:rPr>
-                <w:rFonts w:eastAsia="Times New Roman" w:cs="Times New Roman"/>
-                <w:color w:val="000000"/>
-                <w:lang w:eastAsia="de-CH"/>
-              </w:rPr>
-              <w:t>11. Nov</w:t>
-            </w:r>
-          </w:p>
-        </w:tc>
-        <w:tc>
-          <w:tcPr>
-            <w:tcW w:w="417" w:type="pct"/>
-            <w:tcBorders>
-              <w:top w:val="nil"/>
-              <w:left w:val="nil"/>
-              <w:bottom w:val="nil"/>
-              <w:right w:val="single" w:sz="8" w:space="0" w:color="auto"/>
-            </w:tcBorders>
-            <w:shd w:val="clear" w:color="auto" w:fill="auto"/>
-            <w:noWrap/>
-            <w:vAlign w:val="bottom"/>
-            <w:hideMark/>
-            <w:tcPrChange w:id="150" w:author="HAL9000" w:date="2014-09-29T14:40:00Z">
-              <w:tcPr>
-                <w:tcW w:w="417" w:type="pct"/>
-                <w:tcBorders>
-                  <w:top w:val="nil"/>
-                  <w:left w:val="nil"/>
-                  <w:bottom w:val="nil"/>
-                  <w:right w:val="single" w:sz="8" w:space="0" w:color="auto"/>
-                </w:tcBorders>
-                <w:shd w:val="clear" w:color="auto" w:fill="auto"/>
-                <w:noWrap/>
-                <w:vAlign w:val="bottom"/>
-                <w:hideMark/>
-              </w:tcPr>
-            </w:tcPrChange>
-          </w:tcPr>
-          <w:p>
-            <w:pPr>
-              <w:spacing w:after="0" w:line="240" w:lineRule="auto"/>
-              <w:jc w:val="center"/>
-              <w:rPr>
-                <w:rFonts w:eastAsia="Times New Roman" w:cs="Times New Roman"/>
-                <w:b/>
-                <w:bCs/>
-                <w:color w:val="000000"/>
-                <w:lang w:eastAsia="de-CH"/>
-              </w:rPr>
-            </w:pPr>
-            <w:r>
-              <w:rPr>
-                <w:rFonts w:eastAsia="Times New Roman" w:cs="Times New Roman"/>
-                <w:b/>
-                <w:bCs/>
-                <w:color w:val="000000"/>
-                <w:lang w:eastAsia="de-CH"/>
-              </w:rPr>
-              <w:t>18. Nov</w:t>
-            </w:r>
-          </w:p>
-        </w:tc>
-        <w:tc>
-          <w:tcPr>
-            <w:tcW w:w="417" w:type="pct"/>
-            <w:tcBorders>
-              <w:top w:val="nil"/>
-              <w:left w:val="nil"/>
-              <w:bottom w:val="single" w:sz="4" w:space="0" w:color="auto"/>
-              <w:right w:val="single" w:sz="4" w:space="0" w:color="auto"/>
-            </w:tcBorders>
-            <w:shd w:val="clear" w:color="auto" w:fill="auto"/>
-            <w:noWrap/>
-            <w:vAlign w:val="bottom"/>
-            <w:hideMark/>
-            <w:tcPrChange w:id="151" w:author="HAL9000" w:date="2014-09-29T14:40:00Z">
-              <w:tcPr>
-                <w:tcW w:w="417" w:type="pct"/>
-                <w:tcBorders>
-                  <w:top w:val="nil"/>
-                  <w:left w:val="nil"/>
-                  <w:bottom w:val="single" w:sz="4" w:space="0" w:color="auto"/>
-                  <w:right w:val="single" w:sz="4" w:space="0" w:color="auto"/>
-                </w:tcBorders>
-                <w:shd w:val="clear" w:color="auto" w:fill="auto"/>
-                <w:noWrap/>
-                <w:vAlign w:val="bottom"/>
-                <w:hideMark/>
-              </w:tcPr>
-            </w:tcPrChange>
-          </w:tcPr>
-          <w:p>
-            <w:pPr>
-              <w:spacing w:after="0" w:line="240" w:lineRule="auto"/>
-              <w:jc w:val="center"/>
-              <w:rPr>
-                <w:rFonts w:eastAsia="Times New Roman" w:cs="Times New Roman"/>
-                <w:color w:val="000000"/>
-                <w:lang w:eastAsia="de-CH"/>
-              </w:rPr>
-            </w:pPr>
-            <w:r>
-              <w:rPr>
-                <w:rFonts w:eastAsia="Times New Roman" w:cs="Times New Roman"/>
-                <w:color w:val="000000"/>
-                <w:lang w:eastAsia="de-CH"/>
-              </w:rPr>
-              <w:t>25. Nov</w:t>
-            </w:r>
-          </w:p>
-        </w:tc>
-        <w:tc>
-          <w:tcPr>
-            <w:tcW w:w="417" w:type="pct"/>
-            <w:tcBorders>
-              <w:top w:val="nil"/>
-              <w:left w:val="nil"/>
-              <w:bottom w:val="single" w:sz="4" w:space="0" w:color="auto"/>
-              <w:right w:val="single" w:sz="4" w:space="0" w:color="auto"/>
-            </w:tcBorders>
-            <w:shd w:val="clear" w:color="auto" w:fill="auto"/>
-            <w:noWrap/>
-            <w:vAlign w:val="bottom"/>
-            <w:hideMark/>
-            <w:tcPrChange w:id="152" w:author="HAL9000" w:date="2014-09-29T14:40:00Z">
-              <w:tcPr>
-                <w:tcW w:w="417" w:type="pct"/>
-                <w:tcBorders>
-                  <w:top w:val="nil"/>
-                  <w:left w:val="nil"/>
-                  <w:bottom w:val="single" w:sz="4" w:space="0" w:color="auto"/>
-                  <w:right w:val="single" w:sz="4" w:space="0" w:color="auto"/>
-                </w:tcBorders>
-                <w:shd w:val="clear" w:color="auto" w:fill="auto"/>
-                <w:noWrap/>
-                <w:vAlign w:val="bottom"/>
-                <w:hideMark/>
-              </w:tcPr>
-            </w:tcPrChange>
-          </w:tcPr>
-          <w:p>
-            <w:pPr>
-              <w:spacing w:after="0" w:line="240" w:lineRule="auto"/>
-              <w:jc w:val="center"/>
-              <w:rPr>
-                <w:rFonts w:eastAsia="Times New Roman" w:cs="Times New Roman"/>
-                <w:color w:val="000000"/>
-                <w:lang w:eastAsia="de-CH"/>
-              </w:rPr>
-            </w:pPr>
-            <w:r>
-              <w:rPr>
-                <w:rFonts w:eastAsia="Times New Roman" w:cs="Times New Roman"/>
-                <w:color w:val="000000"/>
-                <w:lang w:eastAsia="de-CH"/>
-              </w:rPr>
-              <w:t>02. Dez</w:t>
-            </w:r>
-          </w:p>
-        </w:tc>
-        <w:tc>
-          <w:tcPr>
-            <w:tcW w:w="412" w:type="pct"/>
-            <w:tcBorders>
-              <w:top w:val="nil"/>
-              <w:left w:val="nil"/>
-              <w:bottom w:val="nil"/>
-              <w:right w:val="single" w:sz="8" w:space="0" w:color="auto"/>
-            </w:tcBorders>
-            <w:shd w:val="clear" w:color="auto" w:fill="auto"/>
-            <w:noWrap/>
-            <w:vAlign w:val="bottom"/>
-            <w:hideMark/>
-            <w:tcPrChange w:id="153" w:author="HAL9000" w:date="2014-09-29T14:40:00Z">
-              <w:tcPr>
-                <w:tcW w:w="413" w:type="pct"/>
-                <w:tcBorders>
-                  <w:top w:val="nil"/>
-                  <w:left w:val="nil"/>
-                  <w:bottom w:val="nil"/>
-                  <w:right w:val="single" w:sz="8" w:space="0" w:color="auto"/>
-                </w:tcBorders>
-                <w:shd w:val="clear" w:color="auto" w:fill="auto"/>
-                <w:noWrap/>
-                <w:vAlign w:val="bottom"/>
-                <w:hideMark/>
-              </w:tcPr>
-            </w:tcPrChange>
-          </w:tcPr>
-          <w:p>
-            <w:pPr>
-              <w:spacing w:after="0" w:line="240" w:lineRule="auto"/>
-              <w:jc w:val="center"/>
-              <w:rPr>
-                <w:rFonts w:eastAsia="Times New Roman" w:cs="Times New Roman"/>
-                <w:b/>
-                <w:bCs/>
-                <w:color w:val="000000"/>
-                <w:lang w:eastAsia="de-CH"/>
-              </w:rPr>
-            </w:pPr>
-            <w:r>
-              <w:rPr>
-                <w:rFonts w:eastAsia="Times New Roman" w:cs="Times New Roman"/>
-                <w:b/>
-                <w:bCs/>
-                <w:color w:val="000000"/>
-                <w:lang w:eastAsia="de-CH"/>
-              </w:rPr>
-              <w:t>09. Dez</w:t>
-            </w:r>
-          </w:p>
-        </w:tc>
-      </w:tr>
-      <w:tr>
-        <w:trPr>
-          <w:trHeight w:val="345"/>
-          <w:ins w:id="154" w:author="HAL9000" w:date="2014-09-29T14:25:00Z"/>
-          <w:trPrChange w:id="155" w:author="HAL9000" w:date="2014-09-29T14:40:00Z">
-            <w:trPr>
-              <w:trHeight w:val="345"/>
-            </w:trPr>
-          </w:trPrChange>
-        </w:trPr>
-        <w:tc>
-          <w:tcPr>
-            <w:tcW w:w="836" w:type="pct"/>
-            <w:gridSpan w:val="2"/>
-            <w:tcBorders>
-              <w:top w:val="single" w:sz="4" w:space="0" w:color="auto"/>
-              <w:left w:val="nil"/>
-              <w:bottom w:val="single" w:sz="4" w:space="0" w:color="auto"/>
-              <w:right w:val="single" w:sz="8" w:space="0" w:color="000000"/>
-            </w:tcBorders>
-            <w:shd w:val="clear" w:color="000000" w:fill="D9D9D9"/>
-            <w:noWrap/>
-            <w:vAlign w:val="bottom"/>
-            <w:tcPrChange w:id="156" w:author="HAL9000" w:date="2014-09-29T14:40:00Z">
+            <w:tcPrChange w:id="146" w:author="HAL9000" w:date="2014-09-29T16:47:00Z">
               <w:tcPr>
                 <w:tcW w:w="833" w:type="pct"/>
                 <w:gridSpan w:val="2"/>
@@ -7007,7 +6839,7 @@
               <w:spacing w:after="0" w:line="240" w:lineRule="auto"/>
               <w:jc w:val="center"/>
               <w:rPr>
-                <w:ins w:id="157" w:author="HAL9000" w:date="2014-09-29T14:25:00Z"/>
+                <w:ins w:id="147" w:author="HAL9000" w:date="2014-09-29T14:25:00Z"/>
                 <w:rFonts w:eastAsia="Times New Roman" w:cs="Times New Roman"/>
                 <w:b/>
                 <w:bCs/>
@@ -7015,7 +6847,7 @@
                 <w:lang w:eastAsia="de-CH"/>
               </w:rPr>
             </w:pPr>
-            <w:ins w:id="158" w:author="HAL9000" w:date="2014-09-29T14:25:00Z">
+            <w:ins w:id="148" w:author="HAL9000" w:date="2014-09-29T14:25:00Z">
               <w:r>
                 <w:rPr>
                   <w:rFonts w:eastAsia="Times New Roman" w:cs="Times New Roman"/>
@@ -7039,68 +6871,12 @@
               <w:bottom w:val="single" w:sz="4" w:space="0" w:color="auto"/>
               <w:right w:val="single" w:sz="8" w:space="0" w:color="000000"/>
             </w:tcBorders>
-            <w:shd w:val="clear" w:color="000000" w:fill="D9D9D9"/>
+            <w:shd w:val="clear" w:color="auto" w:fill="D9D9D9" w:themeFill="background1" w:themeFillShade="D9"/>
             <w:noWrap/>
             <w:vAlign w:val="bottom"/>
-            <w:tcPrChange w:id="159" w:author="HAL9000" w:date="2014-09-29T14:40:00Z">
+            <w:tcPrChange w:id="149" w:author="HAL9000" w:date="2014-09-29T16:47:00Z">
               <w:tcPr>
                 <w:tcW w:w="1250" w:type="pct"/>
-                <w:gridSpan w:val="3"/>
-                <w:tcBorders>
-                  <w:top w:val="single" w:sz="4" w:space="0" w:color="auto"/>
-                  <w:left w:val="nil"/>
-                  <w:bottom w:val="single" w:sz="4" w:space="0" w:color="auto"/>
-                  <w:right w:val="single" w:sz="8" w:space="0" w:color="000000"/>
-                </w:tcBorders>
-                <w:shd w:val="clear" w:color="000000" w:fill="D9D9D9"/>
-                <w:noWrap/>
-                <w:vAlign w:val="bottom"/>
-              </w:tcPr>
-            </w:tcPrChange>
-          </w:tcPr>
-          <w:p>
-            <w:pPr>
-              <w:spacing w:after="0" w:line="240" w:lineRule="auto"/>
-              <w:jc w:val="center"/>
-              <w:rPr>
-                <w:ins w:id="160" w:author="HAL9000" w:date="2014-09-29T14:25:00Z"/>
-                <w:rFonts w:eastAsia="Times New Roman" w:cs="Times New Roman"/>
-                <w:b/>
-                <w:bCs/>
-                <w:color w:val="000000"/>
-                <w:lang w:eastAsia="de-CH"/>
-              </w:rPr>
-            </w:pPr>
-            <w:ins w:id="161" w:author="HAL9000" w:date="2014-09-29T14:25:00Z">
-              <w:r>
-                <w:rPr>
-                  <w:rFonts w:eastAsia="Times New Roman" w:cs="Times New Roman"/>
-                  <w:b/>
-                  <w:bCs/>
-                  <w:color w:val="000000"/>
-                  <w:lang w:eastAsia="de-CH"/>
-                </w:rPr>
-                <w:t>Elaboration</w:t>
-              </w:r>
-            </w:ins>
-          </w:p>
-        </w:tc>
-        <w:tc>
-          <w:tcPr>
-            <w:tcW w:w="1668" w:type="pct"/>
-            <w:gridSpan w:val="4"/>
-            <w:tcBorders>
-              <w:top w:val="single" w:sz="4" w:space="0" w:color="auto"/>
-              <w:left w:val="nil"/>
-              <w:bottom w:val="single" w:sz="4" w:space="0" w:color="auto"/>
-              <w:right w:val="single" w:sz="8" w:space="0" w:color="000000"/>
-            </w:tcBorders>
-            <w:shd w:val="clear" w:color="000000" w:fill="D9D9D9"/>
-            <w:noWrap/>
-            <w:vAlign w:val="bottom"/>
-            <w:tcPrChange w:id="162" w:author="HAL9000" w:date="2014-09-29T14:40:00Z">
-              <w:tcPr>
-                <w:tcW w:w="1" w:type="pct"/>
                 <w:gridSpan w:val="4"/>
                 <w:tcBorders>
                   <w:top w:val="single" w:sz="4" w:space="0" w:color="auto"/>
@@ -7119,7 +6895,7 @@
               <w:spacing w:after="0" w:line="240" w:lineRule="auto"/>
               <w:jc w:val="center"/>
               <w:rPr>
-                <w:ins w:id="163" w:author="HAL9000" w:date="2014-09-29T14:25:00Z"/>
+                <w:ins w:id="150" w:author="HAL9000" w:date="2014-09-29T14:25:00Z"/>
                 <w:rFonts w:eastAsia="Times New Roman" w:cs="Times New Roman"/>
                 <w:b/>
                 <w:bCs/>
@@ -7127,7 +6903,63 @@
                 <w:lang w:eastAsia="de-CH"/>
               </w:rPr>
             </w:pPr>
-            <w:ins w:id="164" w:author="HAL9000" w:date="2014-09-29T14:25:00Z">
+            <w:ins w:id="151" w:author="HAL9000" w:date="2014-09-29T14:25:00Z">
+              <w:r>
+                <w:rPr>
+                  <w:rFonts w:eastAsia="Times New Roman" w:cs="Times New Roman"/>
+                  <w:b/>
+                  <w:bCs/>
+                  <w:color w:val="000000"/>
+                  <w:lang w:eastAsia="de-CH"/>
+                </w:rPr>
+                <w:t>Elaboration</w:t>
+              </w:r>
+            </w:ins>
+          </w:p>
+        </w:tc>
+        <w:tc>
+          <w:tcPr>
+            <w:tcW w:w="1668" w:type="pct"/>
+            <w:gridSpan w:val="4"/>
+            <w:tcBorders>
+              <w:top w:val="single" w:sz="4" w:space="0" w:color="auto"/>
+              <w:left w:val="nil"/>
+              <w:bottom w:val="single" w:sz="4" w:space="0" w:color="auto"/>
+              <w:right w:val="single" w:sz="8" w:space="0" w:color="000000"/>
+            </w:tcBorders>
+            <w:shd w:val="clear" w:color="auto" w:fill="D9D9D9" w:themeFill="background1" w:themeFillShade="D9"/>
+            <w:noWrap/>
+            <w:vAlign w:val="bottom"/>
+            <w:tcPrChange w:id="152" w:author="HAL9000" w:date="2014-09-29T16:47:00Z">
+              <w:tcPr>
+                <w:tcW w:w="1" w:type="pct"/>
+                <w:gridSpan w:val="6"/>
+                <w:tcBorders>
+                  <w:top w:val="single" w:sz="4" w:space="0" w:color="auto"/>
+                  <w:left w:val="nil"/>
+                  <w:bottom w:val="single" w:sz="4" w:space="0" w:color="auto"/>
+                  <w:right w:val="single" w:sz="8" w:space="0" w:color="000000"/>
+                </w:tcBorders>
+                <w:shd w:val="clear" w:color="000000" w:fill="D9D9D9"/>
+                <w:noWrap/>
+                <w:vAlign w:val="bottom"/>
+              </w:tcPr>
+            </w:tcPrChange>
+          </w:tcPr>
+          <w:p>
+            <w:pPr>
+              <w:spacing w:after="0" w:line="240" w:lineRule="auto"/>
+              <w:jc w:val="center"/>
+              <w:rPr>
+                <w:ins w:id="153" w:author="HAL9000" w:date="2014-09-29T14:25:00Z"/>
+                <w:rFonts w:eastAsia="Times New Roman" w:cs="Times New Roman"/>
+                <w:b/>
+                <w:bCs/>
+                <w:color w:val="000000"/>
+                <w:lang w:eastAsia="de-CH"/>
+              </w:rPr>
+            </w:pPr>
+            <w:ins w:id="154" w:author="HAL9000" w:date="2014-09-29T14:25:00Z">
               <w:r>
                 <w:rPr>
                   <w:rFonts w:eastAsia="Times New Roman" w:cs="Times New Roman"/>
@@ -7143,7 +6975,7 @@
         </w:tc>
         <w:tc>
           <w:tcPr>
-            <w:tcW w:w="1246" w:type="pct"/>
+            <w:tcW w:w="1245" w:type="pct"/>
             <w:gridSpan w:val="3"/>
             <w:tcBorders>
               <w:top w:val="single" w:sz="4" w:space="0" w:color="auto"/>
@@ -7151,13 +6983,13 @@
               <w:bottom w:val="single" w:sz="4" w:space="0" w:color="auto"/>
               <w:right w:val="single" w:sz="8" w:space="0" w:color="000000"/>
             </w:tcBorders>
-            <w:shd w:val="clear" w:color="000000" w:fill="D9D9D9"/>
+            <w:shd w:val="clear" w:color="auto" w:fill="D9D9D9" w:themeFill="background1" w:themeFillShade="D9"/>
             <w:noWrap/>
             <w:vAlign w:val="bottom"/>
-            <w:tcPrChange w:id="165" w:author="HAL9000" w:date="2014-09-29T14:40:00Z">
+            <w:tcPrChange w:id="155" w:author="HAL9000" w:date="2014-09-29T16:47:00Z">
               <w:tcPr>
                 <w:tcW w:w="1250" w:type="pct"/>
-                <w:gridSpan w:val="3"/>
+                <w:gridSpan w:val="4"/>
                 <w:tcBorders>
                   <w:top w:val="single" w:sz="4" w:space="0" w:color="auto"/>
                   <w:left w:val="nil"/>
@@ -7175,7 +7007,7 @@
               <w:spacing w:after="0" w:line="240" w:lineRule="auto"/>
               <w:jc w:val="center"/>
               <w:rPr>
-                <w:ins w:id="166" w:author="HAL9000" w:date="2014-09-29T14:25:00Z"/>
+                <w:ins w:id="156" w:author="HAL9000" w:date="2014-09-29T14:25:00Z"/>
                 <w:rFonts w:eastAsia="Times New Roman" w:cs="Times New Roman"/>
                 <w:b/>
                 <w:bCs/>
@@ -7183,7 +7015,7 @@
                 <w:lang w:eastAsia="de-CH"/>
               </w:rPr>
             </w:pPr>
-            <w:ins w:id="167" w:author="HAL9000" w:date="2014-09-29T14:25:00Z">
+            <w:ins w:id="157" w:author="HAL9000" w:date="2014-09-29T14:25:00Z">
               <w:r>
                 <w:rPr>
                   <w:rFonts w:eastAsia="Times New Roman" w:cs="Times New Roman"/>
@@ -7199,9 +7031,25 @@
         </w:tc>
       </w:tr>
       <w:tr>
+        <w:tblPrEx>
+          <w:tblW w:w="5000" w:type="pct"/>
+          <w:tblCellMar>
+            <w:left w:w="70" w:type="dxa"/>
+            <w:right w:w="70" w:type="dxa"/>
+          </w:tblCellMar>
+          <w:tblPrExChange w:id="158" w:author="HAL9000" w:date="2014-09-29T16:47:00Z">
+            <w:tblPrEx>
+              <w:tblW w:w="5000" w:type="pct"/>
+              <w:tblCellMar>
+                <w:left w:w="70" w:type="dxa"/>
+                <w:right w:w="70" w:type="dxa"/>
+              </w:tblCellMar>
+            </w:tblPrEx>
+          </w:tblPrExChange>
+        </w:tblPrEx>
         <w:trPr>
           <w:trHeight w:val="345"/>
-          <w:trPrChange w:id="168" w:author="HAL9000" w:date="2014-09-29T14:40:00Z">
+          <w:trPrChange w:id="159" w:author="HAL9000" w:date="2014-09-29T16:47:00Z">
             <w:trPr>
               <w:trHeight w:val="345"/>
             </w:trPr>
@@ -7209,7 +7057,7 @@
         </w:trPr>
         <w:tc>
           <w:tcPr>
-            <w:tcW w:w="836" w:type="pct"/>
+            <w:tcW w:w="837" w:type="pct"/>
             <w:gridSpan w:val="2"/>
             <w:tcBorders>
               <w:top w:val="single" w:sz="4" w:space="0" w:color="auto"/>
@@ -7217,11 +7065,11 @@
               <w:bottom w:val="single" w:sz="4" w:space="0" w:color="auto"/>
               <w:right w:val="single" w:sz="8" w:space="0" w:color="000000"/>
             </w:tcBorders>
-            <w:shd w:val="clear" w:color="000000" w:fill="D9D9D9"/>
+            <w:shd w:val="clear" w:color="auto" w:fill="FFFFFF" w:themeFill="background1"/>
             <w:noWrap/>
             <w:vAlign w:val="bottom"/>
             <w:hideMark/>
-            <w:tcPrChange w:id="169" w:author="HAL9000" w:date="2014-09-29T14:40:00Z">
+            <w:tcPrChange w:id="160" w:author="HAL9000" w:date="2014-09-29T16:47:00Z">
               <w:tcPr>
                 <w:tcW w:w="835" w:type="pct"/>
                 <w:gridSpan w:val="2"/>
@@ -7282,13 +7130,143 @@
               <w:bottom w:val="single" w:sz="4" w:space="0" w:color="auto"/>
               <w:right w:val="single" w:sz="8" w:space="0" w:color="000000"/>
             </w:tcBorders>
-            <w:shd w:val="clear" w:color="000000" w:fill="D9D9D9"/>
+            <w:shd w:val="clear" w:color="auto" w:fill="FFFFFF" w:themeFill="background1"/>
             <w:noWrap/>
             <w:vAlign w:val="bottom"/>
             <w:hideMark/>
-            <w:tcPrChange w:id="170" w:author="HAL9000" w:date="2014-09-29T14:40:00Z">
+            <w:tcPrChange w:id="161" w:author="HAL9000" w:date="2014-09-29T16:47:00Z">
               <w:tcPr>
                 <w:tcW w:w="1251" w:type="pct"/>
+                <w:gridSpan w:val="4"/>
+                <w:tcBorders>
+                  <w:top w:val="single" w:sz="4" w:space="0" w:color="auto"/>
+                  <w:left w:val="nil"/>
+                  <w:bottom w:val="single" w:sz="4" w:space="0" w:color="auto"/>
+                  <w:right w:val="single" w:sz="8" w:space="0" w:color="000000"/>
+                </w:tcBorders>
+                <w:shd w:val="clear" w:color="000000" w:fill="D9D9D9"/>
+                <w:noWrap/>
+                <w:vAlign w:val="bottom"/>
+                <w:hideMark/>
+              </w:tcPr>
+            </w:tcPrChange>
+          </w:tcPr>
+          <w:p>
+            <w:pPr>
+              <w:spacing w:after="0" w:line="240" w:lineRule="auto"/>
+              <w:jc w:val="center"/>
+              <w:rPr>
+                <w:rFonts w:eastAsia="Times New Roman" w:cs="Times New Roman"/>
+                <w:b/>
+                <w:bCs/>
+                <w:color w:val="000000"/>
+                <w:lang w:eastAsia="de-CH"/>
+              </w:rPr>
+            </w:pPr>
+            <w:r>
+              <w:rPr>
+                <w:rFonts w:eastAsia="Times New Roman" w:cs="Times New Roman"/>
+                <w:b/>
+                <w:bCs/>
+                <w:color w:val="000000"/>
+                <w:lang w:eastAsia="de-CH"/>
+              </w:rPr>
+              <w:t>E</w:t>
+            </w:r>
+            <w:r>
+              <w:rPr>
+                <w:rFonts w:eastAsia="Times New Roman" w:cs="Times New Roman"/>
+                <w:b/>
+                <w:bCs/>
+                <w:color w:val="000000"/>
+                <w:lang w:eastAsia="de-CH"/>
+              </w:rPr>
+              <w:t>1</w:t>
+            </w:r>
+          </w:p>
+        </w:tc>
+        <w:tc>
+          <w:tcPr>
+            <w:tcW w:w="834" w:type="pct"/>
+            <w:gridSpan w:val="2"/>
+            <w:tcBorders>
+              <w:top w:val="single" w:sz="4" w:space="0" w:color="auto"/>
+              <w:left w:val="nil"/>
+              <w:bottom w:val="single" w:sz="4" w:space="0" w:color="auto"/>
+              <w:right w:val="single" w:sz="4" w:space="0" w:color="000000"/>
+            </w:tcBorders>
+            <w:shd w:val="clear" w:color="auto" w:fill="FFFFFF" w:themeFill="background1"/>
+            <w:noWrap/>
+            <w:vAlign w:val="bottom"/>
+            <w:hideMark/>
+            <w:tcPrChange w:id="162" w:author="HAL9000" w:date="2014-09-29T16:47:00Z">
+              <w:tcPr>
+                <w:tcW w:w="834" w:type="pct"/>
+                <w:gridSpan w:val="3"/>
+                <w:tcBorders>
+                  <w:top w:val="single" w:sz="4" w:space="0" w:color="auto"/>
+                  <w:left w:val="nil"/>
+                  <w:bottom w:val="single" w:sz="4" w:space="0" w:color="auto"/>
+                  <w:right w:val="single" w:sz="4" w:space="0" w:color="000000"/>
+                </w:tcBorders>
+                <w:shd w:val="clear" w:color="000000" w:fill="D9D9D9"/>
+                <w:noWrap/>
+                <w:vAlign w:val="bottom"/>
+                <w:hideMark/>
+              </w:tcPr>
+            </w:tcPrChange>
+          </w:tcPr>
+          <w:p>
+            <w:pPr>
+              <w:spacing w:after="0" w:line="240" w:lineRule="auto"/>
+              <w:jc w:val="center"/>
+              <w:rPr>
+                <w:rFonts w:eastAsia="Times New Roman" w:cs="Times New Roman"/>
+                <w:b/>
+                <w:bCs/>
+                <w:color w:val="000000"/>
+                <w:lang w:eastAsia="de-CH"/>
+              </w:rPr>
+            </w:pPr>
+            <w:r>
+              <w:rPr>
+                <w:rFonts w:eastAsia="Times New Roman" w:cs="Times New Roman"/>
+                <w:b/>
+                <w:bCs/>
+                <w:color w:val="000000"/>
+                <w:lang w:eastAsia="de-CH"/>
+              </w:rPr>
+              <w:t>C</w:t>
+            </w:r>
+            <w:r>
+              <w:rPr>
+                <w:rFonts w:eastAsia="Times New Roman" w:cs="Times New Roman"/>
+                <w:b/>
+                <w:bCs/>
+                <w:color w:val="000000"/>
+                <w:lang w:eastAsia="de-CH"/>
+              </w:rPr>
+              <w:t>1</w:t>
+            </w:r>
+          </w:p>
+        </w:tc>
+        <w:tc>
+          <w:tcPr>
+            <w:tcW w:w="834" w:type="pct"/>
+            <w:gridSpan w:val="2"/>
+            <w:tcBorders>
+              <w:top w:val="single" w:sz="4" w:space="0" w:color="auto"/>
+              <w:left w:val="nil"/>
+              <w:bottom w:val="single" w:sz="4" w:space="0" w:color="auto"/>
+              <w:right w:val="single" w:sz="8" w:space="0" w:color="000000"/>
+            </w:tcBorders>
+            <w:shd w:val="clear" w:color="auto" w:fill="FFFFFF" w:themeFill="background1"/>
+            <w:noWrap/>
+            <w:vAlign w:val="bottom"/>
+            <w:hideMark/>
+            <w:tcPrChange w:id="163" w:author="HAL9000" w:date="2014-09-29T16:47:00Z">
+              <w:tcPr>
+                <w:tcW w:w="834" w:type="pct"/>
                 <w:gridSpan w:val="3"/>
                 <w:tcBorders>
                   <w:top w:val="single" w:sz="4" w:space="0" w:color="auto"/>
@@ -7323,103 +7301,28 @@
                 <w:color w:val="000000"/>
                 <w:lang w:eastAsia="de-CH"/>
               </w:rPr>
-              <w:t>E</w:t>
-            </w:r>
-            <w:r>
-              <w:rPr>
-                <w:rFonts w:eastAsia="Times New Roman" w:cs="Times New Roman"/>
-                <w:b/>
-                <w:bCs/>
-                <w:color w:val="000000"/>
-                <w:lang w:eastAsia="de-CH"/>
-              </w:rPr>
-              <w:t>1</w:t>
-            </w:r>
-          </w:p>
-        </w:tc>
-        <w:tc>
-          <w:tcPr>
-            <w:tcW w:w="834" w:type="pct"/>
-            <w:gridSpan w:val="2"/>
+              <w:t>C2</w:t>
+            </w:r>
+          </w:p>
+        </w:tc>
+        <w:tc>
+          <w:tcPr>
+            <w:tcW w:w="1245" w:type="pct"/>
+            <w:gridSpan w:val="3"/>
             <w:tcBorders>
               <w:top w:val="single" w:sz="4" w:space="0" w:color="auto"/>
               <w:left w:val="nil"/>
               <w:bottom w:val="single" w:sz="4" w:space="0" w:color="auto"/>
-              <w:right w:val="single" w:sz="4" w:space="0" w:color="000000"/>
-            </w:tcBorders>
-            <w:shd w:val="clear" w:color="000000" w:fill="D9D9D9"/>
+              <w:right w:val="single" w:sz="8" w:space="0" w:color="000000"/>
+            </w:tcBorders>
+            <w:shd w:val="clear" w:color="auto" w:fill="FFFFFF" w:themeFill="background1"/>
             <w:noWrap/>
             <w:vAlign w:val="bottom"/>
             <w:hideMark/>
-            <w:tcPrChange w:id="171" w:author="HAL9000" w:date="2014-09-29T14:40:00Z">
+            <w:tcPrChange w:id="164" w:author="HAL9000" w:date="2014-09-29T16:47:00Z">
               <w:tcPr>
-                <w:tcW w:w="834" w:type="pct"/>
-                <w:gridSpan w:val="2"/>
-                <w:tcBorders>
-                  <w:top w:val="single" w:sz="4" w:space="0" w:color="auto"/>
-                  <w:left w:val="nil"/>
-                  <w:bottom w:val="single" w:sz="4" w:space="0" w:color="auto"/>
-                  <w:right w:val="single" w:sz="4" w:space="0" w:color="000000"/>
-                </w:tcBorders>
-                <w:shd w:val="clear" w:color="000000" w:fill="D9D9D9"/>
-                <w:noWrap/>
-                <w:vAlign w:val="bottom"/>
-                <w:hideMark/>
-              </w:tcPr>
-            </w:tcPrChange>
-          </w:tcPr>
-          <w:p>
-            <w:pPr>
-              <w:spacing w:after="0" w:line="240" w:lineRule="auto"/>
-              <w:jc w:val="center"/>
-              <w:rPr>
-                <w:rFonts w:eastAsia="Times New Roman" w:cs="Times New Roman"/>
-                <w:b/>
-                <w:bCs/>
-                <w:color w:val="000000"/>
-                <w:lang w:eastAsia="de-CH"/>
-              </w:rPr>
-            </w:pPr>
-            <w:r>
-              <w:rPr>
-                <w:rFonts w:eastAsia="Times New Roman" w:cs="Times New Roman"/>
-                <w:b/>
-                <w:bCs/>
-                <w:color w:val="000000"/>
-                <w:lang w:eastAsia="de-CH"/>
-              </w:rPr>
-              <w:t>C</w:t>
-            </w:r>
-            <w:r>
-              <w:rPr>
-                <w:rFonts w:eastAsia="Times New Roman" w:cs="Times New Roman"/>
-                <w:b/>
-                <w:bCs/>
-                <w:color w:val="000000"/>
-                <w:lang w:eastAsia="de-CH"/>
-              </w:rPr>
-              <w:t>1</w:t>
-            </w:r>
-          </w:p>
-        </w:tc>
-        <w:tc>
-          <w:tcPr>
-            <w:tcW w:w="834" w:type="pct"/>
-            <w:gridSpan w:val="2"/>
-            <w:tcBorders>
-              <w:top w:val="single" w:sz="4" w:space="0" w:color="auto"/>
-              <w:left w:val="nil"/>
-              <w:bottom w:val="single" w:sz="4" w:space="0" w:color="auto"/>
-              <w:right w:val="single" w:sz="8" w:space="0" w:color="000000"/>
-            </w:tcBorders>
-            <w:shd w:val="clear" w:color="000000" w:fill="D9D9D9"/>
-            <w:noWrap/>
-            <w:vAlign w:val="bottom"/>
-            <w:hideMark/>
-            <w:tcPrChange w:id="172" w:author="HAL9000" w:date="2014-09-29T14:40:00Z">
-              <w:tcPr>
-                <w:tcW w:w="834" w:type="pct"/>
-                <w:gridSpan w:val="2"/>
+                <w:tcW w:w="1247" w:type="pct"/>
+                <w:gridSpan w:val="4"/>
                 <w:tcBorders>
                   <w:top w:val="single" w:sz="4" w:space="0" w:color="auto"/>
                   <w:left w:val="nil"/>
@@ -7453,45 +7356,9 @@
                 <w:color w:val="000000"/>
                 <w:lang w:eastAsia="de-CH"/>
               </w:rPr>
-              <w:t>C2</w:t>
-            </w:r>
-          </w:p>
-        </w:tc>
-        <w:tc>
-          <w:tcPr>
-            <w:tcW w:w="1246" w:type="pct"/>
-            <w:gridSpan w:val="3"/>
-            <w:tcBorders>
-              <w:top w:val="single" w:sz="4" w:space="0" w:color="auto"/>
-              <w:left w:val="nil"/>
-              <w:bottom w:val="single" w:sz="4" w:space="0" w:color="auto"/>
-              <w:right w:val="single" w:sz="8" w:space="0" w:color="000000"/>
-            </w:tcBorders>
-            <w:shd w:val="clear" w:color="000000" w:fill="D9D9D9"/>
-            <w:noWrap/>
-            <w:vAlign w:val="bottom"/>
-            <w:hideMark/>
-            <w:tcPrChange w:id="173" w:author="HAL9000" w:date="2014-09-29T14:40:00Z">
-              <w:tcPr>
-                <w:tcW w:w="1247" w:type="pct"/>
-                <w:gridSpan w:val="3"/>
-                <w:tcBorders>
-                  <w:top w:val="single" w:sz="4" w:space="0" w:color="auto"/>
-                  <w:left w:val="nil"/>
-                  <w:bottom w:val="single" w:sz="4" w:space="0" w:color="auto"/>
-                  <w:right w:val="single" w:sz="8" w:space="0" w:color="000000"/>
-                </w:tcBorders>
-                <w:shd w:val="clear" w:color="000000" w:fill="D9D9D9"/>
-                <w:noWrap/>
-                <w:vAlign w:val="bottom"/>
-                <w:hideMark/>
-              </w:tcPr>
-            </w:tcPrChange>
-          </w:tcPr>
-          <w:p>
-            <w:pPr>
-              <w:spacing w:after="0" w:line="240" w:lineRule="auto"/>
-              <w:jc w:val="center"/>
+              <w:t>T</w:t>
+            </w:r>
+            <w:r>
               <w:rPr>
                 <w:rFonts w:eastAsia="Times New Roman" w:cs="Times New Roman"/>
                 <w:b/>
@@ -7499,34 +7366,31 @@
                 <w:color w:val="000000"/>
                 <w:lang w:eastAsia="de-CH"/>
               </w:rPr>
-            </w:pPr>
-            <w:r>
-              <w:rPr>
-                <w:rFonts w:eastAsia="Times New Roman" w:cs="Times New Roman"/>
-                <w:b/>
-                <w:bCs/>
-                <w:color w:val="000000"/>
-                <w:lang w:eastAsia="de-CH"/>
-              </w:rPr>
-              <w:t>T</w:t>
-            </w:r>
-            <w:r>
-              <w:rPr>
-                <w:rFonts w:eastAsia="Times New Roman" w:cs="Times New Roman"/>
-                <w:b/>
-                <w:bCs/>
-                <w:color w:val="000000"/>
-                <w:lang w:eastAsia="de-CH"/>
-              </w:rPr>
               <w:t>1</w:t>
             </w:r>
           </w:p>
         </w:tc>
       </w:tr>
       <w:tr>
+        <w:tblPrEx>
+          <w:tblW w:w="5000" w:type="pct"/>
+          <w:tblCellMar>
+            <w:left w:w="70" w:type="dxa"/>
+            <w:right w:w="70" w:type="dxa"/>
+          </w:tblCellMar>
+          <w:tblPrExChange w:id="165" w:author="HAL9000" w:date="2014-09-29T16:47:00Z">
+            <w:tblPrEx>
+              <w:tblW w:w="5000" w:type="pct"/>
+              <w:tblCellMar>
+                <w:left w:w="70" w:type="dxa"/>
+                <w:right w:w="70" w:type="dxa"/>
+              </w:tblCellMar>
+            </w:tblPrEx>
+          </w:tblPrExChange>
+        </w:tblPrEx>
         <w:trPr>
           <w:trHeight w:val="345"/>
-          <w:trPrChange w:id="174" w:author="HAL9000" w:date="2014-09-29T14:40:00Z">
+          <w:trPrChange w:id="166" w:author="HAL9000" w:date="2014-09-29T16:47:00Z">
             <w:trPr>
               <w:trHeight w:val="345"/>
             </w:trPr>
@@ -7541,11 +7405,11 @@
               <w:bottom w:val="nil"/>
               <w:right w:val="nil"/>
             </w:tcBorders>
-            <w:shd w:val="clear" w:color="auto" w:fill="auto"/>
+            <w:shd w:val="clear" w:color="auto" w:fill="D9D9D9" w:themeFill="background1" w:themeFillShade="D9"/>
             <w:noWrap/>
             <w:vAlign w:val="bottom"/>
             <w:hideMark/>
-            <w:tcPrChange w:id="175" w:author="HAL9000" w:date="2014-09-29T14:40:00Z">
+            <w:tcPrChange w:id="167" w:author="HAL9000" w:date="2014-09-29T16:47:00Z">
               <w:tcPr>
                 <w:tcW w:w="417" w:type="pct"/>
                 <w:tcBorders>
@@ -7574,20 +7438,21 @@
         </w:tc>
         <w:tc>
           <w:tcPr>
-            <w:tcW w:w="418" w:type="pct"/>
+            <w:tcW w:w="419" w:type="pct"/>
             <w:tcBorders>
               <w:top w:val="nil"/>
               <w:left w:val="nil"/>
               <w:bottom w:val="nil"/>
               <w:right w:val="single" w:sz="8" w:space="0" w:color="auto"/>
             </w:tcBorders>
-            <w:shd w:val="clear" w:color="auto" w:fill="auto"/>
+            <w:shd w:val="clear" w:color="auto" w:fill="D9D9D9" w:themeFill="background1" w:themeFillShade="D9"/>
             <w:noWrap/>
             <w:vAlign w:val="bottom"/>
             <w:hideMark/>
-            <w:tcPrChange w:id="176" w:author="HAL9000" w:date="2014-09-29T14:40:00Z">
+            <w:tcPrChange w:id="168" w:author="HAL9000" w:date="2014-09-29T16:47:00Z">
               <w:tcPr>
-                <w:tcW w:w="417" w:type="pct"/>
+                <w:tcW w:w="419" w:type="pct"/>
+                <w:gridSpan w:val="2"/>
                 <w:tcBorders>
                   <w:top w:val="nil"/>
                   <w:left w:val="nil"/>
@@ -7634,11 +7499,11 @@
               <w:bottom w:val="nil"/>
               <w:right w:val="nil"/>
             </w:tcBorders>
-            <w:shd w:val="clear" w:color="auto" w:fill="auto"/>
+            <w:shd w:val="clear" w:color="auto" w:fill="D9D9D9" w:themeFill="background1" w:themeFillShade="D9"/>
             <w:noWrap/>
             <w:vAlign w:val="bottom"/>
             <w:hideMark/>
-            <w:tcPrChange w:id="177" w:author="HAL9000" w:date="2014-09-29T14:40:00Z">
+            <w:tcPrChange w:id="169" w:author="HAL9000" w:date="2014-09-29T16:47:00Z">
               <w:tcPr>
                 <w:tcW w:w="417" w:type="pct"/>
                 <w:tcBorders>
@@ -7683,11 +7548,11 @@
               <w:bottom w:val="nil"/>
               <w:right w:val="nil"/>
             </w:tcBorders>
-            <w:shd w:val="clear" w:color="auto" w:fill="auto"/>
+            <w:shd w:val="clear" w:color="auto" w:fill="D9D9D9" w:themeFill="background1" w:themeFillShade="D9"/>
             <w:noWrap/>
             <w:vAlign w:val="bottom"/>
             <w:hideMark/>
-            <w:tcPrChange w:id="178" w:author="HAL9000" w:date="2014-09-29T14:40:00Z">
+            <w:tcPrChange w:id="170" w:author="HAL9000" w:date="2014-09-29T16:47:00Z">
               <w:tcPr>
                 <w:tcW w:w="417" w:type="pct"/>
                 <w:tcBorders>
@@ -7724,13 +7589,14 @@
               <w:bottom w:val="nil"/>
               <w:right w:val="single" w:sz="8" w:space="0" w:color="auto"/>
             </w:tcBorders>
-            <w:shd w:val="clear" w:color="auto" w:fill="auto"/>
+            <w:shd w:val="clear" w:color="auto" w:fill="D9D9D9" w:themeFill="background1" w:themeFillShade="D9"/>
             <w:noWrap/>
             <w:vAlign w:val="bottom"/>
             <w:hideMark/>
-            <w:tcPrChange w:id="179" w:author="HAL9000" w:date="2014-09-29T14:40:00Z">
+            <w:tcPrChange w:id="171" w:author="HAL9000" w:date="2014-09-29T16:47:00Z">
               <w:tcPr>
                 <w:tcW w:w="417" w:type="pct"/>
+                <w:gridSpan w:val="2"/>
                 <w:tcBorders>
                   <w:top w:val="nil"/>
                   <w:left w:val="nil"/>
@@ -7777,11 +7643,11 @@
               <w:bottom w:val="nil"/>
               <w:right w:val="nil"/>
             </w:tcBorders>
-            <w:shd w:val="clear" w:color="auto" w:fill="auto"/>
+            <w:shd w:val="clear" w:color="auto" w:fill="D9D9D9" w:themeFill="background1" w:themeFillShade="D9"/>
             <w:noWrap/>
             <w:vAlign w:val="bottom"/>
             <w:hideMark/>
-            <w:tcPrChange w:id="180" w:author="HAL9000" w:date="2014-09-29T14:40:00Z">
+            <w:tcPrChange w:id="172" w:author="HAL9000" w:date="2014-09-29T16:47:00Z">
               <w:tcPr>
                 <w:tcW w:w="417" w:type="pct"/>
                 <w:tcBorders>
@@ -7826,11 +7692,53 @@
               <w:bottom w:val="nil"/>
               <w:right w:val="nil"/>
             </w:tcBorders>
-            <w:shd w:val="clear" w:color="auto" w:fill="auto"/>
+            <w:shd w:val="clear" w:color="auto" w:fill="D9D9D9" w:themeFill="background1" w:themeFillShade="D9"/>
             <w:noWrap/>
             <w:vAlign w:val="bottom"/>
             <w:hideMark/>
-            <w:tcPrChange w:id="181" w:author="HAL9000" w:date="2014-09-29T14:40:00Z">
+            <w:tcPrChange w:id="173" w:author="HAL9000" w:date="2014-09-29T16:47:00Z">
+              <w:tcPr>
+                <w:tcW w:w="417" w:type="pct"/>
+                <w:gridSpan w:val="2"/>
+                <w:tcBorders>
+                  <w:top w:val="nil"/>
+                  <w:left w:val="nil"/>
+                  <w:bottom w:val="nil"/>
+                  <w:right w:val="nil"/>
+                </w:tcBorders>
+                <w:shd w:val="clear" w:color="auto" w:fill="auto"/>
+                <w:noWrap/>
+                <w:vAlign w:val="bottom"/>
+                <w:hideMark/>
+              </w:tcPr>
+            </w:tcPrChange>
+          </w:tcPr>
+          <w:p>
+            <w:pPr>
+              <w:spacing w:after="0" w:line="240" w:lineRule="auto"/>
+              <w:jc w:val="right"/>
+              <w:rPr>
+                <w:rFonts w:eastAsia="Times New Roman" w:cs="Times New Roman"/>
+                <w:color w:val="000000"/>
+                <w:lang w:eastAsia="de-CH"/>
+              </w:rPr>
+            </w:pPr>
+          </w:p>
+        </w:tc>
+        <w:tc>
+          <w:tcPr>
+            <w:tcW w:w="417" w:type="pct"/>
+            <w:tcBorders>
+              <w:top w:val="nil"/>
+              <w:left w:val="nil"/>
+              <w:bottom w:val="nil"/>
+              <w:right w:val="nil"/>
+            </w:tcBorders>
+            <w:shd w:val="clear" w:color="auto" w:fill="D9D9D9" w:themeFill="background1" w:themeFillShade="D9"/>
+            <w:noWrap/>
+            <w:vAlign w:val="bottom"/>
+            <w:hideMark/>
+            <w:tcPrChange w:id="174" w:author="HAL9000" w:date="2014-09-29T16:47:00Z">
               <w:tcPr>
                 <w:tcW w:w="417" w:type="pct"/>
                 <w:tcBorders>
@@ -7865,13 +7773,67 @@
               <w:top w:val="nil"/>
               <w:left w:val="nil"/>
               <w:bottom w:val="nil"/>
-              <w:right w:val="nil"/>
-            </w:tcBorders>
-            <w:shd w:val="clear" w:color="auto" w:fill="auto"/>
+              <w:right w:val="single" w:sz="8" w:space="0" w:color="auto"/>
+            </w:tcBorders>
+            <w:shd w:val="clear" w:color="auto" w:fill="D9D9D9" w:themeFill="background1" w:themeFillShade="D9"/>
             <w:noWrap/>
             <w:vAlign w:val="bottom"/>
             <w:hideMark/>
-            <w:tcPrChange w:id="182" w:author="HAL9000" w:date="2014-09-29T14:40:00Z">
+            <w:tcPrChange w:id="175" w:author="HAL9000" w:date="2014-09-29T16:47:00Z">
+              <w:tcPr>
+                <w:tcW w:w="417" w:type="pct"/>
+                <w:gridSpan w:val="2"/>
+                <w:tcBorders>
+                  <w:top w:val="nil"/>
+                  <w:left w:val="nil"/>
+                  <w:bottom w:val="nil"/>
+                  <w:right w:val="single" w:sz="8" w:space="0" w:color="auto"/>
+                </w:tcBorders>
+                <w:shd w:val="clear" w:color="auto" w:fill="auto"/>
+                <w:noWrap/>
+                <w:vAlign w:val="bottom"/>
+                <w:hideMark/>
+              </w:tcPr>
+            </w:tcPrChange>
+          </w:tcPr>
+          <w:p>
+            <w:pPr>
+              <w:spacing w:after="0" w:line="240" w:lineRule="auto"/>
+              <w:jc w:val="right"/>
+              <w:rPr>
+                <w:rFonts w:eastAsia="Times New Roman" w:cs="Times New Roman"/>
+                <w:b/>
+                <w:bCs/>
+                <w:color w:val="000000"/>
+                <w:lang w:eastAsia="de-CH"/>
+              </w:rPr>
+            </w:pPr>
+            <w:r>
+              <w:rPr>
+                <w:rFonts w:eastAsia="Times New Roman" w:cs="Times New Roman"/>
+                <w:b/>
+                <w:bCs/>
+                <w:color w:val="000000"/>
+                <w:lang w:eastAsia="de-CH"/>
+              </w:rPr>
+              <w:t>M3</w:t>
+            </w:r>
+          </w:p>
+        </w:tc>
+        <w:tc>
+          <w:tcPr>
+            <w:tcW w:w="417" w:type="pct"/>
+            <w:tcBorders>
+              <w:top w:val="nil"/>
+              <w:left w:val="nil"/>
+              <w:bottom w:val="nil"/>
+              <w:right w:val="nil"/>
+            </w:tcBorders>
+            <w:shd w:val="clear" w:color="auto" w:fill="D9D9D9" w:themeFill="background1" w:themeFillShade="D9"/>
+            <w:noWrap/>
+            <w:vAlign w:val="bottom"/>
+            <w:hideMark/>
+            <w:tcPrChange w:id="176" w:author="HAL9000" w:date="2014-09-29T16:47:00Z">
               <w:tcPr>
                 <w:tcW w:w="417" w:type="pct"/>
                 <w:tcBorders>
@@ -7897,6 +7859,14 @@
                 <w:lang w:eastAsia="de-CH"/>
               </w:rPr>
             </w:pPr>
+            <w:r>
+              <w:rPr>
+                <w:rFonts w:eastAsia="Times New Roman" w:cs="Times New Roman"/>
+                <w:color w:val="000000"/>
+                <w:lang w:eastAsia="de-CH"/>
+              </w:rPr>
+              <w:t> </w:t>
+            </w:r>
           </w:p>
         </w:tc>
         <w:tc>
@@ -7906,66 +7876,13 @@
               <w:top w:val="nil"/>
               <w:left w:val="nil"/>
               <w:bottom w:val="nil"/>
-              <w:right w:val="single" w:sz="8" w:space="0" w:color="auto"/>
-            </w:tcBorders>
-            <w:shd w:val="clear" w:color="auto" w:fill="auto"/>
+              <w:right w:val="nil"/>
+            </w:tcBorders>
+            <w:shd w:val="clear" w:color="auto" w:fill="D9D9D9" w:themeFill="background1" w:themeFillShade="D9"/>
             <w:noWrap/>
             <w:vAlign w:val="bottom"/>
             <w:hideMark/>
-            <w:tcPrChange w:id="183" w:author="HAL9000" w:date="2014-09-29T14:40:00Z">
-              <w:tcPr>
-                <w:tcW w:w="417" w:type="pct"/>
-                <w:tcBorders>
-                  <w:top w:val="nil"/>
-                  <w:left w:val="nil"/>
-                  <w:bottom w:val="nil"/>
-                  <w:right w:val="single" w:sz="8" w:space="0" w:color="auto"/>
-                </w:tcBorders>
-                <w:shd w:val="clear" w:color="auto" w:fill="auto"/>
-                <w:noWrap/>
-                <w:vAlign w:val="bottom"/>
-                <w:hideMark/>
-              </w:tcPr>
-            </w:tcPrChange>
-          </w:tcPr>
-          <w:p>
-            <w:pPr>
-              <w:spacing w:after="0" w:line="240" w:lineRule="auto"/>
-              <w:jc w:val="right"/>
-              <w:rPr>
-                <w:rFonts w:eastAsia="Times New Roman" w:cs="Times New Roman"/>
-                <w:b/>
-                <w:bCs/>
-                <w:color w:val="000000"/>
-                <w:lang w:eastAsia="de-CH"/>
-              </w:rPr>
-            </w:pPr>
-            <w:r>
-              <w:rPr>
-                <w:rFonts w:eastAsia="Times New Roman" w:cs="Times New Roman"/>
-                <w:b/>
-                <w:bCs/>
-                <w:color w:val="000000"/>
-                <w:lang w:eastAsia="de-CH"/>
-              </w:rPr>
-              <w:t>M3</w:t>
-            </w:r>
-          </w:p>
-        </w:tc>
-        <w:tc>
-          <w:tcPr>
-            <w:tcW w:w="417" w:type="pct"/>
-            <w:tcBorders>
-              <w:top w:val="nil"/>
-              <w:left w:val="nil"/>
-              <w:bottom w:val="nil"/>
-              <w:right w:val="nil"/>
-            </w:tcBorders>
-            <w:shd w:val="clear" w:color="auto" w:fill="auto"/>
-            <w:noWrap/>
-            <w:vAlign w:val="bottom"/>
-            <w:hideMark/>
-            <w:tcPrChange w:id="184" w:author="HAL9000" w:date="2014-09-29T14:40:00Z">
+            <w:tcPrChange w:id="177" w:author="HAL9000" w:date="2014-09-29T16:47:00Z">
               <w:tcPr>
                 <w:tcW w:w="417" w:type="pct"/>
                 <w:tcBorders>
@@ -7991,73 +7908,24 @@
                 <w:lang w:eastAsia="de-CH"/>
               </w:rPr>
             </w:pPr>
-            <w:r>
-              <w:rPr>
-                <w:rFonts w:eastAsia="Times New Roman" w:cs="Times New Roman"/>
-                <w:color w:val="000000"/>
-                <w:lang w:eastAsia="de-CH"/>
-              </w:rPr>
-              <w:t> </w:t>
-            </w:r>
-          </w:p>
-        </w:tc>
-        <w:tc>
-          <w:tcPr>
-            <w:tcW w:w="417" w:type="pct"/>
-            <w:tcBorders>
-              <w:top w:val="nil"/>
-              <w:left w:val="nil"/>
-              <w:bottom w:val="nil"/>
-              <w:right w:val="nil"/>
-            </w:tcBorders>
-            <w:shd w:val="clear" w:color="auto" w:fill="auto"/>
+          </w:p>
+        </w:tc>
+        <w:tc>
+          <w:tcPr>
+            <w:tcW w:w="411" w:type="pct"/>
+            <w:tcBorders>
+              <w:top w:val="nil"/>
+              <w:left w:val="nil"/>
+              <w:bottom w:val="nil"/>
+              <w:right w:val="single" w:sz="8" w:space="0" w:color="auto"/>
+            </w:tcBorders>
+            <w:shd w:val="clear" w:color="auto" w:fill="D9D9D9" w:themeFill="background1" w:themeFillShade="D9"/>
             <w:noWrap/>
             <w:vAlign w:val="bottom"/>
             <w:hideMark/>
-            <w:tcPrChange w:id="185" w:author="HAL9000" w:date="2014-09-29T14:40:00Z">
+            <w:tcPrChange w:id="178" w:author="HAL9000" w:date="2014-09-29T16:47:00Z">
               <w:tcPr>
-                <w:tcW w:w="417" w:type="pct"/>
-                <w:tcBorders>
-                  <w:top w:val="nil"/>
-                  <w:left w:val="nil"/>
-                  <w:bottom w:val="nil"/>
-                  <w:right w:val="nil"/>
-                </w:tcBorders>
-                <w:shd w:val="clear" w:color="auto" w:fill="auto"/>
-                <w:noWrap/>
-                <w:vAlign w:val="bottom"/>
-                <w:hideMark/>
-              </w:tcPr>
-            </w:tcPrChange>
-          </w:tcPr>
-          <w:p>
-            <w:pPr>
-              <w:spacing w:after="0" w:line="240" w:lineRule="auto"/>
-              <w:jc w:val="right"/>
-              <w:rPr>
-                <w:rFonts w:eastAsia="Times New Roman" w:cs="Times New Roman"/>
-                <w:color w:val="000000"/>
-                <w:lang w:eastAsia="de-CH"/>
-              </w:rPr>
-            </w:pPr>
-          </w:p>
-        </w:tc>
-        <w:tc>
-          <w:tcPr>
-            <w:tcW w:w="412" w:type="pct"/>
-            <w:tcBorders>
-              <w:top w:val="nil"/>
-              <w:left w:val="nil"/>
-              <w:bottom w:val="nil"/>
-              <w:right w:val="single" w:sz="8" w:space="0" w:color="auto"/>
-            </w:tcBorders>
-            <w:shd w:val="clear" w:color="auto" w:fill="auto"/>
-            <w:noWrap/>
-            <w:vAlign w:val="bottom"/>
-            <w:hideMark/>
-            <w:tcPrChange w:id="186" w:author="HAL9000" w:date="2014-09-29T14:40:00Z">
-              <w:tcPr>
-                <w:tcW w:w="413" w:type="pct"/>
+                <w:tcW w:w="411" w:type="pct"/>
                 <w:tcBorders>
                   <w:top w:val="nil"/>
                   <w:left w:val="nil"/>
@@ -8100,7 +7968,7 @@
     <w:p>
       <w:pPr>
         <w:rPr>
-          <w:del w:id="187" w:author="HAL9000" w:date="2014-09-29T14:40:00Z"/>
+          <w:del w:id="179" w:author="HAL9000" w:date="2014-09-29T14:40:00Z"/>
         </w:rPr>
       </w:pPr>
     </w:p>
@@ -8141,11 +8009,24 @@
             <w:pPr>
               <w:spacing w:after="0" w:line="240" w:lineRule="auto"/>
               <w:rPr>
-                <w:rFonts w:eastAsia="Times New Roman" w:cs="Times New Roman"/>
-                <w:color w:val="000000"/>
-                <w:lang w:eastAsia="de-CH"/>
-              </w:rPr>
-            </w:pPr>
+                <w:ins w:id="180" w:author="HAL9000" w:date="2014-09-29T16:48:00Z"/>
+                <w:rFonts w:eastAsia="Times New Roman" w:cs="Times New Roman"/>
+                <w:color w:val="000000"/>
+                <w:lang w:eastAsia="de-CH"/>
+              </w:rPr>
+            </w:pPr>
+          </w:p>
+          <w:p>
+            <w:pPr>
+              <w:spacing w:after="0" w:line="240" w:lineRule="auto"/>
+              <w:rPr>
+                <w:rFonts w:eastAsia="Times New Roman" w:cs="Times New Roman"/>
+                <w:color w:val="000000"/>
+                <w:lang w:eastAsia="de-CH"/>
+              </w:rPr>
+            </w:pPr>
+            <w:bookmarkStart w:id="181" w:name="_GoBack"/>
+            <w:bookmarkEnd w:id="181"/>
             <w:r>
               <w:rPr>
                 <w:rFonts w:eastAsia="Times New Roman" w:cs="Times New Roman"/>
@@ -8415,7 +8296,7 @@
               </w:rPr>
               <w:t>Präsentation</w:t>
             </w:r>
-            <w:del w:id="188" w:author="HAL9000" w:date="2014-09-29T14:28:00Z">
+            <w:del w:id="182" w:author="HAL9000" w:date="2014-09-29T14:28:00Z">
               <w:r>
                 <w:rPr>
                   <w:rFonts w:eastAsia="Times New Roman" w:cs="Times New Roman"/>
@@ -8530,7 +8411,7 @@
               </w:rPr>
               <w:t>Schlusspräsentation</w:t>
             </w:r>
-            <w:del w:id="189" w:author="HAL9000" w:date="2014-09-29T14:28:00Z">
+            <w:del w:id="183" w:author="HAL9000" w:date="2014-09-29T14:28:00Z">
               <w:r>
                 <w:rPr>
                   <w:rFonts w:eastAsia="Times New Roman" w:cs="Times New Roman"/>
@@ -8560,7 +8441,7 @@
       <w:pPr>
         <w:pStyle w:val="berschrift1"/>
         <w:rPr>
-          <w:del w:id="190" w:author="HAL9000" w:date="2014-09-29T14:29:00Z"/>
+          <w:del w:id="184" w:author="HAL9000" w:date="2014-09-29T14:29:00Z"/>
         </w:rPr>
       </w:pPr>
       <w:r>
@@ -8571,7 +8452,7 @@
     <w:p>
       <w:pPr>
         <w:pStyle w:val="berschrift1"/>
-        <w:pPrChange w:id="191" w:author="HAL9000" w:date="2014-09-29T14:29:00Z">
+        <w:pPrChange w:id="185" w:author="HAL9000" w:date="2014-09-29T14:29:00Z">
           <w:pPr/>
         </w:pPrChange>
       </w:pPr>
@@ -8580,7 +8461,7 @@
       <w:r>
         <w:t>Im Vordergrund d</w:t>
       </w:r>
-      <w:del w:id="192" w:author="HAL9000" w:date="2014-09-29T14:29:00Z">
+      <w:del w:id="186" w:author="HAL9000" w:date="2014-09-29T14:29:00Z">
         <w:r>
           <w:delText>i</w:delText>
         </w:r>
@@ -8588,7 +8469,7 @@
       <w:r>
         <w:t>es</w:t>
       </w:r>
-      <w:del w:id="193" w:author="HAL9000" w:date="2014-09-29T14:29:00Z">
+      <w:del w:id="187" w:author="HAL9000" w:date="2014-09-29T14:29:00Z">
         <w:r>
           <w:delText>e</w:delText>
         </w:r>
@@ -8596,7 +8477,7 @@
       <w:r>
         <w:t xml:space="preserve"> Spiels sollen </w:t>
       </w:r>
-      <w:del w:id="194" w:author="HAL9000" w:date="2014-09-29T14:29:00Z">
+      <w:del w:id="188" w:author="HAL9000" w:date="2014-09-29T14:29:00Z">
         <w:r>
           <w:delText xml:space="preserve">der </w:delText>
         </w:r>
@@ -8604,7 +8485,7 @@
       <w:r>
         <w:t xml:space="preserve">Spass und </w:t>
       </w:r>
-      <w:del w:id="195" w:author="HAL9000" w:date="2014-09-29T14:29:00Z">
+      <w:del w:id="189" w:author="HAL9000" w:date="2014-09-29T14:29:00Z">
         <w:r>
           <w:delText xml:space="preserve">die </w:delText>
         </w:r>
@@ -8617,7 +8498,7 @@
       <w:r>
         <w:t xml:space="preserve"> stehen. Es soll die Möglichkeit bieten ein kleines Spiel zwischen</w:t>
       </w:r>
-      <w:del w:id="196" w:author="HAL9000" w:date="2014-09-29T14:29:00Z">
+      <w:del w:id="190" w:author="HAL9000" w:date="2014-09-29T14:29:00Z">
         <w:r>
           <w:delText xml:space="preserve"> </w:delText>
         </w:r>
@@ -8625,12 +8506,12 @@
       <w:r>
         <w:t xml:space="preserve">durch zu </w:t>
       </w:r>
-      <w:ins w:id="197" w:author="HAL9000" w:date="2014-09-29T14:29:00Z">
+      <w:ins w:id="191" w:author="HAL9000" w:date="2014-09-29T14:29:00Z">
         <w:r>
           <w:t>s</w:t>
         </w:r>
       </w:ins>
-      <w:del w:id="198" w:author="HAL9000" w:date="2014-09-29T14:29:00Z">
+      <w:del w:id="192" w:author="HAL9000" w:date="2014-09-29T14:29:00Z">
         <w:r>
           <w:delText>S</w:delText>
         </w:r>
@@ -8638,7 +8519,7 @@
       <w:r>
         <w:t>pielen</w:t>
       </w:r>
-      <w:ins w:id="199" w:author="HAL9000" w:date="2014-09-29T14:30:00Z">
+      <w:ins w:id="193" w:author="HAL9000" w:date="2014-09-29T14:30:00Z">
         <w:r>
           <w:t>,</w:t>
         </w:r>
@@ -8646,7 +8527,7 @@
       <w:r>
         <w:t xml:space="preserve"> aber auch für längere Zeit unterhaltsam </w:t>
       </w:r>
-      <w:del w:id="200" w:author="HAL9000" w:date="2014-09-29T14:29:00Z">
+      <w:del w:id="194" w:author="HAL9000" w:date="2014-09-29T14:29:00Z">
         <w:r>
           <w:delText xml:space="preserve">zu </w:delText>
         </w:r>
@@ -8658,12 +8539,12 @@
         <w:br/>
         <w:t>Der Spieler wird immer mit neu</w:t>
       </w:r>
-      <w:ins w:id="201" w:author="HAL9000" w:date="2014-09-29T14:31:00Z">
+      <w:ins w:id="195" w:author="HAL9000" w:date="2014-09-29T14:31:00Z">
         <w:r>
           <w:t>e</w:t>
         </w:r>
       </w:ins>
-      <w:del w:id="202" w:author="HAL9000" w:date="2014-09-29T14:31:00Z">
+      <w:del w:id="196" w:author="HAL9000" w:date="2014-09-29T14:31:00Z">
         <w:r>
           <w:delText>ne</w:delText>
         </w:r>
@@ -8671,7 +8552,7 @@
       <w:r>
         <w:t>n Herausforderungen konfrontiert, welche</w:t>
       </w:r>
-      <w:del w:id="203" w:author="HAL9000" w:date="2014-09-29T14:31:00Z">
+      <w:del w:id="197" w:author="HAL9000" w:date="2014-09-29T14:31:00Z">
         <w:r>
           <w:delText>r</w:delText>
         </w:r>
@@ -8679,12 +8560,12 @@
       <w:r>
         <w:t xml:space="preserve"> er in einer gewissen Zeit erfüllen muss. Dabei wird </w:t>
       </w:r>
-      <w:del w:id="204" w:author="HAL9000" w:date="2014-09-29T14:31:00Z">
+      <w:del w:id="198" w:author="HAL9000" w:date="2014-09-29T14:31:00Z">
         <w:r>
           <w:delText xml:space="preserve">auf </w:delText>
         </w:r>
       </w:del>
-      <w:ins w:id="205" w:author="HAL9000" w:date="2014-09-29T14:31:00Z">
+      <w:ins w:id="199" w:author="HAL9000" w:date="2014-09-29T14:31:00Z">
         <w:r>
           <w:t xml:space="preserve">auch </w:t>
         </w:r>
@@ -8692,7 +8573,7 @@
       <w:r>
         <w:t>das logische</w:t>
       </w:r>
-      <w:ins w:id="206" w:author="HAL9000" w:date="2014-09-29T14:31:00Z">
+      <w:ins w:id="200" w:author="HAL9000" w:date="2014-09-29T14:31:00Z">
         <w:r>
           <w:t>,</w:t>
         </w:r>
@@ -8700,12 +8581,12 @@
       <w:r>
         <w:t xml:space="preserve"> vorausschauende und kombinatorische Denken </w:t>
       </w:r>
-      <w:del w:id="207" w:author="HAL9000" w:date="2014-09-29T14:31:00Z">
+      <w:del w:id="201" w:author="HAL9000" w:date="2014-09-29T14:31:00Z">
         <w:r>
           <w:delText>speziellen Wert gelegt</w:delText>
         </w:r>
       </w:del>
-      <w:ins w:id="208" w:author="HAL9000" w:date="2014-09-29T14:31:00Z">
+      <w:ins w:id="202" w:author="HAL9000" w:date="2014-09-29T14:31:00Z">
         <w:r>
           <w:t>geschult</w:t>
         </w:r>
@@ -8718,7 +8599,7 @@
       <w:pPr>
         <w:pStyle w:val="berschrift1"/>
         <w:rPr>
-          <w:del w:id="209" w:author="HAL9000" w:date="2014-09-29T14:31:00Z"/>
+          <w:del w:id="203" w:author="HAL9000" w:date="2014-09-29T14:31:00Z"/>
         </w:rPr>
       </w:pPr>
       <w:r>
@@ -8728,7 +8609,7 @@
     <w:p>
       <w:pPr>
         <w:pStyle w:val="berschrift1"/>
-        <w:pPrChange w:id="210" w:author="HAL9000" w:date="2014-09-29T14:31:00Z">
+        <w:pPrChange w:id="204" w:author="HAL9000" w:date="2014-09-29T14:31:00Z">
           <w:pPr/>
         </w:pPrChange>
       </w:pPr>
@@ -8737,27 +8618,24 @@
       <w:r>
         <w:t xml:space="preserve">Um den Kostenaufwand zu errechnen werden die </w:t>
       </w:r>
-      <w:del w:id="211" w:author="HAL9000" w:date="2014-09-29T14:32:00Z">
+      <w:del w:id="205" w:author="HAL9000" w:date="2014-09-29T14:32:00Z">
         <w:r>
           <w:delText xml:space="preserve">Geschätzen </w:delText>
         </w:r>
       </w:del>
-      <w:ins w:id="212" w:author="HAL9000" w:date="2014-09-29T14:32:00Z">
+      <w:ins w:id="206" w:author="HAL9000" w:date="2014-09-29T14:32:00Z">
         <w:r>
-          <w:t>geschätzten</w:t>
-        </w:r>
-        <w:r>
-          <w:t xml:space="preserve"> </w:t>
+          <w:t xml:space="preserve">geschätzten </w:t>
         </w:r>
       </w:ins>
       <w:r>
         <w:t xml:space="preserve">zu leistenden Stunden </w:t>
       </w:r>
-      <w:commentRangeStart w:id="213"/>
+      <w:commentRangeStart w:id="207"/>
       <w:r>
         <w:t>zusammen</w:t>
       </w:r>
-      <w:del w:id="214" w:author="HAL9000" w:date="2014-09-29T14:32:00Z">
+      <w:del w:id="208" w:author="HAL9000" w:date="2014-09-29T14:32:00Z">
         <w:r>
           <w:delText xml:space="preserve"> </w:delText>
         </w:r>
@@ -8765,38 +8643,38 @@
       <w:r>
         <w:t>gerechnet</w:t>
       </w:r>
-      <w:commentRangeEnd w:id="213"/>
+      <w:commentRangeEnd w:id="207"/>
       <w:r>
         <w:rPr>
           <w:rStyle w:val="Kommentarzeichen"/>
           <w:rFonts w:asciiTheme="minorHAnsi" w:hAnsiTheme="minorHAnsi"/>
         </w:rPr>
-        <w:commentReference w:id="213"/>
+        <w:commentReference w:id="207"/>
       </w:r>
       <w:r>
         <w:t xml:space="preserve">. Wir rechnen damit, dass wir pro Woche ungefähr 4 Stunden pro Person für dieses Projekt aufwenden werden und das 12 Wochen lang. Das würde bedeuten, dass in dem Projekt am Ende </w:t>
       </w:r>
-      <w:commentRangeStart w:id="215"/>
+      <w:commentRangeStart w:id="209"/>
       <w:r>
         <w:t xml:space="preserve">192 </w:t>
       </w:r>
-      <w:commentRangeEnd w:id="215"/>
+      <w:commentRangeEnd w:id="209"/>
       <w:r>
         <w:rPr>
           <w:rStyle w:val="Kommentarzeichen"/>
           <w:rFonts w:asciiTheme="minorHAnsi" w:hAnsiTheme="minorHAnsi"/>
         </w:rPr>
-        <w:commentReference w:id="215"/>
+        <w:commentReference w:id="209"/>
       </w:r>
       <w:r>
         <w:t>Projektstunden enthalten sind. Dabei wird ein Stundenansatz von 80</w:t>
       </w:r>
-      <w:ins w:id="216" w:author="HAL9000" w:date="2014-09-29T14:34:00Z">
+      <w:ins w:id="210" w:author="HAL9000" w:date="2014-09-29T14:34:00Z">
         <w:r>
           <w:t xml:space="preserve">.- CHF </w:t>
         </w:r>
       </w:ins>
-      <w:del w:id="217" w:author="HAL9000" w:date="2014-09-29T14:34:00Z">
+      <w:del w:id="211" w:author="HAL9000" w:date="2014-09-29T14:34:00Z">
         <w:r>
           <w:delText xml:space="preserve"> Schweizer Franken </w:delText>
         </w:r>
@@ -8804,7 +8682,7 @@
       <w:r>
         <w:t xml:space="preserve">gerechnet, womit das Projekt auf einen Gesamtbetrag von 15360.- </w:t>
       </w:r>
-      <w:ins w:id="218" w:author="HAL9000" w:date="2014-09-29T14:34:00Z">
+      <w:ins w:id="212" w:author="HAL9000" w:date="2014-09-29T14:34:00Z">
         <w:r>
           <w:t xml:space="preserve">CHF </w:t>
         </w:r>
@@ -8812,19 +8690,19 @@
       <w:r>
         <w:t>kommt.</w:t>
       </w:r>
-      <w:del w:id="219" w:author="HAL9000" w:date="2014-09-29T14:34:00Z">
+      <w:del w:id="213" w:author="HAL9000" w:date="2014-09-29T14:34:00Z">
         <w:r>
           <w:br/>
         </w:r>
       </w:del>
     </w:p>
     <w:p>
-      <w:ins w:id="220" w:author="HAL9000" w:date="2014-09-29T14:34:00Z">
+      <w:ins w:id="214" w:author="HAL9000" w:date="2014-09-29T14:34:00Z">
         <w:r>
           <w:t>Ein Spiel in dieser Form ist noch</w:t>
         </w:r>
       </w:ins>
-      <w:del w:id="221" w:author="HAL9000" w:date="2014-09-29T14:34:00Z">
+      <w:del w:id="215" w:author="HAL9000" w:date="2014-09-29T14:34:00Z">
         <w:r>
           <w:delText>Es ist ein Spiel welches es in dieser Form noch</w:delText>
         </w:r>
@@ -8832,12 +8710,12 @@
       <w:r>
         <w:t xml:space="preserve"> nie erschienen ist, was uns auf dem Markt eine gute Positionierung </w:t>
       </w:r>
-      <w:del w:id="222" w:author="HAL9000" w:date="2014-09-29T14:35:00Z">
+      <w:del w:id="216" w:author="HAL9000" w:date="2014-09-29T14:35:00Z">
         <w:r>
           <w:delText>zulassen wird</w:delText>
         </w:r>
       </w:del>
-      <w:ins w:id="223" w:author="HAL9000" w:date="2014-09-29T14:35:00Z">
+      <w:ins w:id="217" w:author="HAL9000" w:date="2014-09-29T14:35:00Z">
         <w:r>
           <w:t>ermöglicht</w:t>
         </w:r>
@@ -8850,7 +8728,7 @@
       <w:r>
         <w:t>Um die</w:t>
       </w:r>
-      <w:del w:id="224" w:author="HAL9000" w:date="2014-09-29T14:35:00Z">
+      <w:del w:id="218" w:author="HAL9000" w:date="2014-09-29T14:35:00Z">
         <w:r>
           <w:delText>se</w:delText>
         </w:r>
@@ -8858,7 +8736,7 @@
       <w:r>
         <w:t xml:space="preserve"> Kosten zu decken kann das Spiel im </w:t>
       </w:r>
-      <w:ins w:id="225" w:author="HAL9000" w:date="2014-09-29T14:35:00Z">
+      <w:ins w:id="219" w:author="HAL9000" w:date="2014-09-29T14:35:00Z">
         <w:r>
           <w:t xml:space="preserve">Google </w:t>
         </w:r>
@@ -8866,7 +8744,7 @@
       <w:r>
         <w:t>Play Store verkauft werden. Bei einem Betrag von 2.-</w:t>
       </w:r>
-      <w:ins w:id="226" w:author="HAL9000" w:date="2014-09-29T14:35:00Z">
+      <w:ins w:id="220" w:author="HAL9000" w:date="2014-09-29T14:35:00Z">
         <w:r>
           <w:t xml:space="preserve"> CHF</w:t>
         </w:r>
@@ -8874,7 +8752,7 @@
       <w:r>
         <w:t xml:space="preserve"> müssten 7680 Kunden unser Produkt kaufen. Wen</w:t>
       </w:r>
-      <w:ins w:id="227" w:author="HAL9000" w:date="2014-09-29T14:36:00Z">
+      <w:ins w:id="221" w:author="HAL9000" w:date="2014-09-29T14:36:00Z">
         <w:r>
           <w:t>n</w:t>
         </w:r>
@@ -8882,7 +8760,7 @@
       <w:r>
         <w:t xml:space="preserve"> mit 10 neu</w:t>
       </w:r>
-      <w:del w:id="228" w:author="HAL9000" w:date="2014-09-29T14:36:00Z">
+      <w:del w:id="222" w:author="HAL9000" w:date="2014-09-29T14:36:00Z">
         <w:r>
           <w:delText>n</w:delText>
         </w:r>
@@ -8890,7 +8768,7 @@
       <w:r>
         <w:t>en Kunden pro Woche gerechnet wird</w:t>
       </w:r>
-      <w:ins w:id="229" w:author="HAL9000" w:date="2014-09-29T14:36:00Z">
+      <w:ins w:id="223" w:author="HAL9000" w:date="2014-09-29T14:36:00Z">
         <w:r>
           <w:t>,</w:t>
         </w:r>
@@ -8898,7 +8776,7 @@
       <w:r>
         <w:t xml:space="preserve"> dauert es </w:t>
       </w:r>
-      <w:del w:id="230" w:author="HAL9000" w:date="2014-09-29T14:36:00Z">
+      <w:del w:id="224" w:author="HAL9000" w:date="2014-09-29T14:36:00Z">
         <w:r>
           <w:delText xml:space="preserve">somit </w:delText>
         </w:r>
@@ -8906,7 +8784,7 @@
       <w:r>
         <w:t xml:space="preserve">etwa 15 Jahre bis </w:t>
       </w:r>
-      <w:ins w:id="231" w:author="HAL9000" w:date="2014-09-29T14:36:00Z">
+      <w:ins w:id="225" w:author="HAL9000" w:date="2014-09-29T14:36:00Z">
         <w:r>
           <w:t xml:space="preserve">sich </w:t>
         </w:r>
@@ -8914,12 +8792,12 @@
       <w:r>
         <w:t xml:space="preserve">das Spiel </w:t>
       </w:r>
-      <w:del w:id="232" w:author="HAL9000" w:date="2014-09-29T14:36:00Z">
+      <w:del w:id="226" w:author="HAL9000" w:date="2014-09-29T14:36:00Z">
         <w:r>
           <w:delText>bezahlt ist</w:delText>
         </w:r>
       </w:del>
-      <w:ins w:id="233" w:author="HAL9000" w:date="2014-09-29T14:36:00Z">
+      <w:ins w:id="227" w:author="HAL9000" w:date="2014-09-29T14:36:00Z">
         <w:r>
           <w:t>amortisiert hat</w:t>
         </w:r>
@@ -8932,23 +8810,20 @@
       <w:r>
         <w:t xml:space="preserve">Das Spiel könnte auch gratis </w:t>
       </w:r>
-      <w:del w:id="234" w:author="HAL9000" w:date="2014-09-29T14:37:00Z">
+      <w:del w:id="228" w:author="HAL9000" w:date="2014-09-29T14:37:00Z">
         <w:r>
           <w:delText xml:space="preserve">abgegeben </w:delText>
         </w:r>
       </w:del>
-      <w:ins w:id="235" w:author="HAL9000" w:date="2014-09-29T14:37:00Z">
+      <w:ins w:id="229" w:author="HAL9000" w:date="2014-09-29T14:37:00Z">
         <w:r>
-          <w:t>angeboten</w:t>
-        </w:r>
-        <w:r>
-          <w:t xml:space="preserve"> </w:t>
+          <w:t xml:space="preserve">angeboten </w:t>
         </w:r>
       </w:ins>
       <w:r>
         <w:t xml:space="preserve">werden, damit </w:t>
       </w:r>
-      <w:del w:id="236" w:author="HAL9000" w:date="2014-09-29T14:37:00Z">
+      <w:del w:id="230" w:author="HAL9000" w:date="2014-09-29T14:37:00Z">
         <w:r>
           <w:delText xml:space="preserve">könnte </w:delText>
         </w:r>
@@ -8956,12 +8831,12 @@
       <w:r>
         <w:t xml:space="preserve">eine grössere und schnellere Verbreitung erreicht </w:t>
       </w:r>
-      <w:del w:id="237" w:author="HAL9000" w:date="2014-09-29T14:37:00Z">
+      <w:del w:id="231" w:author="HAL9000" w:date="2014-09-29T14:37:00Z">
         <w:r>
           <w:delText>werden</w:delText>
         </w:r>
       </w:del>
-      <w:ins w:id="238" w:author="HAL9000" w:date="2014-09-29T14:37:00Z">
+      <w:ins w:id="232" w:author="HAL9000" w:date="2014-09-29T14:37:00Z">
         <w:r>
           <w:t>wird</w:t>
         </w:r>
@@ -8969,27 +8844,27 @@
       <w:r>
         <w:t>. Zusätzlich könnte dann mit Werbung im Spiel gewisse Erträge gemacht werden</w:t>
       </w:r>
-      <w:del w:id="239" w:author="HAL9000" w:date="2014-09-29T14:38:00Z">
+      <w:del w:id="233" w:author="HAL9000" w:date="2014-09-29T14:38:00Z">
         <w:r>
           <w:delText xml:space="preserve"> und </w:delText>
         </w:r>
       </w:del>
-      <w:ins w:id="240" w:author="HAL9000" w:date="2014-09-29T14:38:00Z">
+      <w:ins w:id="234" w:author="HAL9000" w:date="2014-09-29T14:38:00Z">
         <w:r>
           <w:t xml:space="preserve">. Eine </w:t>
         </w:r>
       </w:ins>
-      <w:ins w:id="241" w:author="HAL9000" w:date="2014-09-29T14:39:00Z">
+      <w:ins w:id="235" w:author="HAL9000" w:date="2014-09-29T14:39:00Z">
         <w:r>
           <w:t>weitere</w:t>
         </w:r>
       </w:ins>
-      <w:ins w:id="242" w:author="HAL9000" w:date="2014-09-29T14:38:00Z">
+      <w:ins w:id="236" w:author="HAL9000" w:date="2014-09-29T14:38:00Z">
         <w:r>
           <w:t xml:space="preserve"> Möglichkeit wäre das Anbieten von</w:t>
         </w:r>
       </w:ins>
-      <w:del w:id="243" w:author="HAL9000" w:date="2014-09-29T14:38:00Z">
+      <w:del w:id="237" w:author="HAL9000" w:date="2014-09-29T14:38:00Z">
         <w:r>
           <w:delText>es könnten</w:delText>
         </w:r>
@@ -8997,7 +8872,7 @@
       <w:r>
         <w:t xml:space="preserve"> verschiedene</w:t>
       </w:r>
-      <w:ins w:id="244" w:author="HAL9000" w:date="2014-09-29T14:38:00Z">
+      <w:ins w:id="238" w:author="HAL9000" w:date="2014-09-29T14:38:00Z">
         <w:r>
           <w:t>n</w:t>
         </w:r>
@@ -9005,12 +8880,12 @@
       <w:r>
         <w:t xml:space="preserve"> In-App Verkäufe</w:t>
       </w:r>
-      <w:ins w:id="245" w:author="HAL9000" w:date="2014-09-29T14:38:00Z">
+      <w:ins w:id="239" w:author="HAL9000" w:date="2014-09-29T14:38:00Z">
         <w:r>
           <w:t xml:space="preserve">, </w:t>
         </w:r>
       </w:ins>
-      <w:del w:id="246" w:author="HAL9000" w:date="2014-09-29T14:38:00Z">
+      <w:del w:id="240" w:author="HAL9000" w:date="2014-09-29T14:38:00Z">
         <w:r>
           <w:delText xml:space="preserve"> zur Verfügung gestellt werden, </w:delText>
         </w:r>
@@ -9018,12 +8893,12 @@
       <w:r>
         <w:t xml:space="preserve">welche </w:t>
       </w:r>
-      <w:del w:id="247" w:author="HAL9000" w:date="2014-09-29T14:38:00Z">
+      <w:del w:id="241" w:author="HAL9000" w:date="2014-09-29T14:38:00Z">
         <w:r>
           <w:delText>es den</w:delText>
         </w:r>
       </w:del>
-      <w:ins w:id="248" w:author="HAL9000" w:date="2014-09-29T14:38:00Z">
+      <w:ins w:id="242" w:author="HAL9000" w:date="2014-09-29T14:38:00Z">
         <w:r>
           <w:t>den</w:t>
         </w:r>
@@ -9031,7 +8906,7 @@
       <w:r>
         <w:t xml:space="preserve"> Spieler</w:t>
       </w:r>
-      <w:ins w:id="249" w:author="HAL9000" w:date="2014-09-29T14:39:00Z">
+      <w:ins w:id="243" w:author="HAL9000" w:date="2014-09-29T14:39:00Z">
         <w:r>
           <w:t>n</w:t>
         </w:r>
@@ -9039,31 +8914,31 @@
       <w:r>
         <w:t xml:space="preserve"> das Spiel erleichtern. Durch die grössere Verbreitung ist es eher möglich das Produkt in einer angemessenen Zeit</w:t>
       </w:r>
-      <w:del w:id="250" w:author="HAL9000" w:date="2014-09-29T14:39:00Z">
+      <w:del w:id="244" w:author="HAL9000" w:date="2014-09-29T14:39:00Z">
         <w:r>
           <w:delText>, so</w:delText>
         </w:r>
       </w:del>
-      <w:ins w:id="251" w:author="HAL9000" w:date="2014-09-29T14:39:00Z">
+      <w:ins w:id="245" w:author="HAL9000" w:date="2014-09-29T14:39:00Z">
         <w:r>
           <w:t xml:space="preserve"> (</w:t>
         </w:r>
       </w:ins>
-      <w:del w:id="252" w:author="HAL9000" w:date="2014-09-29T14:39:00Z">
+      <w:del w:id="246" w:author="HAL9000" w:date="2014-09-29T14:39:00Z">
         <w:r>
           <w:delText xml:space="preserve"> </w:delText>
         </w:r>
       </w:del>
-      <w:ins w:id="253" w:author="HAL9000" w:date="2014-09-29T14:39:00Z">
+      <w:ins w:id="247" w:author="HAL9000" w:date="2014-09-29T14:39:00Z">
         <w:r>
           <w:t xml:space="preserve">ca. </w:t>
         </w:r>
       </w:ins>
-      <w:commentRangeStart w:id="254"/>
+      <w:commentRangeStart w:id="248"/>
       <w:r>
         <w:t>2-3 Jahre</w:t>
       </w:r>
-      <w:ins w:id="255" w:author="HAL9000" w:date="2014-09-29T14:39:00Z">
+      <w:ins w:id="249" w:author="HAL9000" w:date="2014-09-29T14:39:00Z">
         <w:r>
           <w:t>)</w:t>
         </w:r>
@@ -9071,31 +8946,28 @@
       <w:r>
         <w:t xml:space="preserve"> </w:t>
       </w:r>
-      <w:commentRangeEnd w:id="254"/>
+      <w:commentRangeEnd w:id="248"/>
       <w:r>
         <w:rPr>
           <w:rStyle w:val="Kommentarzeichen"/>
           <w:rFonts w:asciiTheme="minorHAnsi" w:hAnsiTheme="minorHAnsi"/>
         </w:rPr>
-        <w:commentReference w:id="254"/>
+        <w:commentReference w:id="248"/>
       </w:r>
       <w:r>
         <w:t xml:space="preserve">zu amortisieren. Die grössere Verbreitung hilft vor allem </w:t>
       </w:r>
-      <w:del w:id="256" w:author="HAL9000" w:date="2014-09-29T14:40:00Z">
+      <w:del w:id="250" w:author="HAL9000" w:date="2014-09-29T14:40:00Z">
         <w:r>
           <w:delText xml:space="preserve">dabei </w:delText>
         </w:r>
       </w:del>
-      <w:ins w:id="257" w:author="HAL9000" w:date="2014-09-29T14:40:00Z">
+      <w:ins w:id="251" w:author="HAL9000" w:date="2014-09-29T14:40:00Z">
         <w:r>
-          <w:t>auch, falls</w:t>
-        </w:r>
-        <w:r>
-          <w:t xml:space="preserve"> </w:t>
+          <w:t xml:space="preserve">auch, falls </w:t>
         </w:r>
       </w:ins>
-      <w:del w:id="258" w:author="HAL9000" w:date="2014-09-29T14:40:00Z">
+      <w:del w:id="252" w:author="HAL9000" w:date="2014-09-29T14:40:00Z">
         <w:r>
           <w:delText xml:space="preserve">wen </w:delText>
         </w:r>
@@ -9103,7 +8975,7 @@
       <w:r>
         <w:t>man plant</w:t>
       </w:r>
-      <w:ins w:id="259" w:author="HAL9000" w:date="2014-09-29T14:40:00Z">
+      <w:ins w:id="253" w:author="HAL9000" w:date="2014-09-29T14:40:00Z">
         <w:r>
           <w:t>,</w:t>
         </w:r>
@@ -9209,7 +9081,7 @@
       </w:r>
     </w:p>
   </w:comment>
-  <w:comment w:id="213" w:author="HAL9000" w:date="2014-09-29T14:32:00Z" w:initials="H">
+  <w:comment w:id="207" w:author="HAL9000" w:date="2014-09-29T14:32:00Z" w:initials="H">
     <w:p>
       <w:pPr>
         <w:pStyle w:val="Kommentartext"/>
@@ -9225,7 +9097,7 @@
       </w:r>
     </w:p>
   </w:comment>
-  <w:comment w:id="215" w:author="HAL9000" w:date="2014-09-29T14:33:00Z" w:initials="H">
+  <w:comment w:id="209" w:author="HAL9000" w:date="2014-09-29T14:33:00Z" w:initials="H">
     <w:p>
       <w:pPr>
         <w:pStyle w:val="Kommentartext"/>
@@ -9241,7 +9113,7 @@
       </w:r>
     </w:p>
   </w:comment>
-  <w:comment w:id="254" w:author="HAL9000" w:date="2014-09-29T14:39:00Z" w:initials="H">
+  <w:comment w:id="248" w:author="HAL9000" w:date="2014-09-29T14:39:00Z" w:initials="H">
     <w:p>
       <w:pPr>
         <w:pStyle w:val="Kommentartext"/>
@@ -9331,14 +9203,27 @@
     <w:r>
       <w:t>/</w:t>
     </w:r>
-    <w:fldSimple w:instr=" NUMPAGES   \* MERGEFORMAT ">
-      <w:r>
-        <w:rPr>
-          <w:noProof/>
-        </w:rPr>
-        <w:t>8</w:t>
-      </w:r>
-    </w:fldSimple>
+    <w:r>
+      <w:fldChar w:fldCharType="begin"/>
+    </w:r>
+    <w:r>
+      <w:instrText xml:space="preserve"> NUMPAGES   \* MERGEFORMAT </w:instrText>
+    </w:r>
+    <w:r>
+      <w:fldChar w:fldCharType="separate"/>
+    </w:r>
+    <w:r>
+      <w:rPr>
+        <w:noProof/>
+      </w:rPr>
+      <w:t>7</w:t>
+    </w:r>
+    <w:r>
+      <w:rPr>
+        <w:noProof/>
+      </w:rPr>
+      <w:fldChar w:fldCharType="end"/>
+    </w:r>
   </w:p>
 </w:ftr>
 </file>
@@ -9379,14 +9264,27 @@
     <w:r>
       <w:t>/</w:t>
     </w:r>
-    <w:fldSimple w:instr=" NUMPAGES   \* MERGEFORMAT ">
-      <w:r>
-        <w:rPr>
-          <w:noProof/>
-        </w:rPr>
-        <w:t>8</w:t>
-      </w:r>
-    </w:fldSimple>
+    <w:r>
+      <w:fldChar w:fldCharType="begin"/>
+    </w:r>
+    <w:r>
+      <w:instrText xml:space="preserve"> NUMPAGES   \* MERGEFORMAT </w:instrText>
+    </w:r>
+    <w:r>
+      <w:fldChar w:fldCharType="separate"/>
+    </w:r>
+    <w:r>
+      <w:rPr>
+        <w:noProof/>
+      </w:rPr>
+      <w:t>7</w:t>
+    </w:r>
+    <w:r>
+      <w:rPr>
+        <w:noProof/>
+      </w:rPr>
+      <w:fldChar w:fldCharType="end"/>
+    </w:r>
   </w:p>
 </w:ftr>
 </file>
@@ -9417,7 +9315,7 @@
       <w:rPr>
         <w:noProof/>
       </w:rPr>
-      <w:t>8</w:t>
+      <w:t>7</w:t>
     </w:r>
     <w:r>
       <w:fldChar w:fldCharType="end"/>
@@ -9425,14 +9323,27 @@
     <w:r>
       <w:t>/</w:t>
     </w:r>
-    <w:fldSimple w:instr=" NUMPAGES   \* MERGEFORMAT ">
-      <w:r>
-        <w:rPr>
-          <w:noProof/>
-        </w:rPr>
-        <w:t>8</w:t>
-      </w:r>
-    </w:fldSimple>
+    <w:r>
+      <w:fldChar w:fldCharType="begin"/>
+    </w:r>
+    <w:r>
+      <w:instrText xml:space="preserve"> NUMPAGES   \* MERGEFORMAT </w:instrText>
+    </w:r>
+    <w:r>
+      <w:fldChar w:fldCharType="separate"/>
+    </w:r>
+    <w:r>
+      <w:rPr>
+        <w:noProof/>
+      </w:rPr>
+      <w:t>7</w:t>
+    </w:r>
+    <w:r>
+      <w:rPr>
+        <w:noProof/>
+      </w:rPr>
+      <w:fldChar w:fldCharType="end"/>
+    </w:r>
   </w:p>
 </w:ftr>
 </file>
@@ -11500,7 +11411,7 @@
 </file>
 
 <file path=customXml/itemProps1.xml><?xml version="1.0" encoding="utf-8"?>
-<ds:datastoreItem xmlns:ds="http://schemas.openxmlformats.org/officeDocument/2006/customXml" ds:itemID="{F7F69637-1832-4308-9B3C-21299B0F2FD6}">
+<ds:datastoreItem xmlns:ds="http://schemas.openxmlformats.org/officeDocument/2006/customXml" ds:itemID="{34EAE1AB-AAF1-4797-8EA1-6899FC96BFAB}">
   <ds:schemaRefs>
     <ds:schemaRef ds:uri="http://schemas.openxmlformats.org/officeDocument/2006/bibliography"/>
   </ds:schemaRefs>

</xml_diff>

<commit_message>
Kleine Korrekturen (Umbrüche) und PDF erstellt.
</commit_message>
<xml_diff>
--- a/Documents/Projektskizze/Projektskizze_v3_korrigiert.docx
+++ b/Documents/Projektskizze/Projektskizze_v3_korrigiert.docx
@@ -16,43 +16,45 @@
     <w:p>
       <w:pPr>
         <w:pStyle w:val="berschrift1"/>
+        <w:rPr>
+          <w:del w:id="0" w:author="HAL9000" w:date="2014-09-29T16:49:00Z"/>
+        </w:rPr>
       </w:pPr>
       <w:r>
         <w:t>Idee</w:t>
-      </w:r>
-    </w:p>
-    <w:p/>
-    <w:p>
-      <w:r>
-        <w:t>Für das Modul SEPS soll innert 14 Wochen ein Softwareprojekt durchgeführt werden, mit dem Fokus auf Projektmanagement und objektorientiertes Design.</w:t>
       </w:r>
     </w:p>
     <w:p>
+      <w:pPr>
+        <w:pStyle w:val="berschrift1"/>
+        <w:pPrChange w:id="1" w:author="HAL9000" w:date="2014-09-29T16:49:00Z">
+          <w:pPr/>
+        </w:pPrChange>
+      </w:pPr>
+    </w:p>
+    <w:p>
+      <w:r>
+        <w:t>Für das Modul SEPS soll innert 14 Wochen ein Softwareprojekt durchgeführt werden, mit dem Fokus auf Projektmanagement und objektorientiertes Design.</w:t>
+      </w:r>
+    </w:p>
+    <w:p>
       <w:r>
         <w:t xml:space="preserve">Ziemlich schnell war für das Team klar, dass eine Android Applikation entwickelt werden sollte. Die Bedienung und das Konzept sollte demnach auf einen Touchscreen angepasst werden. Die anfängliche </w:t>
       </w:r>
-      <w:ins w:id="0" w:author="HAL9000" w:date="2014-09-29T11:19:00Z">
+      <w:ins w:id="2" w:author="HAL9000" w:date="2014-09-29T11:19:00Z">
         <w:r>
           <w:t xml:space="preserve">Idee </w:t>
         </w:r>
       </w:ins>
       <w:r>
-        <w:t xml:space="preserve">eines Rollenspiels wurde jedoch wegen fehlender Innovationen für die Bedienung wieder verworfen. Spontan kamen wir auf die Idee das Ur-Spiel </w:t>
-      </w:r>
-      <w:proofErr w:type="spellStart"/>
-      <w:r>
-        <w:t>Tetris</w:t>
-      </w:r>
-      <w:proofErr w:type="spellEnd"/>
-      <w:r>
-        <w:t xml:space="preserve"> mit weiteren Themen zu paaren, </w:t>
-      </w:r>
-      <w:del w:id="1" w:author="HAL9000" w:date="2014-09-29T11:20:00Z">
+        <w:t xml:space="preserve">eines Rollenspiels wurde jedoch wegen fehlender Innovationen für die Bedienung wieder verworfen. Spontan kamen wir auf die Idee das Ur-Spiel Tetris mit weiteren Themen zu paaren, </w:t>
+      </w:r>
+      <w:del w:id="3" w:author="HAL9000" w:date="2014-09-29T11:20:00Z">
         <w:r>
           <w:delText>wobei es zur schlussendlichen</w:delText>
         </w:r>
       </w:del>
-      <w:ins w:id="2" w:author="HAL9000" w:date="2014-09-29T11:20:00Z">
+      <w:ins w:id="4" w:author="HAL9000" w:date="2014-09-29T11:20:00Z">
         <w:r>
           <w:t>und kamen so auf</w:t>
         </w:r>
@@ -60,7 +62,7 @@
       <w:r>
         <w:t xml:space="preserve"> Idee für das Spiel Docker</w:t>
       </w:r>
-      <w:del w:id="3" w:author="HAL9000" w:date="2014-09-29T11:20:00Z">
+      <w:del w:id="5" w:author="HAL9000" w:date="2014-09-29T11:20:00Z">
         <w:r>
           <w:delText xml:space="preserve"> kam</w:delText>
         </w:r>
@@ -73,12 +75,12 @@
       <w:r>
         <w:t>Bei</w:t>
       </w:r>
-      <w:ins w:id="4" w:author="HAL9000" w:date="2014-09-29T11:20:00Z">
+      <w:ins w:id="6" w:author="HAL9000" w:date="2014-09-29T11:20:00Z">
         <w:r>
           <w:t xml:space="preserve"> </w:t>
         </w:r>
       </w:ins>
-      <w:del w:id="5" w:author="HAL9000" w:date="2014-09-29T11:20:00Z">
+      <w:del w:id="7" w:author="HAL9000" w:date="2014-09-29T11:20:00Z">
         <w:r>
           <w:delText xml:space="preserve">m Spiel </w:delText>
         </w:r>
@@ -86,7 +88,7 @@
       <w:r>
         <w:t>Docker geht es darum</w:t>
       </w:r>
-      <w:ins w:id="6" w:author="HAL9000" w:date="2014-09-29T11:20:00Z">
+      <w:ins w:id="8" w:author="HAL9000" w:date="2014-09-29T11:20:00Z">
         <w:r>
           <w:t>,</w:t>
         </w:r>
@@ -94,7 +96,7 @@
       <w:r>
         <w:t xml:space="preserve"> ein Frachtschiff mit Containern zu beladen, wobei diese möglichst kompakt und gleichmässig verteilt </w:t>
       </w:r>
-      <w:del w:id="7" w:author="HAL9000" w:date="2014-09-29T11:21:00Z">
+      <w:del w:id="9" w:author="HAL9000" w:date="2014-09-29T11:21:00Z">
         <w:r>
           <w:delText xml:space="preserve">verladen </w:delText>
         </w:r>
@@ -102,12 +104,12 @@
       <w:r>
         <w:t xml:space="preserve">werden müssen. Der Spieler muss dabei nicht nur geschickt </w:t>
       </w:r>
-      <w:del w:id="8" w:author="HAL9000" w:date="2014-09-29T11:21:00Z">
+      <w:del w:id="10" w:author="HAL9000" w:date="2014-09-29T11:21:00Z">
         <w:r>
           <w:delText>sein</w:delText>
         </w:r>
       </w:del>
-      <w:ins w:id="9" w:author="HAL9000" w:date="2014-09-29T11:21:00Z">
+      <w:ins w:id="11" w:author="HAL9000" w:date="2014-09-29T11:21:00Z">
         <w:r>
           <w:t>stapeln</w:t>
         </w:r>
@@ -119,12 +121,22 @@
     <w:p>
       <w:pPr>
         <w:pStyle w:val="berschrift1"/>
+        <w:rPr>
+          <w:del w:id="12" w:author="HAL9000" w:date="2014-09-29T16:49:00Z"/>
+        </w:rPr>
       </w:pPr>
       <w:r>
         <w:t>Hauptanwendungsfall</w:t>
       </w:r>
     </w:p>
-    <w:p/>
+    <w:p>
+      <w:pPr>
+        <w:pStyle w:val="berschrift1"/>
+        <w:pPrChange w:id="13" w:author="HAL9000" w:date="2014-09-29T16:49:00Z">
+          <w:pPr/>
+        </w:pPrChange>
+      </w:pPr>
+    </w:p>
     <w:p>
       <w:r>
         <w:rPr>
@@ -189,7 +201,6 @@
         <w:pStyle w:val="berschrift2"/>
       </w:pPr>
       <w:r>
-        <w:lastRenderedPageBreak/>
         <w:t xml:space="preserve">Der </w:t>
       </w:r>
       <w:r>
@@ -198,7 +209,11 @@
     </w:p>
     <w:p>
       <w:r>
-        <w:t>Im oberen Bildschirmabschnitt fährt ein Güterzug mit den zu verladenden Containern von links nach rechts. Die Container müssen in der vorgegeben Reihenfolge mit dem Kran auf dem Schiff positioniert werden. Sie haben verschiedene Grössen und Gewichte. Wenn ein Container den rechten Bildschirmrand erreicht ist er verloren.</w:t>
+        <w:t xml:space="preserve">Im oberen Bildschirmabschnitt fährt ein Güterzug mit den zu verladenden Containern von links nach rechts. Die Container müssen in der vorgegeben Reihenfolge mit dem Kran auf dem Schiff </w:t>
+      </w:r>
+      <w:r>
+        <w:lastRenderedPageBreak/>
+        <w:t>positioniert werden. Sie haben verschiedene Grössen und Gewichte. Wenn ein Container den rechten Bildschirmrand erreicht ist er verloren.</w:t>
       </w:r>
     </w:p>
     <w:p>
@@ -260,7 +275,7 @@
       <w:r>
         <w:t>Erst wenn das Spiel zu Ende ist</w:t>
       </w:r>
-      <w:ins w:id="10" w:author="HAL9000" w:date="2014-09-29T11:24:00Z">
+      <w:ins w:id="14" w:author="HAL9000" w:date="2014-09-29T11:24:00Z">
         <w:r>
           <w:t>,</w:t>
         </w:r>
@@ -268,27 +283,27 @@
       <w:r>
         <w:t xml:space="preserve"> zeigt sich, ob gut gestapelt wurde. Ist die Last an einem Punkt </w:t>
       </w:r>
-      <w:del w:id="11" w:author="HAL9000" w:date="2014-09-29T11:38:00Z">
+      <w:del w:id="15" w:author="HAL9000" w:date="2014-09-29T11:38:00Z">
         <w:r>
           <w:delText xml:space="preserve">zu </w:delText>
         </w:r>
       </w:del>
-      <w:del w:id="12" w:author="HAL9000" w:date="2014-09-29T11:36:00Z">
+      <w:del w:id="16" w:author="HAL9000" w:date="2014-09-29T11:36:00Z">
         <w:r>
           <w:delText xml:space="preserve">zentral </w:delText>
         </w:r>
       </w:del>
-      <w:ins w:id="13" w:author="HAL9000" w:date="2014-09-29T11:36:00Z">
+      <w:ins w:id="17" w:author="HAL9000" w:date="2014-09-29T11:36:00Z">
         <w:r>
           <w:t xml:space="preserve">unverhältnismässig </w:t>
         </w:r>
       </w:ins>
-      <w:ins w:id="14" w:author="HAL9000" w:date="2014-09-29T11:38:00Z">
+      <w:ins w:id="18" w:author="HAL9000" w:date="2014-09-29T11:38:00Z">
         <w:r>
           <w:t>hoch,</w:t>
         </w:r>
       </w:ins>
-      <w:ins w:id="15" w:author="HAL9000" w:date="2014-09-29T11:36:00Z">
+      <w:ins w:id="19" w:author="HAL9000" w:date="2014-09-29T11:36:00Z">
         <w:r>
           <w:t xml:space="preserve"> </w:t>
         </w:r>
@@ -296,22 +311,22 @@
       <w:r>
         <w:t xml:space="preserve">zerbricht </w:t>
       </w:r>
-      <w:del w:id="16" w:author="HAL9000" w:date="2014-09-29T11:38:00Z">
+      <w:del w:id="20" w:author="HAL9000" w:date="2014-09-29T11:38:00Z">
         <w:r>
           <w:delText>es</w:delText>
         </w:r>
       </w:del>
-      <w:ins w:id="17" w:author="HAL9000" w:date="2014-09-29T11:38:00Z">
+      <w:ins w:id="21" w:author="HAL9000" w:date="2014-09-29T11:38:00Z">
         <w:r>
           <w:t>das Schiff.</w:t>
         </w:r>
       </w:ins>
-      <w:del w:id="18" w:author="HAL9000" w:date="2014-09-29T11:38:00Z">
+      <w:del w:id="22" w:author="HAL9000" w:date="2014-09-29T11:38:00Z">
         <w:r>
           <w:delText>, i</w:delText>
         </w:r>
       </w:del>
-      <w:ins w:id="19" w:author="HAL9000" w:date="2014-09-29T11:38:00Z">
+      <w:ins w:id="23" w:author="HAL9000" w:date="2014-09-29T11:38:00Z">
         <w:r>
           <w:t xml:space="preserve"> I</w:t>
         </w:r>
@@ -319,7 +334,7 @@
       <w:r>
         <w:t>st sie einseitig</w:t>
       </w:r>
-      <w:ins w:id="20" w:author="HAL9000" w:date="2014-09-29T11:40:00Z">
+      <w:ins w:id="24" w:author="HAL9000" w:date="2014-09-29T11:40:00Z">
         <w:r>
           <w:t>,</w:t>
         </w:r>
@@ -327,17 +342,17 @@
       <w:r>
         <w:t xml:space="preserve"> sinkt </w:t>
       </w:r>
-      <w:ins w:id="21" w:author="HAL9000" w:date="2014-09-29T11:40:00Z">
+      <w:ins w:id="25" w:author="HAL9000" w:date="2014-09-29T11:40:00Z">
         <w:r>
           <w:t>es, was zu</w:t>
         </w:r>
       </w:ins>
-      <w:del w:id="22" w:author="HAL9000" w:date="2014-09-29T11:38:00Z">
+      <w:del w:id="26" w:author="HAL9000" w:date="2014-09-29T11:38:00Z">
         <w:r>
           <w:delText xml:space="preserve">das Schiff </w:delText>
         </w:r>
       </w:del>
-      <w:del w:id="23" w:author="HAL9000" w:date="2014-09-29T11:40:00Z">
+      <w:del w:id="27" w:author="HAL9000" w:date="2014-09-29T11:40:00Z">
         <w:r>
           <w:delText>und es führt zu</w:delText>
         </w:r>
@@ -345,7 +360,7 @@
       <w:r>
         <w:t xml:space="preserve"> einem Punkteabzug</w:t>
       </w:r>
-      <w:ins w:id="24" w:author="HAL9000" w:date="2014-09-29T11:40:00Z">
+      <w:ins w:id="28" w:author="HAL9000" w:date="2014-09-29T11:40:00Z">
         <w:r>
           <w:t xml:space="preserve"> führt</w:t>
         </w:r>
@@ -353,31 +368,31 @@
       <w:r>
         <w:t>. Zusatzpunkte verdient man sich</w:t>
       </w:r>
-      <w:ins w:id="25" w:author="HAL9000" w:date="2014-09-29T11:39:00Z">
+      <w:ins w:id="29" w:author="HAL9000" w:date="2014-09-29T11:39:00Z">
         <w:r>
           <w:t xml:space="preserve">, indem man die Container möglichst niedrig </w:t>
         </w:r>
-        <w:commentRangeStart w:id="26"/>
+        <w:commentRangeStart w:id="30"/>
         <w:r>
           <w:t>stapelt</w:t>
         </w:r>
       </w:ins>
-      <w:commentRangeEnd w:id="26"/>
-      <w:ins w:id="27" w:author="HAL9000" w:date="2014-09-29T11:43:00Z">
+      <w:commentRangeEnd w:id="30"/>
+      <w:ins w:id="31" w:author="HAL9000" w:date="2014-09-29T11:43:00Z">
         <w:r>
           <w:rPr>
             <w:rStyle w:val="Kommentarzeichen"/>
             <w:rFonts w:asciiTheme="minorHAnsi" w:hAnsiTheme="minorHAnsi"/>
           </w:rPr>
-          <w:commentReference w:id="26"/>
+          <w:commentReference w:id="30"/>
         </w:r>
       </w:ins>
-      <w:ins w:id="28" w:author="HAL9000" w:date="2014-09-29T11:39:00Z">
+      <w:ins w:id="32" w:author="HAL9000" w:date="2014-09-29T11:39:00Z">
         <w:r>
           <w:t>.</w:t>
         </w:r>
       </w:ins>
-      <w:del w:id="29" w:author="HAL9000" w:date="2014-09-29T11:39:00Z">
+      <w:del w:id="33" w:author="HAL9000" w:date="2014-09-29T11:39:00Z">
         <w:r>
           <w:delText xml:space="preserve"> </w:delText>
         </w:r>
@@ -672,16 +687,16 @@
             <w:r>
               <w:t xml:space="preserve">Hängt mit dem schnellen Spieleinstieg zusammen. Die Ladezeit soll möglichst kurz, aber sicher unter </w:t>
             </w:r>
-            <w:commentRangeStart w:id="30"/>
+            <w:commentRangeStart w:id="34"/>
             <w:r>
               <w:t>10</w:t>
             </w:r>
-            <w:commentRangeEnd w:id="30"/>
+            <w:commentRangeEnd w:id="34"/>
             <w:r>
               <w:rPr>
                 <w:rStyle w:val="Kommentarzeichen"/>
               </w:rPr>
-              <w:commentReference w:id="30"/>
+              <w:commentReference w:id="34"/>
             </w:r>
             <w:r>
               <w:t xml:space="preserve"> Sekunden gehalten werden.</w:t>
@@ -744,12 +759,12 @@
             <w:r>
               <w:t xml:space="preserve">Mit Rücksicht auf den begrenzten Mobiltelefonspeicher und evtl. langsame Datenverbindungen sollte </w:t>
             </w:r>
-            <w:del w:id="31" w:author="HAL9000" w:date="2014-09-29T11:46:00Z">
+            <w:del w:id="35" w:author="HAL9000" w:date="2014-09-29T11:46:00Z">
               <w:r>
                 <w:delText>das Produkt</w:delText>
               </w:r>
             </w:del>
-            <w:ins w:id="32" w:author="HAL9000" w:date="2014-09-29T11:46:00Z">
+            <w:ins w:id="36" w:author="HAL9000" w:date="2014-09-29T11:46:00Z">
               <w:r>
                 <w:t>die Anwendung</w:t>
               </w:r>
@@ -757,16 +772,16 @@
             <w:r>
               <w:t xml:space="preserve"> möglichst wenig, aber sicher weniger als </w:t>
             </w:r>
-            <w:commentRangeStart w:id="33"/>
+            <w:commentRangeStart w:id="37"/>
             <w:r>
               <w:t xml:space="preserve">10 </w:t>
             </w:r>
-            <w:commentRangeEnd w:id="33"/>
+            <w:commentRangeEnd w:id="37"/>
             <w:r>
               <w:rPr>
                 <w:rStyle w:val="Kommentarzeichen"/>
               </w:rPr>
-              <w:commentReference w:id="33"/>
+              <w:commentReference w:id="37"/>
             </w:r>
             <w:r>
               <w:t>Megabyte Speicher beanspruchen.</w:t>
@@ -824,12 +839,12 @@
             <w:r>
               <w:t xml:space="preserve">Die Bedienung der Anwendung, sowohl </w:t>
             </w:r>
-            <w:del w:id="34" w:author="HAL9000" w:date="2014-09-29T11:48:00Z">
+            <w:del w:id="38" w:author="HAL9000" w:date="2014-09-29T11:48:00Z">
               <w:r>
                 <w:delText xml:space="preserve">die </w:delText>
               </w:r>
             </w:del>
-            <w:ins w:id="35" w:author="HAL9000" w:date="2014-09-29T11:48:00Z">
+            <w:ins w:id="39" w:author="HAL9000" w:date="2014-09-29T11:48:00Z">
               <w:r>
                 <w:t xml:space="preserve">in den </w:t>
               </w:r>
@@ -837,12 +852,12 @@
             <w:r>
               <w:t xml:space="preserve">Menüs als auch </w:t>
             </w:r>
-            <w:del w:id="36" w:author="HAL9000" w:date="2014-09-29T11:48:00Z">
+            <w:del w:id="40" w:author="HAL9000" w:date="2014-09-29T11:48:00Z">
               <w:r>
                 <w:delText xml:space="preserve">das </w:delText>
               </w:r>
             </w:del>
-            <w:ins w:id="37" w:author="HAL9000" w:date="2014-09-29T11:48:00Z">
+            <w:ins w:id="41" w:author="HAL9000" w:date="2014-09-29T11:48:00Z">
               <w:r>
                 <w:t xml:space="preserve">im </w:t>
               </w:r>
@@ -850,7 +865,7 @@
             <w:r>
               <w:t>Spiel selber, soll</w:t>
             </w:r>
-            <w:del w:id="38" w:author="HAL9000" w:date="2014-09-29T11:51:00Z">
+            <w:del w:id="42" w:author="HAL9000" w:date="2014-09-29T11:51:00Z">
               <w:r>
                 <w:delText>en</w:delText>
               </w:r>
@@ -967,17 +982,17 @@
       <w:r>
         <w:t xml:space="preserve">Zusätzliche Desktop- oder HTML5-Versionen sind rein </w:t>
       </w:r>
-      <w:del w:id="39" w:author="HAL9000" w:date="2014-09-29T11:52:00Z">
+      <w:del w:id="43" w:author="HAL9000" w:date="2014-09-29T11:52:00Z">
         <w:r>
           <w:delText>op</w:delText>
         </w:r>
       </w:del>
-      <w:ins w:id="40" w:author="HAL9000" w:date="2014-09-29T11:52:00Z">
+      <w:ins w:id="44" w:author="HAL9000" w:date="2014-09-29T11:52:00Z">
         <w:r>
           <w:t>optional, auch wenn die Desktop-Version u.U. zu Debugging-Zwecken verwendet wird.</w:t>
         </w:r>
       </w:ins>
-      <w:del w:id="41" w:author="HAL9000" w:date="2014-09-29T11:52:00Z">
+      <w:del w:id="45" w:author="HAL9000" w:date="2014-09-29T11:52:00Z">
         <w:r>
           <w:delText>tional.</w:delText>
         </w:r>
@@ -1000,7 +1015,7 @@
       <w:pPr>
         <w:pStyle w:val="berschrift1"/>
         <w:rPr>
-          <w:del w:id="42" w:author="HAL9000" w:date="2014-09-29T11:52:00Z"/>
+          <w:del w:id="46" w:author="HAL9000" w:date="2014-09-29T11:52:00Z"/>
         </w:rPr>
       </w:pPr>
       <w:r>
@@ -1011,7 +1026,7 @@
     <w:p>
       <w:pPr>
         <w:pStyle w:val="berschrift1"/>
-        <w:pPrChange w:id="43" w:author="HAL9000" w:date="2014-09-29T11:52:00Z">
+        <w:pPrChange w:id="47" w:author="HAL9000" w:date="2014-09-29T11:52:00Z">
           <w:pPr/>
         </w:pPrChange>
       </w:pPr>
@@ -1029,7 +1044,7 @@
     <w:p>
       <w:pPr>
         <w:rPr>
-          <w:ins w:id="44" w:author="HAL9000" w:date="2014-09-29T11:58:00Z"/>
+          <w:ins w:id="48" w:author="HAL9000" w:date="2014-09-29T11:58:00Z"/>
         </w:rPr>
       </w:pPr>
       <w:r>
@@ -1042,16 +1057,16 @@
     <w:p>
       <w:pPr>
         <w:pStyle w:val="berschrift2"/>
-        <w:pPrChange w:id="45" w:author="HAL9000" w:date="2014-09-29T11:58:00Z">
+        <w:pPrChange w:id="49" w:author="HAL9000" w:date="2014-09-29T11:58:00Z">
           <w:pPr/>
         </w:pPrChange>
       </w:pPr>
-      <w:ins w:id="46" w:author="HAL9000" w:date="2014-09-29T11:58:00Z">
+      <w:ins w:id="50" w:author="HAL9000" w:date="2014-09-29T11:58:00Z">
         <w:r>
           <w:t>Projektteam</w:t>
         </w:r>
       </w:ins>
-      <w:del w:id="47" w:author="HAL9000" w:date="2014-09-29T11:58:00Z">
+      <w:del w:id="51" w:author="HAL9000" w:date="2014-09-29T11:58:00Z">
         <w:r>
           <w:delText xml:space="preserve"> </w:delText>
         </w:r>
@@ -1066,15 +1081,7 @@
         </w:numPr>
       </w:pPr>
       <w:r>
-        <w:t xml:space="preserve">Remo </w:t>
-      </w:r>
-      <w:proofErr w:type="spellStart"/>
-      <w:r>
-        <w:t>Höppli</w:t>
-      </w:r>
-      <w:proofErr w:type="spellEnd"/>
-      <w:r>
-        <w:t xml:space="preserve"> (RH)</w:t>
+        <w:t>Remo Höppli (RH)</w:t>
       </w:r>
     </w:p>
     <w:p>
@@ -1109,21 +1116,8 @@
           <w:numId w:val="4"/>
         </w:numPr>
       </w:pPr>
-      <w:proofErr w:type="spellStart"/>
-      <w:r>
-        <w:t>Yacine</w:t>
-      </w:r>
-      <w:proofErr w:type="spellEnd"/>
-      <w:r>
-        <w:t xml:space="preserve"> </w:t>
-      </w:r>
-      <w:proofErr w:type="spellStart"/>
-      <w:r>
-        <w:t>Mekesser</w:t>
-      </w:r>
-      <w:proofErr w:type="spellEnd"/>
-      <w:r>
-        <w:t xml:space="preserve"> (YM)</w:t>
+      <w:r>
+        <w:t>Yacine Mekesser (YM)</w:t>
       </w:r>
     </w:p>
     <w:p>
@@ -1162,17 +1156,9 @@
         </w:numPr>
       </w:pPr>
       <w:r>
-        <w:t xml:space="preserve">Emil </w:t>
-      </w:r>
-      <w:proofErr w:type="spellStart"/>
-      <w:r>
-        <w:t>Wangler</w:t>
-      </w:r>
-      <w:proofErr w:type="spellEnd"/>
-      <w:r>
-        <w:t xml:space="preserve"> (EW)</w:t>
-      </w:r>
-      <w:del w:id="48" w:author="HAL9000" w:date="2014-09-29T12:02:00Z">
+        <w:t>Emil Wangler (EW)</w:t>
+      </w:r>
+      <w:del w:id="52" w:author="HAL9000" w:date="2014-09-29T12:02:00Z">
         <w:r>
           <w:delText xml:space="preserve"> </w:delText>
         </w:r>
@@ -1216,7 +1202,7 @@
       <w:r>
         <w:t>Christoph Mathis (CM)</w:t>
       </w:r>
-      <w:del w:id="49" w:author="HAL9000" w:date="2014-09-29T12:02:00Z">
+      <w:del w:id="53" w:author="HAL9000" w:date="2014-09-29T12:02:00Z">
         <w:r>
           <w:delText xml:space="preserve"> </w:delText>
         </w:r>
@@ -1252,23 +1238,23 @@
     <w:p>
       <w:pPr>
         <w:rPr>
-          <w:del w:id="50" w:author="HAL9000" w:date="2014-09-29T11:59:00Z"/>
+          <w:del w:id="54" w:author="HAL9000" w:date="2014-09-29T11:59:00Z"/>
         </w:rPr>
       </w:pPr>
       <w:r>
         <w:t xml:space="preserve">Der Gesamtaufwand für die Realisierung von Docker wird auf ca. </w:t>
       </w:r>
-      <w:commentRangeStart w:id="51"/>
+      <w:commentRangeStart w:id="55"/>
       <w:r>
         <w:t xml:space="preserve">10 „Mann-Wochen“ geschätzt (400 </w:t>
       </w:r>
-      <w:commentRangeEnd w:id="51"/>
+      <w:commentRangeEnd w:id="55"/>
       <w:r>
         <w:rPr>
           <w:rStyle w:val="Kommentarzeichen"/>
           <w:rFonts w:asciiTheme="minorHAnsi" w:hAnsiTheme="minorHAnsi"/>
         </w:rPr>
-        <w:commentReference w:id="51"/>
+        <w:commentReference w:id="55"/>
       </w:r>
       <w:r>
         <w:t>Arbeitsstunden).</w:t>
@@ -1295,13 +1281,23 @@
     <w:p>
       <w:pPr>
         <w:pStyle w:val="berschrift1"/>
+        <w:rPr>
+          <w:del w:id="56" w:author="HAL9000" w:date="2014-09-29T16:50:00Z"/>
+        </w:rPr>
       </w:pPr>
       <w:r>
         <w:lastRenderedPageBreak/>
         <w:t>Risiken</w:t>
       </w:r>
     </w:p>
-    <w:p/>
+    <w:p>
+      <w:pPr>
+        <w:pStyle w:val="berschrift1"/>
+        <w:pPrChange w:id="57" w:author="HAL9000" w:date="2014-09-29T16:50:00Z">
+          <w:pPr/>
+        </w:pPrChange>
+      </w:pPr>
+    </w:p>
     <w:tbl>
       <w:tblPr>
         <w:tblW w:w="5000" w:type="pct"/>
@@ -1311,7 +1307,7 @@
           <w:right w:w="70" w:type="dxa"/>
         </w:tblCellMar>
         <w:tblLook w:val="04A0" w:firstRow="1" w:lastRow="0" w:firstColumn="1" w:lastColumn="0" w:noHBand="0" w:noVBand="1"/>
-        <w:tblPrChange w:id="52" w:author="HAL9000" w:date="2014-09-29T12:13:00Z">
+        <w:tblPrChange w:id="58" w:author="HAL9000" w:date="2014-09-29T12:13:00Z">
           <w:tblPr>
             <w:tblW w:w="5000" w:type="pct"/>
             <w:tblCellMar>
@@ -1329,7 +1325,7 @@
         <w:gridCol w:w="1241"/>
         <w:gridCol w:w="851"/>
         <w:gridCol w:w="5142"/>
-        <w:tblGridChange w:id="53">
+        <w:tblGridChange w:id="59">
           <w:tblGrid>
             <w:gridCol w:w="422"/>
             <w:gridCol w:w="74"/>
@@ -1348,7 +1344,7 @@
       <w:tr>
         <w:trPr>
           <w:trHeight w:val="282"/>
-          <w:trPrChange w:id="54" w:author="HAL9000" w:date="2014-09-29T12:13:00Z">
+          <w:trPrChange w:id="60" w:author="HAL9000" w:date="2014-09-29T12:13:00Z">
             <w:trPr>
               <w:trHeight w:val="282"/>
             </w:trPr>
@@ -1366,7 +1362,7 @@
             <w:shd w:val="clear" w:color="auto" w:fill="auto"/>
             <w:vAlign w:val="bottom"/>
             <w:hideMark/>
-            <w:tcPrChange w:id="55" w:author="HAL9000" w:date="2014-09-29T12:13:00Z">
+            <w:tcPrChange w:id="61" w:author="HAL9000" w:date="2014-09-29T12:13:00Z">
               <w:tcPr>
                 <w:tcW w:w="147" w:type="pct"/>
                 <w:tcBorders>
@@ -1416,7 +1412,7 @@
             <w:shd w:val="clear" w:color="auto" w:fill="auto"/>
             <w:vAlign w:val="bottom"/>
             <w:hideMark/>
-            <w:tcPrChange w:id="56" w:author="HAL9000" w:date="2014-09-29T12:13:00Z">
+            <w:tcPrChange w:id="62" w:author="HAL9000" w:date="2014-09-29T12:13:00Z">
               <w:tcPr>
                 <w:tcW w:w="958" w:type="pct"/>
                 <w:gridSpan w:val="3"/>
@@ -1467,7 +1463,7 @@
             <w:shd w:val="clear" w:color="auto" w:fill="auto"/>
             <w:vAlign w:val="bottom"/>
             <w:hideMark/>
-            <w:tcPrChange w:id="57" w:author="HAL9000" w:date="2014-09-29T12:13:00Z">
+            <w:tcPrChange w:id="63" w:author="HAL9000" w:date="2014-09-29T12:13:00Z">
               <w:tcPr>
                 <w:tcW w:w="1433" w:type="pct"/>
                 <w:tcBorders>
@@ -1517,7 +1513,7 @@
             <w:shd w:val="clear" w:color="auto" w:fill="auto"/>
             <w:vAlign w:val="bottom"/>
             <w:hideMark/>
-            <w:tcPrChange w:id="58" w:author="HAL9000" w:date="2014-09-29T12:13:00Z">
+            <w:tcPrChange w:id="64" w:author="HAL9000" w:date="2014-09-29T12:13:00Z">
               <w:tcPr>
                 <w:tcW w:w="481" w:type="pct"/>
                 <w:gridSpan w:val="3"/>
@@ -1568,7 +1564,7 @@
             <w:shd w:val="clear" w:color="auto" w:fill="auto"/>
             <w:vAlign w:val="bottom"/>
             <w:hideMark/>
-            <w:tcPrChange w:id="59" w:author="HAL9000" w:date="2014-09-29T12:13:00Z">
+            <w:tcPrChange w:id="65" w:author="HAL9000" w:date="2014-09-29T12:13:00Z">
               <w:tcPr>
                 <w:tcW w:w="256" w:type="pct"/>
                 <w:gridSpan w:val="2"/>
@@ -1619,7 +1615,7 @@
             <w:shd w:val="clear" w:color="auto" w:fill="auto"/>
             <w:vAlign w:val="bottom"/>
             <w:hideMark/>
-            <w:tcPrChange w:id="60" w:author="HAL9000" w:date="2014-09-29T12:13:00Z">
+            <w:tcPrChange w:id="66" w:author="HAL9000" w:date="2014-09-29T12:13:00Z">
               <w:tcPr>
                 <w:tcW w:w="1725" w:type="pct"/>
                 <w:tcBorders>
@@ -1751,7 +1747,7 @@
               </w:rPr>
               <w:t>ZHAW Server sind aufgrund eines Wartungsfensters oder Ausfalls nicht erreichbar</w:t>
             </w:r>
-            <w:ins w:id="61" w:author="HAL9000" w:date="2014-09-29T14:23:00Z">
+            <w:ins w:id="67" w:author="HAL9000" w:date="2014-09-29T14:23:00Z">
               <w:r>
                 <w:rPr>
                   <w:rFonts w:eastAsia="Times New Roman" w:cs="Times New Roman"/>
@@ -1784,7 +1780,7 @@
                 <w:lang w:eastAsia="de-CH"/>
               </w:rPr>
             </w:pPr>
-            <w:del w:id="62" w:author="HAL9000" w:date="2014-09-29T12:10:00Z">
+            <w:del w:id="68" w:author="HAL9000" w:date="2014-09-29T12:10:00Z">
               <w:r>
                 <w:rPr>
                   <w:rFonts w:eastAsia="Times New Roman" w:cs="Times New Roman"/>
@@ -1794,7 +1790,7 @@
                 <w:delText xml:space="preserve">sehr </w:delText>
               </w:r>
             </w:del>
-            <w:ins w:id="63" w:author="HAL9000" w:date="2014-09-29T12:10:00Z">
+            <w:ins w:id="69" w:author="HAL9000" w:date="2014-09-29T12:10:00Z">
               <w:r>
                 <w:rPr>
                   <w:rFonts w:eastAsia="Times New Roman" w:cs="Times New Roman"/>
@@ -1818,18 +1814,8 @@
                 <w:color w:val="000000"/>
                 <w:lang w:eastAsia="de-CH"/>
               </w:rPr>
-              <w:t xml:space="preserve">wahr- </w:t>
-            </w:r>
-            <w:proofErr w:type="spellStart"/>
-            <w:r>
-              <w:rPr>
-                <w:rFonts w:eastAsia="Times New Roman" w:cs="Times New Roman"/>
-                <w:color w:val="000000"/>
-                <w:lang w:eastAsia="de-CH"/>
-              </w:rPr>
-              <w:t>scheinlich</w:t>
-            </w:r>
-            <w:proofErr w:type="spellEnd"/>
+              <w:t>wahr- scheinlich</w:t>
+            </w:r>
           </w:p>
         </w:tc>
         <w:tc>
@@ -1884,25 +1870,15 @@
                 <w:lang w:eastAsia="de-CH"/>
               </w:rPr>
             </w:pPr>
-            <w:proofErr w:type="spellStart"/>
-            <w:r>
-              <w:rPr>
-                <w:rFonts w:eastAsia="Times New Roman" w:cs="Times New Roman"/>
-                <w:color w:val="000000"/>
-                <w:lang w:eastAsia="de-CH"/>
-              </w:rPr>
-              <w:t>Git</w:t>
-            </w:r>
-            <w:proofErr w:type="spellEnd"/>
-            <w:r>
-              <w:rPr>
-                <w:rFonts w:eastAsia="Times New Roman" w:cs="Times New Roman"/>
-                <w:color w:val="000000"/>
-                <w:lang w:eastAsia="de-CH"/>
-              </w:rPr>
-              <w:t xml:space="preserve"> benutzen</w:t>
-            </w:r>
-            <w:ins w:id="64" w:author="HAL9000" w:date="2014-09-29T14:23:00Z">
+            <w:r>
+              <w:rPr>
+                <w:rFonts w:eastAsia="Times New Roman" w:cs="Times New Roman"/>
+                <w:color w:val="000000"/>
+                <w:lang w:eastAsia="de-CH"/>
+              </w:rPr>
+              <w:t>Git benutzen</w:t>
+            </w:r>
+            <w:ins w:id="70" w:author="HAL9000" w:date="2014-09-29T14:23:00Z">
               <w:r>
                 <w:rPr>
                   <w:rFonts w:eastAsia="Times New Roman" w:cs="Times New Roman"/>
@@ -1927,7 +1903,7 @@
             </w:tcBorders>
             <w:shd w:val="clear" w:color="auto" w:fill="auto"/>
             <w:hideMark/>
-            <w:tcPrChange w:id="65" w:author="HAL9000" w:date="2014-09-29T12:13:00Z">
+            <w:tcPrChange w:id="71" w:author="HAL9000" w:date="2014-09-29T12:13:00Z">
               <w:tcPr>
                 <w:tcW w:w="147" w:type="pct"/>
                 <w:tcBorders>
@@ -1972,7 +1948,7 @@
             </w:tcBorders>
             <w:shd w:val="clear" w:color="auto" w:fill="auto"/>
             <w:hideMark/>
-            <w:tcPrChange w:id="66" w:author="HAL9000" w:date="2014-09-29T12:13:00Z">
+            <w:tcPrChange w:id="72" w:author="HAL9000" w:date="2014-09-29T12:13:00Z">
               <w:tcPr>
                 <w:tcW w:w="958" w:type="pct"/>
                 <w:gridSpan w:val="3"/>
@@ -2017,7 +1993,7 @@
             </w:tcBorders>
             <w:shd w:val="clear" w:color="auto" w:fill="auto"/>
             <w:hideMark/>
-            <w:tcPrChange w:id="67" w:author="HAL9000" w:date="2014-09-29T12:13:00Z">
+            <w:tcPrChange w:id="73" w:author="HAL9000" w:date="2014-09-29T12:13:00Z">
               <w:tcPr>
                 <w:tcW w:w="1433" w:type="pct"/>
                 <w:tcBorders>
@@ -2048,7 +2024,7 @@
               </w:rPr>
               <w:t>Motivation während des Semesters lässt nach</w:t>
             </w:r>
-            <w:ins w:id="68" w:author="HAL9000" w:date="2014-09-29T14:23:00Z">
+            <w:ins w:id="74" w:author="HAL9000" w:date="2014-09-29T14:23:00Z">
               <w:r>
                 <w:rPr>
                   <w:rFonts w:eastAsia="Times New Roman" w:cs="Times New Roman"/>
@@ -2071,7 +2047,7 @@
             </w:tcBorders>
             <w:shd w:val="clear" w:color="auto" w:fill="auto"/>
             <w:hideMark/>
-            <w:tcPrChange w:id="69" w:author="HAL9000" w:date="2014-09-29T12:13:00Z">
+            <w:tcPrChange w:id="75" w:author="HAL9000" w:date="2014-09-29T12:13:00Z">
               <w:tcPr>
                 <w:tcW w:w="481" w:type="pct"/>
                 <w:gridSpan w:val="3"/>
@@ -2095,7 +2071,7 @@
                 <w:lang w:eastAsia="de-CH"/>
               </w:rPr>
             </w:pPr>
-            <w:del w:id="70" w:author="HAL9000" w:date="2014-09-29T12:10:00Z">
+            <w:del w:id="76" w:author="HAL9000" w:date="2014-09-29T12:10:00Z">
               <w:r>
                 <w:rPr>
                   <w:rFonts w:eastAsia="Times New Roman" w:cs="Times New Roman"/>
@@ -2105,7 +2081,7 @@
                 <w:delText>wahr</w:delText>
               </w:r>
             </w:del>
-            <w:ins w:id="71" w:author="HAL9000" w:date="2014-09-29T12:10:00Z">
+            <w:ins w:id="77" w:author="HAL9000" w:date="2014-09-29T12:10:00Z">
               <w:r>
                 <w:rPr>
                   <w:rFonts w:eastAsia="Times New Roman" w:cs="Times New Roman"/>
@@ -2129,18 +2105,8 @@
                 <w:color w:val="000000"/>
                 <w:lang w:eastAsia="de-CH"/>
               </w:rPr>
-              <w:t>-</w:t>
-            </w:r>
-            <w:proofErr w:type="spellStart"/>
-            <w:r>
-              <w:rPr>
-                <w:rFonts w:eastAsia="Times New Roman" w:cs="Times New Roman"/>
-                <w:color w:val="000000"/>
-                <w:lang w:eastAsia="de-CH"/>
-              </w:rPr>
-              <w:t>scheinlich</w:t>
-            </w:r>
-            <w:proofErr w:type="spellEnd"/>
+              <w:t>-scheinlich</w:t>
+            </w:r>
           </w:p>
         </w:tc>
         <w:tc>
@@ -2154,7 +2120,7 @@
             </w:tcBorders>
             <w:shd w:val="clear" w:color="auto" w:fill="auto"/>
             <w:hideMark/>
-            <w:tcPrChange w:id="72" w:author="HAL9000" w:date="2014-09-29T12:13:00Z">
+            <w:tcPrChange w:id="78" w:author="HAL9000" w:date="2014-09-29T12:13:00Z">
               <w:tcPr>
                 <w:tcW w:w="256" w:type="pct"/>
                 <w:gridSpan w:val="2"/>
@@ -2199,7 +2165,7 @@
             </w:tcBorders>
             <w:shd w:val="clear" w:color="auto" w:fill="auto"/>
             <w:hideMark/>
-            <w:tcPrChange w:id="73" w:author="HAL9000" w:date="2014-09-29T12:13:00Z">
+            <w:tcPrChange w:id="79" w:author="HAL9000" w:date="2014-09-29T12:13:00Z">
               <w:tcPr>
                 <w:tcW w:w="1725" w:type="pct"/>
                 <w:tcBorders>
@@ -2230,7 +2196,7 @@
               </w:rPr>
               <w:t>Arbeiten gerecht verteilen. Teamgeist pflegen und klare gemeinsame Ziele definieren</w:t>
             </w:r>
-            <w:ins w:id="74" w:author="HAL9000" w:date="2014-09-29T14:23:00Z">
+            <w:ins w:id="80" w:author="HAL9000" w:date="2014-09-29T14:23:00Z">
               <w:r>
                 <w:rPr>
                   <w:rFonts w:eastAsia="Times New Roman" w:cs="Times New Roman"/>
@@ -2344,7 +2310,7 @@
               </w:rPr>
               <w:t>Probleme mit Framework oder Android SDK</w:t>
             </w:r>
-            <w:ins w:id="75" w:author="HAL9000" w:date="2014-09-29T14:23:00Z">
+            <w:ins w:id="81" w:author="HAL9000" w:date="2014-09-29T14:23:00Z">
               <w:r>
                 <w:rPr>
                   <w:rFonts w:eastAsia="Times New Roman" w:cs="Times New Roman"/>
@@ -2377,7 +2343,7 @@
                 <w:lang w:eastAsia="de-CH"/>
               </w:rPr>
             </w:pPr>
-            <w:del w:id="76" w:author="HAL9000" w:date="2014-09-29T12:10:00Z">
+            <w:del w:id="82" w:author="HAL9000" w:date="2014-09-29T12:10:00Z">
               <w:r>
                 <w:rPr>
                   <w:rFonts w:eastAsia="Times New Roman" w:cs="Times New Roman"/>
@@ -2387,7 +2353,7 @@
                 <w:delText>möglich</w:delText>
               </w:r>
             </w:del>
-            <w:ins w:id="77" w:author="HAL9000" w:date="2014-09-29T12:10:00Z">
+            <w:ins w:id="83" w:author="HAL9000" w:date="2014-09-29T12:10:00Z">
               <w:r>
                 <w:rPr>
                   <w:rFonts w:eastAsia="Times New Roman" w:cs="Times New Roman"/>
@@ -2498,7 +2464,7 @@
             </w:tcBorders>
             <w:shd w:val="clear" w:color="auto" w:fill="auto"/>
             <w:hideMark/>
-            <w:tcPrChange w:id="78" w:author="HAL9000" w:date="2014-09-29T12:13:00Z">
+            <w:tcPrChange w:id="84" w:author="HAL9000" w:date="2014-09-29T12:13:00Z">
               <w:tcPr>
                 <w:tcW w:w="147" w:type="pct"/>
                 <w:tcBorders>
@@ -2543,7 +2509,7 @@
             </w:tcBorders>
             <w:shd w:val="clear" w:color="auto" w:fill="auto"/>
             <w:hideMark/>
-            <w:tcPrChange w:id="79" w:author="HAL9000" w:date="2014-09-29T12:13:00Z">
+            <w:tcPrChange w:id="85" w:author="HAL9000" w:date="2014-09-29T12:13:00Z">
               <w:tcPr>
                 <w:tcW w:w="958" w:type="pct"/>
                 <w:gridSpan w:val="3"/>
@@ -2575,7 +2541,7 @@
               </w:rPr>
               <w:t>Hardware</w:t>
             </w:r>
-            <w:ins w:id="80" w:author="HAL9000" w:date="2014-09-29T14:23:00Z">
+            <w:ins w:id="86" w:author="HAL9000" w:date="2014-09-29T14:23:00Z">
               <w:r>
                 <w:rPr>
                   <w:rFonts w:eastAsia="Times New Roman" w:cs="Times New Roman"/>
@@ -2598,7 +2564,7 @@
             </w:tcBorders>
             <w:shd w:val="clear" w:color="auto" w:fill="auto"/>
             <w:hideMark/>
-            <w:tcPrChange w:id="81" w:author="HAL9000" w:date="2014-09-29T12:13:00Z">
+            <w:tcPrChange w:id="87" w:author="HAL9000" w:date="2014-09-29T12:13:00Z">
               <w:tcPr>
                 <w:tcW w:w="1433" w:type="pct"/>
                 <w:tcBorders>
@@ -2629,7 +2595,7 @@
               </w:rPr>
               <w:t>Ein Handy oder Notebook fällt aus</w:t>
             </w:r>
-            <w:ins w:id="82" w:author="HAL9000" w:date="2014-09-29T14:23:00Z">
+            <w:ins w:id="88" w:author="HAL9000" w:date="2014-09-29T14:23:00Z">
               <w:r>
                 <w:rPr>
                   <w:rFonts w:eastAsia="Times New Roman" w:cs="Times New Roman"/>
@@ -2652,7 +2618,7 @@
             </w:tcBorders>
             <w:shd w:val="clear" w:color="auto" w:fill="auto"/>
             <w:hideMark/>
-            <w:tcPrChange w:id="83" w:author="HAL9000" w:date="2014-09-29T12:13:00Z">
+            <w:tcPrChange w:id="89" w:author="HAL9000" w:date="2014-09-29T12:13:00Z">
               <w:tcPr>
                 <w:tcW w:w="481" w:type="pct"/>
                 <w:gridSpan w:val="3"/>
@@ -2666,262 +2632,6 @@
                 <w:hideMark/>
               </w:tcPr>
             </w:tcPrChange>
-          </w:tcPr>
-          <w:p>
-            <w:pPr>
-              <w:spacing w:after="0" w:line="240" w:lineRule="auto"/>
-              <w:rPr>
-                <w:rFonts w:eastAsia="Times New Roman" w:cs="Times New Roman"/>
-                <w:color w:val="000000"/>
-                <w:lang w:eastAsia="de-CH"/>
-              </w:rPr>
-            </w:pPr>
-            <w:del w:id="84" w:author="HAL9000" w:date="2014-09-29T12:10:00Z">
-              <w:r>
-                <w:rPr>
-                  <w:rFonts w:eastAsia="Times New Roman" w:cs="Times New Roman"/>
-                  <w:color w:val="000000"/>
-                  <w:lang w:eastAsia="de-CH"/>
-                </w:rPr>
-                <w:delText>möglich</w:delText>
-              </w:r>
-            </w:del>
-            <w:ins w:id="85" w:author="HAL9000" w:date="2014-09-29T12:10:00Z">
-              <w:r>
-                <w:rPr>
-                  <w:rFonts w:eastAsia="Times New Roman" w:cs="Times New Roman"/>
-                  <w:color w:val="000000"/>
-                  <w:lang w:eastAsia="de-CH"/>
-                </w:rPr>
-                <w:t>M</w:t>
-              </w:r>
-              <w:r>
-                <w:rPr>
-                  <w:rFonts w:eastAsia="Times New Roman" w:cs="Times New Roman"/>
-                  <w:color w:val="000000"/>
-                  <w:lang w:eastAsia="de-CH"/>
-                </w:rPr>
-                <w:t>öglich</w:t>
-              </w:r>
-            </w:ins>
-          </w:p>
-        </w:tc>
-        <w:tc>
-          <w:tcPr>
-            <w:tcW w:w="295" w:type="pct"/>
-            <w:tcBorders>
-              <w:top w:val="nil"/>
-              <w:left w:val="nil"/>
-              <w:bottom w:val="nil"/>
-              <w:right w:val="nil"/>
-            </w:tcBorders>
-            <w:shd w:val="clear" w:color="auto" w:fill="auto"/>
-            <w:hideMark/>
-            <w:tcPrChange w:id="86" w:author="HAL9000" w:date="2014-09-29T12:13:00Z">
-              <w:tcPr>
-                <w:tcW w:w="256" w:type="pct"/>
-                <w:gridSpan w:val="2"/>
-                <w:tcBorders>
-                  <w:top w:val="nil"/>
-                  <w:left w:val="nil"/>
-                  <w:bottom w:val="nil"/>
-                  <w:right w:val="nil"/>
-                </w:tcBorders>
-                <w:shd w:val="clear" w:color="auto" w:fill="auto"/>
-                <w:hideMark/>
-              </w:tcPr>
-            </w:tcPrChange>
-          </w:tcPr>
-          <w:p>
-            <w:pPr>
-              <w:spacing w:after="0" w:line="240" w:lineRule="auto"/>
-              <w:rPr>
-                <w:rFonts w:eastAsia="Times New Roman" w:cs="Times New Roman"/>
-                <w:color w:val="000000"/>
-                <w:lang w:eastAsia="de-CH"/>
-              </w:rPr>
-            </w:pPr>
-            <w:r>
-              <w:rPr>
-                <w:rFonts w:eastAsia="Times New Roman" w:cs="Times New Roman"/>
-                <w:color w:val="000000"/>
-                <w:lang w:eastAsia="de-CH"/>
-              </w:rPr>
-              <w:t>Hoch</w:t>
-            </w:r>
-          </w:p>
-        </w:tc>
-        <w:tc>
-          <w:tcPr>
-            <w:tcW w:w="1782" w:type="pct"/>
-            <w:tcBorders>
-              <w:top w:val="nil"/>
-              <w:left w:val="nil"/>
-              <w:bottom w:val="nil"/>
-              <w:right w:val="nil"/>
-            </w:tcBorders>
-            <w:shd w:val="clear" w:color="auto" w:fill="auto"/>
-            <w:hideMark/>
-            <w:tcPrChange w:id="87" w:author="HAL9000" w:date="2014-09-29T12:13:00Z">
-              <w:tcPr>
-                <w:tcW w:w="1725" w:type="pct"/>
-                <w:tcBorders>
-                  <w:top w:val="nil"/>
-                  <w:left w:val="nil"/>
-                  <w:bottom w:val="nil"/>
-                  <w:right w:val="nil"/>
-                </w:tcBorders>
-                <w:shd w:val="clear" w:color="auto" w:fill="auto"/>
-                <w:hideMark/>
-              </w:tcPr>
-            </w:tcPrChange>
-          </w:tcPr>
-          <w:p>
-            <w:pPr>
-              <w:spacing w:after="0" w:line="240" w:lineRule="auto"/>
-              <w:rPr>
-                <w:rFonts w:eastAsia="Times New Roman" w:cs="Times New Roman"/>
-                <w:color w:val="000000"/>
-                <w:lang w:eastAsia="de-CH"/>
-              </w:rPr>
-            </w:pPr>
-            <w:r>
-              <w:rPr>
-                <w:rFonts w:eastAsia="Times New Roman" w:cs="Times New Roman"/>
-                <w:color w:val="000000"/>
-                <w:lang w:eastAsia="de-CH"/>
-              </w:rPr>
-              <w:t>Material sorgfältig behandeln und bei einem Ausfall zeitig für Ersatz sorgen</w:t>
-            </w:r>
-            <w:ins w:id="88" w:author="HAL9000" w:date="2014-09-29T14:23:00Z">
-              <w:r>
-                <w:rPr>
-                  <w:rFonts w:eastAsia="Times New Roman" w:cs="Times New Roman"/>
-                  <w:color w:val="000000"/>
-                  <w:lang w:eastAsia="de-CH"/>
-                </w:rPr>
-                <w:t>.</w:t>
-              </w:r>
-            </w:ins>
-          </w:p>
-        </w:tc>
-      </w:tr>
-      <w:tr>
-        <w:tc>
-          <w:tcPr>
-            <w:tcW w:w="172" w:type="pct"/>
-            <w:tcBorders>
-              <w:top w:val="nil"/>
-              <w:left w:val="nil"/>
-              <w:bottom w:val="nil"/>
-              <w:right w:val="nil"/>
-            </w:tcBorders>
-            <w:shd w:val="clear" w:color="D9D9D9" w:fill="D9D9D9"/>
-            <w:hideMark/>
-          </w:tcPr>
-          <w:p>
-            <w:pPr>
-              <w:spacing w:after="0" w:line="240" w:lineRule="auto"/>
-              <w:jc w:val="right"/>
-              <w:rPr>
-                <w:rFonts w:eastAsia="Times New Roman" w:cs="Times New Roman"/>
-                <w:color w:val="000000"/>
-                <w:lang w:eastAsia="de-CH"/>
-              </w:rPr>
-            </w:pPr>
-            <w:r>
-              <w:rPr>
-                <w:rFonts w:eastAsia="Times New Roman" w:cs="Times New Roman"/>
-                <w:color w:val="000000"/>
-                <w:lang w:eastAsia="de-CH"/>
-              </w:rPr>
-              <w:t>5</w:t>
-            </w:r>
-          </w:p>
-        </w:tc>
-        <w:tc>
-          <w:tcPr>
-            <w:tcW w:w="902" w:type="pct"/>
-            <w:tcBorders>
-              <w:top w:val="nil"/>
-              <w:left w:val="nil"/>
-              <w:bottom w:val="nil"/>
-              <w:right w:val="nil"/>
-            </w:tcBorders>
-            <w:shd w:val="clear" w:color="D9D9D9" w:fill="D9D9D9"/>
-            <w:hideMark/>
-          </w:tcPr>
-          <w:p>
-            <w:pPr>
-              <w:spacing w:after="0" w:line="240" w:lineRule="auto"/>
-              <w:rPr>
-                <w:rFonts w:eastAsia="Times New Roman" w:cs="Times New Roman"/>
-                <w:color w:val="000000"/>
-                <w:lang w:eastAsia="de-CH"/>
-              </w:rPr>
-            </w:pPr>
-            <w:r>
-              <w:rPr>
-                <w:rFonts w:eastAsia="Times New Roman" w:cs="Times New Roman"/>
-                <w:color w:val="000000"/>
-                <w:lang w:eastAsia="de-CH"/>
-              </w:rPr>
-              <w:t>Sound &amp; Grafik</w:t>
-            </w:r>
-          </w:p>
-        </w:tc>
-        <w:tc>
-          <w:tcPr>
-            <w:tcW w:w="1419" w:type="pct"/>
-            <w:tcBorders>
-              <w:top w:val="nil"/>
-              <w:left w:val="nil"/>
-              <w:bottom w:val="nil"/>
-              <w:right w:val="nil"/>
-            </w:tcBorders>
-            <w:shd w:val="clear" w:color="D9D9D9" w:fill="D9D9D9"/>
-            <w:hideMark/>
-          </w:tcPr>
-          <w:p>
-            <w:pPr>
-              <w:spacing w:after="0" w:line="240" w:lineRule="auto"/>
-              <w:rPr>
-                <w:rFonts w:eastAsia="Times New Roman" w:cs="Times New Roman"/>
-                <w:color w:val="000000"/>
-                <w:lang w:eastAsia="de-CH"/>
-              </w:rPr>
-            </w:pPr>
-            <w:r>
-              <w:rPr>
-                <w:rFonts w:eastAsia="Times New Roman" w:cs="Times New Roman"/>
-                <w:color w:val="000000"/>
-                <w:lang w:eastAsia="de-CH"/>
-              </w:rPr>
-              <w:t>Zeit für die Implementation wird knapp, Mittel für die Realisierung reichen nicht aus</w:t>
-            </w:r>
-            <w:ins w:id="89" w:author="HAL9000" w:date="2014-09-29T14:23:00Z">
-              <w:r>
-                <w:rPr>
-                  <w:rFonts w:eastAsia="Times New Roman" w:cs="Times New Roman"/>
-                  <w:color w:val="000000"/>
-                  <w:lang w:eastAsia="de-CH"/>
-                </w:rPr>
-                <w:t>.</w:t>
-              </w:r>
-            </w:ins>
-          </w:p>
-        </w:tc>
-        <w:tc>
-          <w:tcPr>
-            <w:tcW w:w="430" w:type="pct"/>
-            <w:tcBorders>
-              <w:top w:val="nil"/>
-              <w:left w:val="nil"/>
-              <w:bottom w:val="nil"/>
-              <w:right w:val="nil"/>
-            </w:tcBorders>
-            <w:shd w:val="clear" w:color="D9D9D9" w:fill="D9D9D9"/>
-            <w:hideMark/>
           </w:tcPr>
           <w:p>
             <w:pPr>
@@ -2971,85 +2681,12 @@
               <w:bottom w:val="nil"/>
               <w:right w:val="nil"/>
             </w:tcBorders>
-            <w:shd w:val="clear" w:color="D9D9D9" w:fill="D9D9D9"/>
-            <w:hideMark/>
-          </w:tcPr>
-          <w:p>
-            <w:pPr>
-              <w:spacing w:after="0" w:line="240" w:lineRule="auto"/>
-              <w:rPr>
-                <w:rFonts w:eastAsia="Times New Roman" w:cs="Times New Roman"/>
-                <w:color w:val="000000"/>
-                <w:lang w:eastAsia="de-CH"/>
-              </w:rPr>
-            </w:pPr>
-            <w:r>
-              <w:rPr>
-                <w:rFonts w:eastAsia="Times New Roman" w:cs="Times New Roman"/>
-                <w:color w:val="000000"/>
-                <w:lang w:eastAsia="de-CH"/>
-              </w:rPr>
-              <w:t>Hoch</w:t>
-            </w:r>
-          </w:p>
-        </w:tc>
-        <w:tc>
-          <w:tcPr>
-            <w:tcW w:w="1782" w:type="pct"/>
-            <w:tcBorders>
-              <w:top w:val="nil"/>
-              <w:left w:val="nil"/>
-              <w:bottom w:val="nil"/>
-              <w:right w:val="nil"/>
-            </w:tcBorders>
-            <w:shd w:val="clear" w:color="D9D9D9" w:fill="D9D9D9"/>
-            <w:hideMark/>
-          </w:tcPr>
-          <w:p>
-            <w:pPr>
-              <w:spacing w:after="0" w:line="240" w:lineRule="auto"/>
-              <w:rPr>
-                <w:rFonts w:eastAsia="Times New Roman" w:cs="Times New Roman"/>
-                <w:color w:val="000000"/>
-                <w:lang w:eastAsia="de-CH"/>
-              </w:rPr>
-            </w:pPr>
-            <w:r>
-              <w:rPr>
-                <w:rFonts w:eastAsia="Times New Roman" w:cs="Times New Roman"/>
-                <w:color w:val="000000"/>
-                <w:lang w:eastAsia="de-CH"/>
-              </w:rPr>
-              <w:t>Sound weglassen und/oder Grafik vereinfachen</w:t>
-            </w:r>
-            <w:ins w:id="92" w:author="HAL9000" w:date="2014-09-29T14:23:00Z">
-              <w:r>
-                <w:rPr>
-                  <w:rFonts w:eastAsia="Times New Roman" w:cs="Times New Roman"/>
-                  <w:color w:val="000000"/>
-                  <w:lang w:eastAsia="de-CH"/>
-                </w:rPr>
-                <w:t>.</w:t>
-              </w:r>
-            </w:ins>
-          </w:p>
-        </w:tc>
-      </w:tr>
-      <w:tr>
-        <w:tc>
-          <w:tcPr>
-            <w:tcW w:w="172" w:type="pct"/>
-            <w:tcBorders>
-              <w:top w:val="nil"/>
-              <w:left w:val="nil"/>
-              <w:bottom w:val="nil"/>
-              <w:right w:val="nil"/>
-            </w:tcBorders>
             <w:shd w:val="clear" w:color="auto" w:fill="auto"/>
             <w:hideMark/>
-            <w:tcPrChange w:id="93" w:author="HAL9000" w:date="2014-09-29T12:13:00Z">
+            <w:tcPrChange w:id="92" w:author="HAL9000" w:date="2014-09-29T12:13:00Z">
               <w:tcPr>
-                <w:tcW w:w="147" w:type="pct"/>
+                <w:tcW w:w="256" w:type="pct"/>
+                <w:gridSpan w:val="2"/>
                 <w:tcBorders>
                   <w:top w:val="nil"/>
                   <w:left w:val="nil"/>
@@ -3064,26 +2701,25 @@
           <w:p>
             <w:pPr>
               <w:spacing w:after="0" w:line="240" w:lineRule="auto"/>
-              <w:jc w:val="right"/>
-              <w:rPr>
-                <w:rFonts w:eastAsia="Times New Roman" w:cs="Times New Roman"/>
-                <w:color w:val="000000"/>
-                <w:lang w:eastAsia="de-CH"/>
-              </w:rPr>
-            </w:pPr>
-            <w:r>
-              <w:rPr>
-                <w:rFonts w:eastAsia="Times New Roman" w:cs="Times New Roman"/>
-                <w:color w:val="000000"/>
-                <w:lang w:eastAsia="de-CH"/>
-              </w:rPr>
-              <w:t>6</w:t>
-            </w:r>
-          </w:p>
-        </w:tc>
-        <w:tc>
-          <w:tcPr>
-            <w:tcW w:w="902" w:type="pct"/>
+              <w:rPr>
+                <w:rFonts w:eastAsia="Times New Roman" w:cs="Times New Roman"/>
+                <w:color w:val="000000"/>
+                <w:lang w:eastAsia="de-CH"/>
+              </w:rPr>
+            </w:pPr>
+            <w:r>
+              <w:rPr>
+                <w:rFonts w:eastAsia="Times New Roman" w:cs="Times New Roman"/>
+                <w:color w:val="000000"/>
+                <w:lang w:eastAsia="de-CH"/>
+              </w:rPr>
+              <w:t>Hoch</w:t>
+            </w:r>
+          </w:p>
+        </w:tc>
+        <w:tc>
+          <w:tcPr>
+            <w:tcW w:w="1782" w:type="pct"/>
             <w:tcBorders>
               <w:top w:val="nil"/>
               <w:left w:val="nil"/>
@@ -3092,10 +2728,9 @@
             </w:tcBorders>
             <w:shd w:val="clear" w:color="auto" w:fill="auto"/>
             <w:hideMark/>
-            <w:tcPrChange w:id="94" w:author="HAL9000" w:date="2014-09-29T12:13:00Z">
+            <w:tcPrChange w:id="93" w:author="HAL9000" w:date="2014-09-29T12:13:00Z">
               <w:tcPr>
-                <w:tcW w:w="958" w:type="pct"/>
-                <w:gridSpan w:val="3"/>
+                <w:tcW w:w="1725" w:type="pct"/>
                 <w:tcBorders>
                   <w:top w:val="nil"/>
                   <w:left w:val="nil"/>
@@ -3122,61 +2757,9 @@
                 <w:color w:val="000000"/>
                 <w:lang w:eastAsia="de-CH"/>
               </w:rPr>
-              <w:t>Personaldefizit</w:t>
-            </w:r>
-          </w:p>
-        </w:tc>
-        <w:tc>
-          <w:tcPr>
-            <w:tcW w:w="1419" w:type="pct"/>
-            <w:tcBorders>
-              <w:top w:val="nil"/>
-              <w:left w:val="nil"/>
-              <w:bottom w:val="nil"/>
-              <w:right w:val="nil"/>
-            </w:tcBorders>
-            <w:shd w:val="clear" w:color="auto" w:fill="auto"/>
-            <w:hideMark/>
-            <w:tcPrChange w:id="95" w:author="HAL9000" w:date="2014-09-29T12:13:00Z">
-              <w:tcPr>
-                <w:tcW w:w="1433" w:type="pct"/>
-                <w:tcBorders>
-                  <w:top w:val="nil"/>
-                  <w:left w:val="nil"/>
-                  <w:bottom w:val="nil"/>
-                  <w:right w:val="nil"/>
-                </w:tcBorders>
-                <w:shd w:val="clear" w:color="auto" w:fill="auto"/>
-                <w:hideMark/>
-              </w:tcPr>
-            </w:tcPrChange>
-          </w:tcPr>
-          <w:p>
-            <w:pPr>
-              <w:spacing w:after="0" w:line="240" w:lineRule="auto"/>
-              <w:rPr>
-                <w:rFonts w:eastAsia="Times New Roman" w:cs="Times New Roman"/>
-                <w:color w:val="000000"/>
-                <w:lang w:eastAsia="de-CH"/>
-              </w:rPr>
-            </w:pPr>
-            <w:r>
-              <w:rPr>
-                <w:rFonts w:eastAsia="Times New Roman" w:cs="Times New Roman"/>
-                <w:color w:val="000000"/>
-                <w:lang w:eastAsia="de-CH"/>
-              </w:rPr>
-              <w:t>Ausfälle durch Krankheit oder Unfall</w:t>
-            </w:r>
-            <w:r>
-              <w:rPr>
-                <w:rFonts w:eastAsia="Times New Roman" w:cs="Times New Roman"/>
-                <w:color w:val="000000"/>
-                <w:lang w:eastAsia="de-CH"/>
-              </w:rPr>
-              <w:t>, viel zu tun bei der Arbeit</w:t>
-            </w:r>
-            <w:ins w:id="96" w:author="HAL9000" w:date="2014-09-29T14:23:00Z">
+              <w:t>Material sorgfältig behandeln und bei einem Ausfall zeitig für Ersatz sorgen</w:t>
+            </w:r>
+            <w:ins w:id="94" w:author="HAL9000" w:date="2014-09-29T14:23:00Z">
               <w:r>
                 <w:rPr>
                   <w:rFonts w:eastAsia="Times New Roman" w:cs="Times New Roman"/>
@@ -3188,6 +2771,112 @@
             </w:ins>
           </w:p>
         </w:tc>
+      </w:tr>
+      <w:tr>
+        <w:tc>
+          <w:tcPr>
+            <w:tcW w:w="172" w:type="pct"/>
+            <w:tcBorders>
+              <w:top w:val="nil"/>
+              <w:left w:val="nil"/>
+              <w:bottom w:val="nil"/>
+              <w:right w:val="nil"/>
+            </w:tcBorders>
+            <w:shd w:val="clear" w:color="D9D9D9" w:fill="D9D9D9"/>
+            <w:hideMark/>
+          </w:tcPr>
+          <w:p>
+            <w:pPr>
+              <w:spacing w:after="0" w:line="240" w:lineRule="auto"/>
+              <w:jc w:val="right"/>
+              <w:rPr>
+                <w:rFonts w:eastAsia="Times New Roman" w:cs="Times New Roman"/>
+                <w:color w:val="000000"/>
+                <w:lang w:eastAsia="de-CH"/>
+              </w:rPr>
+            </w:pPr>
+            <w:r>
+              <w:rPr>
+                <w:rFonts w:eastAsia="Times New Roman" w:cs="Times New Roman"/>
+                <w:color w:val="000000"/>
+                <w:lang w:eastAsia="de-CH"/>
+              </w:rPr>
+              <w:t>5</w:t>
+            </w:r>
+          </w:p>
+        </w:tc>
+        <w:tc>
+          <w:tcPr>
+            <w:tcW w:w="902" w:type="pct"/>
+            <w:tcBorders>
+              <w:top w:val="nil"/>
+              <w:left w:val="nil"/>
+              <w:bottom w:val="nil"/>
+              <w:right w:val="nil"/>
+            </w:tcBorders>
+            <w:shd w:val="clear" w:color="D9D9D9" w:fill="D9D9D9"/>
+            <w:hideMark/>
+          </w:tcPr>
+          <w:p>
+            <w:pPr>
+              <w:spacing w:after="0" w:line="240" w:lineRule="auto"/>
+              <w:rPr>
+                <w:rFonts w:eastAsia="Times New Roman" w:cs="Times New Roman"/>
+                <w:color w:val="000000"/>
+                <w:lang w:eastAsia="de-CH"/>
+              </w:rPr>
+            </w:pPr>
+            <w:r>
+              <w:rPr>
+                <w:rFonts w:eastAsia="Times New Roman" w:cs="Times New Roman"/>
+                <w:color w:val="000000"/>
+                <w:lang w:eastAsia="de-CH"/>
+              </w:rPr>
+              <w:t>Sound &amp; Grafik</w:t>
+            </w:r>
+          </w:p>
+        </w:tc>
+        <w:tc>
+          <w:tcPr>
+            <w:tcW w:w="1419" w:type="pct"/>
+            <w:tcBorders>
+              <w:top w:val="nil"/>
+              <w:left w:val="nil"/>
+              <w:bottom w:val="nil"/>
+              <w:right w:val="nil"/>
+            </w:tcBorders>
+            <w:shd w:val="clear" w:color="D9D9D9" w:fill="D9D9D9"/>
+            <w:hideMark/>
+          </w:tcPr>
+          <w:p>
+            <w:pPr>
+              <w:spacing w:after="0" w:line="240" w:lineRule="auto"/>
+              <w:rPr>
+                <w:rFonts w:eastAsia="Times New Roman" w:cs="Times New Roman"/>
+                <w:color w:val="000000"/>
+                <w:lang w:eastAsia="de-CH"/>
+              </w:rPr>
+            </w:pPr>
+            <w:r>
+              <w:rPr>
+                <w:rFonts w:eastAsia="Times New Roman" w:cs="Times New Roman"/>
+                <w:color w:val="000000"/>
+                <w:lang w:eastAsia="de-CH"/>
+              </w:rPr>
+              <w:t>Zeit für die Implementation wird knapp, Mittel für die Realisierung reichen nicht aus</w:t>
+            </w:r>
+            <w:ins w:id="95" w:author="HAL9000" w:date="2014-09-29T14:23:00Z">
+              <w:r>
+                <w:rPr>
+                  <w:rFonts w:eastAsia="Times New Roman" w:cs="Times New Roman"/>
+                  <w:color w:val="000000"/>
+                  <w:lang w:eastAsia="de-CH"/>
+                </w:rPr>
+                <w:t>.</w:t>
+              </w:r>
+            </w:ins>
+          </w:p>
+        </w:tc>
         <w:tc>
           <w:tcPr>
             <w:tcW w:w="430" w:type="pct"/>
@@ -3197,33 +2886,19 @@
               <w:bottom w:val="nil"/>
               <w:right w:val="nil"/>
             </w:tcBorders>
-            <w:shd w:val="clear" w:color="auto" w:fill="auto"/>
-            <w:hideMark/>
-            <w:tcPrChange w:id="97" w:author="HAL9000" w:date="2014-09-29T12:13:00Z">
-              <w:tcPr>
-                <w:tcW w:w="481" w:type="pct"/>
-                <w:gridSpan w:val="3"/>
-                <w:tcBorders>
-                  <w:top w:val="nil"/>
-                  <w:left w:val="nil"/>
-                  <w:bottom w:val="nil"/>
-                  <w:right w:val="nil"/>
-                </w:tcBorders>
-                <w:shd w:val="clear" w:color="auto" w:fill="auto"/>
-                <w:hideMark/>
-              </w:tcPr>
-            </w:tcPrChange>
-          </w:tcPr>
-          <w:p>
-            <w:pPr>
-              <w:spacing w:after="0" w:line="240" w:lineRule="auto"/>
-              <w:rPr>
-                <w:rFonts w:eastAsia="Times New Roman" w:cs="Times New Roman"/>
-                <w:color w:val="000000"/>
-                <w:lang w:eastAsia="de-CH"/>
-              </w:rPr>
-            </w:pPr>
-            <w:del w:id="98" w:author="HAL9000" w:date="2014-09-29T12:10:00Z">
+            <w:shd w:val="clear" w:color="D9D9D9" w:fill="D9D9D9"/>
+            <w:hideMark/>
+          </w:tcPr>
+          <w:p>
+            <w:pPr>
+              <w:spacing w:after="0" w:line="240" w:lineRule="auto"/>
+              <w:rPr>
+                <w:rFonts w:eastAsia="Times New Roman" w:cs="Times New Roman"/>
+                <w:color w:val="000000"/>
+                <w:lang w:eastAsia="de-CH"/>
+              </w:rPr>
+            </w:pPr>
+            <w:del w:id="96" w:author="HAL9000" w:date="2014-09-29T12:10:00Z">
               <w:r>
                 <w:rPr>
                   <w:rFonts w:eastAsia="Times New Roman" w:cs="Times New Roman"/>
@@ -3233,7 +2908,7 @@
                 <w:delText>möglich</w:delText>
               </w:r>
             </w:del>
-            <w:ins w:id="99" w:author="HAL9000" w:date="2014-09-29T12:10:00Z">
+            <w:ins w:id="97" w:author="HAL9000" w:date="2014-09-29T12:10:00Z">
               <w:r>
                 <w:rPr>
                   <w:rFonts w:eastAsia="Times New Roman" w:cs="Times New Roman"/>
@@ -3262,9 +2937,300 @@
               <w:bottom w:val="nil"/>
               <w:right w:val="nil"/>
             </w:tcBorders>
+            <w:shd w:val="clear" w:color="D9D9D9" w:fill="D9D9D9"/>
+            <w:hideMark/>
+          </w:tcPr>
+          <w:p>
+            <w:pPr>
+              <w:spacing w:after="0" w:line="240" w:lineRule="auto"/>
+              <w:rPr>
+                <w:rFonts w:eastAsia="Times New Roman" w:cs="Times New Roman"/>
+                <w:color w:val="000000"/>
+                <w:lang w:eastAsia="de-CH"/>
+              </w:rPr>
+            </w:pPr>
+            <w:r>
+              <w:rPr>
+                <w:rFonts w:eastAsia="Times New Roman" w:cs="Times New Roman"/>
+                <w:color w:val="000000"/>
+                <w:lang w:eastAsia="de-CH"/>
+              </w:rPr>
+              <w:t>Hoch</w:t>
+            </w:r>
+          </w:p>
+        </w:tc>
+        <w:tc>
+          <w:tcPr>
+            <w:tcW w:w="1782" w:type="pct"/>
+            <w:tcBorders>
+              <w:top w:val="nil"/>
+              <w:left w:val="nil"/>
+              <w:bottom w:val="nil"/>
+              <w:right w:val="nil"/>
+            </w:tcBorders>
+            <w:shd w:val="clear" w:color="D9D9D9" w:fill="D9D9D9"/>
+            <w:hideMark/>
+          </w:tcPr>
+          <w:p>
+            <w:pPr>
+              <w:spacing w:after="0" w:line="240" w:lineRule="auto"/>
+              <w:rPr>
+                <w:rFonts w:eastAsia="Times New Roman" w:cs="Times New Roman"/>
+                <w:color w:val="000000"/>
+                <w:lang w:eastAsia="de-CH"/>
+              </w:rPr>
+            </w:pPr>
+            <w:r>
+              <w:rPr>
+                <w:rFonts w:eastAsia="Times New Roman" w:cs="Times New Roman"/>
+                <w:color w:val="000000"/>
+                <w:lang w:eastAsia="de-CH"/>
+              </w:rPr>
+              <w:t>Sound weglassen und/oder Grafik vereinfachen</w:t>
+            </w:r>
+            <w:ins w:id="98" w:author="HAL9000" w:date="2014-09-29T14:23:00Z">
+              <w:r>
+                <w:rPr>
+                  <w:rFonts w:eastAsia="Times New Roman" w:cs="Times New Roman"/>
+                  <w:color w:val="000000"/>
+                  <w:lang w:eastAsia="de-CH"/>
+                </w:rPr>
+                <w:t>.</w:t>
+              </w:r>
+            </w:ins>
+          </w:p>
+        </w:tc>
+      </w:tr>
+      <w:tr>
+        <w:tc>
+          <w:tcPr>
+            <w:tcW w:w="172" w:type="pct"/>
+            <w:tcBorders>
+              <w:top w:val="nil"/>
+              <w:left w:val="nil"/>
+              <w:bottom w:val="nil"/>
+              <w:right w:val="nil"/>
+            </w:tcBorders>
             <w:shd w:val="clear" w:color="auto" w:fill="auto"/>
             <w:hideMark/>
+            <w:tcPrChange w:id="99" w:author="HAL9000" w:date="2014-09-29T12:13:00Z">
+              <w:tcPr>
+                <w:tcW w:w="147" w:type="pct"/>
+                <w:tcBorders>
+                  <w:top w:val="nil"/>
+                  <w:left w:val="nil"/>
+                  <w:bottom w:val="nil"/>
+                  <w:right w:val="nil"/>
+                </w:tcBorders>
+                <w:shd w:val="clear" w:color="auto" w:fill="auto"/>
+                <w:hideMark/>
+              </w:tcPr>
+            </w:tcPrChange>
+          </w:tcPr>
+          <w:p>
+            <w:pPr>
+              <w:spacing w:after="0" w:line="240" w:lineRule="auto"/>
+              <w:jc w:val="right"/>
+              <w:rPr>
+                <w:rFonts w:eastAsia="Times New Roman" w:cs="Times New Roman"/>
+                <w:color w:val="000000"/>
+                <w:lang w:eastAsia="de-CH"/>
+              </w:rPr>
+            </w:pPr>
+            <w:r>
+              <w:rPr>
+                <w:rFonts w:eastAsia="Times New Roman" w:cs="Times New Roman"/>
+                <w:color w:val="000000"/>
+                <w:lang w:eastAsia="de-CH"/>
+              </w:rPr>
+              <w:t>6</w:t>
+            </w:r>
+          </w:p>
+        </w:tc>
+        <w:tc>
+          <w:tcPr>
+            <w:tcW w:w="902" w:type="pct"/>
+            <w:tcBorders>
+              <w:top w:val="nil"/>
+              <w:left w:val="nil"/>
+              <w:bottom w:val="nil"/>
+              <w:right w:val="nil"/>
+            </w:tcBorders>
+            <w:shd w:val="clear" w:color="auto" w:fill="auto"/>
+            <w:hideMark/>
             <w:tcPrChange w:id="100" w:author="HAL9000" w:date="2014-09-29T12:13:00Z">
+              <w:tcPr>
+                <w:tcW w:w="958" w:type="pct"/>
+                <w:gridSpan w:val="3"/>
+                <w:tcBorders>
+                  <w:top w:val="nil"/>
+                  <w:left w:val="nil"/>
+                  <w:bottom w:val="nil"/>
+                  <w:right w:val="nil"/>
+                </w:tcBorders>
+                <w:shd w:val="clear" w:color="auto" w:fill="auto"/>
+                <w:hideMark/>
+              </w:tcPr>
+            </w:tcPrChange>
+          </w:tcPr>
+          <w:p>
+            <w:pPr>
+              <w:spacing w:after="0" w:line="240" w:lineRule="auto"/>
+              <w:rPr>
+                <w:rFonts w:eastAsia="Times New Roman" w:cs="Times New Roman"/>
+                <w:color w:val="000000"/>
+                <w:lang w:eastAsia="de-CH"/>
+              </w:rPr>
+            </w:pPr>
+            <w:r>
+              <w:rPr>
+                <w:rFonts w:eastAsia="Times New Roman" w:cs="Times New Roman"/>
+                <w:color w:val="000000"/>
+                <w:lang w:eastAsia="de-CH"/>
+              </w:rPr>
+              <w:t>Personaldefizit</w:t>
+            </w:r>
+          </w:p>
+        </w:tc>
+        <w:tc>
+          <w:tcPr>
+            <w:tcW w:w="1419" w:type="pct"/>
+            <w:tcBorders>
+              <w:top w:val="nil"/>
+              <w:left w:val="nil"/>
+              <w:bottom w:val="nil"/>
+              <w:right w:val="nil"/>
+            </w:tcBorders>
+            <w:shd w:val="clear" w:color="auto" w:fill="auto"/>
+            <w:hideMark/>
+            <w:tcPrChange w:id="101" w:author="HAL9000" w:date="2014-09-29T12:13:00Z">
+              <w:tcPr>
+                <w:tcW w:w="1433" w:type="pct"/>
+                <w:tcBorders>
+                  <w:top w:val="nil"/>
+                  <w:left w:val="nil"/>
+                  <w:bottom w:val="nil"/>
+                  <w:right w:val="nil"/>
+                </w:tcBorders>
+                <w:shd w:val="clear" w:color="auto" w:fill="auto"/>
+                <w:hideMark/>
+              </w:tcPr>
+            </w:tcPrChange>
+          </w:tcPr>
+          <w:p>
+            <w:pPr>
+              <w:spacing w:after="0" w:line="240" w:lineRule="auto"/>
+              <w:rPr>
+                <w:rFonts w:eastAsia="Times New Roman" w:cs="Times New Roman"/>
+                <w:color w:val="000000"/>
+                <w:lang w:eastAsia="de-CH"/>
+              </w:rPr>
+            </w:pPr>
+            <w:r>
+              <w:rPr>
+                <w:rFonts w:eastAsia="Times New Roman" w:cs="Times New Roman"/>
+                <w:color w:val="000000"/>
+                <w:lang w:eastAsia="de-CH"/>
+              </w:rPr>
+              <w:t>Ausfälle durch Krankheit oder Unfall</w:t>
+            </w:r>
+            <w:r>
+              <w:rPr>
+                <w:rFonts w:eastAsia="Times New Roman" w:cs="Times New Roman"/>
+                <w:color w:val="000000"/>
+                <w:lang w:eastAsia="de-CH"/>
+              </w:rPr>
+              <w:t>, viel zu tun bei der Arbeit</w:t>
+            </w:r>
+            <w:ins w:id="102" w:author="HAL9000" w:date="2014-09-29T14:23:00Z">
+              <w:r>
+                <w:rPr>
+                  <w:rFonts w:eastAsia="Times New Roman" w:cs="Times New Roman"/>
+                  <w:color w:val="000000"/>
+                  <w:lang w:eastAsia="de-CH"/>
+                </w:rPr>
+                <w:t>.</w:t>
+              </w:r>
+            </w:ins>
+          </w:p>
+        </w:tc>
+        <w:tc>
+          <w:tcPr>
+            <w:tcW w:w="430" w:type="pct"/>
+            <w:tcBorders>
+              <w:top w:val="nil"/>
+              <w:left w:val="nil"/>
+              <w:bottom w:val="nil"/>
+              <w:right w:val="nil"/>
+            </w:tcBorders>
+            <w:shd w:val="clear" w:color="auto" w:fill="auto"/>
+            <w:hideMark/>
+            <w:tcPrChange w:id="103" w:author="HAL9000" w:date="2014-09-29T12:13:00Z">
+              <w:tcPr>
+                <w:tcW w:w="481" w:type="pct"/>
+                <w:gridSpan w:val="3"/>
+                <w:tcBorders>
+                  <w:top w:val="nil"/>
+                  <w:left w:val="nil"/>
+                  <w:bottom w:val="nil"/>
+                  <w:right w:val="nil"/>
+                </w:tcBorders>
+                <w:shd w:val="clear" w:color="auto" w:fill="auto"/>
+                <w:hideMark/>
+              </w:tcPr>
+            </w:tcPrChange>
+          </w:tcPr>
+          <w:p>
+            <w:pPr>
+              <w:spacing w:after="0" w:line="240" w:lineRule="auto"/>
+              <w:rPr>
+                <w:rFonts w:eastAsia="Times New Roman" w:cs="Times New Roman"/>
+                <w:color w:val="000000"/>
+                <w:lang w:eastAsia="de-CH"/>
+              </w:rPr>
+            </w:pPr>
+            <w:del w:id="104" w:author="HAL9000" w:date="2014-09-29T12:10:00Z">
+              <w:r>
+                <w:rPr>
+                  <w:rFonts w:eastAsia="Times New Roman" w:cs="Times New Roman"/>
+                  <w:color w:val="000000"/>
+                  <w:lang w:eastAsia="de-CH"/>
+                </w:rPr>
+                <w:delText>möglich</w:delText>
+              </w:r>
+            </w:del>
+            <w:ins w:id="105" w:author="HAL9000" w:date="2014-09-29T12:10:00Z">
+              <w:r>
+                <w:rPr>
+                  <w:rFonts w:eastAsia="Times New Roman" w:cs="Times New Roman"/>
+                  <w:color w:val="000000"/>
+                  <w:lang w:eastAsia="de-CH"/>
+                </w:rPr>
+                <w:t>M</w:t>
+              </w:r>
+              <w:r>
+                <w:rPr>
+                  <w:rFonts w:eastAsia="Times New Roman" w:cs="Times New Roman"/>
+                  <w:color w:val="000000"/>
+                  <w:lang w:eastAsia="de-CH"/>
+                </w:rPr>
+                <w:t>öglich</w:t>
+              </w:r>
+            </w:ins>
+          </w:p>
+        </w:tc>
+        <w:tc>
+          <w:tcPr>
+            <w:tcW w:w="295" w:type="pct"/>
+            <w:tcBorders>
+              <w:top w:val="nil"/>
+              <w:left w:val="nil"/>
+              <w:bottom w:val="nil"/>
+              <w:right w:val="nil"/>
+            </w:tcBorders>
+            <w:shd w:val="clear" w:color="auto" w:fill="auto"/>
+            <w:hideMark/>
+            <w:tcPrChange w:id="106" w:author="HAL9000" w:date="2014-09-29T12:13:00Z">
               <w:tcPr>
                 <w:tcW w:w="256" w:type="pct"/>
                 <w:gridSpan w:val="2"/>
@@ -3309,7 +3275,7 @@
             </w:tcBorders>
             <w:shd w:val="clear" w:color="auto" w:fill="auto"/>
             <w:hideMark/>
-            <w:tcPrChange w:id="101" w:author="HAL9000" w:date="2014-09-29T12:13:00Z">
+            <w:tcPrChange w:id="107" w:author="HAL9000" w:date="2014-09-29T12:13:00Z">
               <w:tcPr>
                 <w:tcW w:w="1725" w:type="pct"/>
                 <w:tcBorders>
@@ -3340,7 +3306,7 @@
               </w:rPr>
               <w:t xml:space="preserve">Velo Helm aufsetzen, Rechtsvortritt beachten und jeden Tag ein Glas </w:t>
             </w:r>
-            <w:del w:id="102" w:author="HAL9000" w:date="2014-09-29T14:22:00Z">
+            <w:del w:id="108" w:author="HAL9000" w:date="2014-09-29T14:22:00Z">
               <w:r>
                 <w:rPr>
                   <w:rFonts w:eastAsia="Times New Roman" w:cs="Times New Roman"/>
@@ -3350,7 +3316,7 @@
                 <w:delText xml:space="preserve">O'saft </w:delText>
               </w:r>
             </w:del>
-            <w:ins w:id="103" w:author="HAL9000" w:date="2014-09-29T14:22:00Z">
+            <w:ins w:id="109" w:author="HAL9000" w:date="2014-09-29T14:22:00Z">
               <w:r>
                 <w:rPr>
                   <w:rFonts w:eastAsia="Times New Roman" w:cs="Times New Roman"/>
@@ -3392,7 +3358,7 @@
               </w:rPr>
               <w:t>. Viel Wissenstransfer</w:t>
             </w:r>
-            <w:ins w:id="104" w:author="HAL9000" w:date="2014-09-29T14:23:00Z">
+            <w:ins w:id="110" w:author="HAL9000" w:date="2014-09-29T14:23:00Z">
               <w:r>
                 <w:rPr>
                   <w:rFonts w:eastAsia="Times New Roman" w:cs="Times New Roman"/>
@@ -3498,7 +3464,7 @@
               </w:rPr>
               <w:t>Fehleinschätzung, Zeitmangel auf Grund von Teilzeit Pensum</w:t>
             </w:r>
-            <w:ins w:id="105" w:author="HAL9000" w:date="2014-09-29T14:23:00Z">
+            <w:ins w:id="111" w:author="HAL9000" w:date="2014-09-29T14:23:00Z">
               <w:r>
                 <w:rPr>
                   <w:rFonts w:eastAsia="Times New Roman" w:cs="Times New Roman"/>
@@ -3531,7 +3497,7 @@
                 <w:lang w:eastAsia="de-CH"/>
               </w:rPr>
             </w:pPr>
-            <w:del w:id="106" w:author="HAL9000" w:date="2014-09-29T12:10:00Z">
+            <w:del w:id="112" w:author="HAL9000" w:date="2014-09-29T12:10:00Z">
               <w:r>
                 <w:rPr>
                   <w:rFonts w:eastAsia="Times New Roman" w:cs="Times New Roman"/>
@@ -3541,7 +3507,7 @@
                 <w:delText>unwahr</w:delText>
               </w:r>
             </w:del>
-            <w:ins w:id="107" w:author="HAL9000" w:date="2014-09-29T12:10:00Z">
+            <w:ins w:id="113" w:author="HAL9000" w:date="2014-09-29T12:10:00Z">
               <w:r>
                 <w:rPr>
                   <w:rFonts w:eastAsia="Times New Roman" w:cs="Times New Roman"/>
@@ -3565,18 +3531,8 @@
                 <w:color w:val="000000"/>
                 <w:lang w:eastAsia="de-CH"/>
               </w:rPr>
-              <w:t xml:space="preserve">- </w:t>
-            </w:r>
-            <w:proofErr w:type="spellStart"/>
-            <w:r>
-              <w:rPr>
-                <w:rFonts w:eastAsia="Times New Roman" w:cs="Times New Roman"/>
-                <w:color w:val="000000"/>
-                <w:lang w:eastAsia="de-CH"/>
-              </w:rPr>
-              <w:t>scheinlich</w:t>
-            </w:r>
-            <w:proofErr w:type="spellEnd"/>
+              <w:t>- scheinlich</w:t>
+            </w:r>
           </w:p>
         </w:tc>
         <w:tc>
@@ -3655,7 +3611,7 @@
               </w:rPr>
               <w:t xml:space="preserve"> Zeitplan erstellen. Verzögerungen frühzeitig erkennen und aufholen</w:t>
             </w:r>
-            <w:ins w:id="108" w:author="HAL9000" w:date="2014-09-29T14:23:00Z">
+            <w:ins w:id="114" w:author="HAL9000" w:date="2014-09-29T14:23:00Z">
               <w:r>
                 <w:rPr>
                   <w:rFonts w:eastAsia="Times New Roman" w:cs="Times New Roman"/>
@@ -3680,7 +3636,7 @@
             </w:tcBorders>
             <w:shd w:val="clear" w:color="auto" w:fill="auto"/>
             <w:hideMark/>
-            <w:tcPrChange w:id="109" w:author="HAL9000" w:date="2014-09-29T12:13:00Z">
+            <w:tcPrChange w:id="115" w:author="HAL9000" w:date="2014-09-29T12:13:00Z">
               <w:tcPr>
                 <w:tcW w:w="147" w:type="pct"/>
                 <w:tcBorders>
@@ -3725,7 +3681,7 @@
             </w:tcBorders>
             <w:shd w:val="clear" w:color="auto" w:fill="auto"/>
             <w:hideMark/>
-            <w:tcPrChange w:id="110" w:author="HAL9000" w:date="2014-09-29T12:13:00Z">
+            <w:tcPrChange w:id="116" w:author="HAL9000" w:date="2014-09-29T12:13:00Z">
               <w:tcPr>
                 <w:tcW w:w="958" w:type="pct"/>
                 <w:gridSpan w:val="3"/>
@@ -3786,7 +3742,7 @@
             </w:tcBorders>
             <w:shd w:val="clear" w:color="auto" w:fill="auto"/>
             <w:hideMark/>
-            <w:tcPrChange w:id="111" w:author="HAL9000" w:date="2014-09-29T12:13:00Z">
+            <w:tcPrChange w:id="117" w:author="HAL9000" w:date="2014-09-29T12:13:00Z">
               <w:tcPr>
                 <w:tcW w:w="1433" w:type="pct"/>
                 <w:tcBorders>
@@ -3846,7 +3802,7 @@
             </w:tcBorders>
             <w:shd w:val="clear" w:color="auto" w:fill="auto"/>
             <w:hideMark/>
-            <w:tcPrChange w:id="112" w:author="HAL9000" w:date="2014-09-29T12:13:00Z">
+            <w:tcPrChange w:id="118" w:author="HAL9000" w:date="2014-09-29T12:13:00Z">
               <w:tcPr>
                 <w:tcW w:w="481" w:type="pct"/>
                 <w:gridSpan w:val="3"/>
@@ -3870,7 +3826,7 @@
                 <w:lang w:eastAsia="de-CH"/>
               </w:rPr>
             </w:pPr>
-            <w:del w:id="113" w:author="HAL9000" w:date="2014-09-29T12:13:00Z">
+            <w:del w:id="119" w:author="HAL9000" w:date="2014-09-29T12:13:00Z">
               <w:r>
                 <w:rPr>
                   <w:rFonts w:eastAsia="Times New Roman" w:cs="Times New Roman"/>
@@ -3880,7 +3836,7 @@
                 <w:delText>möglich</w:delText>
               </w:r>
             </w:del>
-            <w:ins w:id="114" w:author="HAL9000" w:date="2014-09-29T12:13:00Z">
+            <w:ins w:id="120" w:author="HAL9000" w:date="2014-09-29T12:13:00Z">
               <w:r>
                 <w:rPr>
                   <w:rFonts w:eastAsia="Times New Roman" w:cs="Times New Roman"/>
@@ -3911,7 +3867,7 @@
             </w:tcBorders>
             <w:shd w:val="clear" w:color="auto" w:fill="auto"/>
             <w:hideMark/>
-            <w:tcPrChange w:id="115" w:author="HAL9000" w:date="2014-09-29T12:13:00Z">
+            <w:tcPrChange w:id="121" w:author="HAL9000" w:date="2014-09-29T12:13:00Z">
               <w:tcPr>
                 <w:tcW w:w="256" w:type="pct"/>
                 <w:gridSpan w:val="2"/>
@@ -3956,7 +3912,7 @@
             </w:tcBorders>
             <w:shd w:val="clear" w:color="auto" w:fill="auto"/>
             <w:hideMark/>
-            <w:tcPrChange w:id="116" w:author="HAL9000" w:date="2014-09-29T12:13:00Z">
+            <w:tcPrChange w:id="122" w:author="HAL9000" w:date="2014-09-29T12:13:00Z">
               <w:tcPr>
                 <w:tcW w:w="1725" w:type="pct"/>
                 <w:tcBorders>
@@ -3987,7 +3943,7 @@
               </w:rPr>
               <w:t>So viel Wissenstransfer  betreiben wie möglich</w:t>
             </w:r>
-            <w:ins w:id="117" w:author="HAL9000" w:date="2014-09-29T14:23:00Z">
+            <w:ins w:id="123" w:author="HAL9000" w:date="2014-09-29T14:23:00Z">
               <w:r>
                 <w:rPr>
                   <w:rFonts w:eastAsia="Times New Roman" w:cs="Times New Roman"/>
@@ -4003,7 +3959,7 @@
       <w:tr>
         <w:trPr>
           <w:trHeight w:val="282"/>
-          <w:trPrChange w:id="118" w:author="HAL9000" w:date="2014-09-29T12:13:00Z">
+          <w:trPrChange w:id="124" w:author="HAL9000" w:date="2014-09-29T12:13:00Z">
             <w:trPr>
               <w:trHeight w:val="282"/>
             </w:trPr>
@@ -4023,7 +3979,7 @@
             <w:noWrap/>
             <w:vAlign w:val="bottom"/>
             <w:hideMark/>
-            <w:tcPrChange w:id="119" w:author="HAL9000" w:date="2014-09-29T12:13:00Z">
+            <w:tcPrChange w:id="125" w:author="HAL9000" w:date="2014-09-29T12:13:00Z">
               <w:tcPr>
                 <w:tcW w:w="2538" w:type="pct"/>
                 <w:gridSpan w:val="5"/>
@@ -4116,7 +4072,7 @@
             <w:noWrap/>
             <w:vAlign w:val="bottom"/>
             <w:hideMark/>
-            <w:tcPrChange w:id="120" w:author="HAL9000" w:date="2014-09-29T12:13:00Z">
+            <w:tcPrChange w:id="126" w:author="HAL9000" w:date="2014-09-29T12:13:00Z">
               <w:tcPr>
                 <w:tcW w:w="481" w:type="pct"/>
                 <w:gridSpan w:val="3"/>
@@ -4157,7 +4113,7 @@
             <w:noWrap/>
             <w:vAlign w:val="bottom"/>
             <w:hideMark/>
-            <w:tcPrChange w:id="121" w:author="HAL9000" w:date="2014-09-29T12:13:00Z">
+            <w:tcPrChange w:id="127" w:author="HAL9000" w:date="2014-09-29T12:13:00Z">
               <w:tcPr>
                 <w:tcW w:w="256" w:type="pct"/>
                 <w:gridSpan w:val="2"/>
@@ -4198,7 +4154,7 @@
             <w:noWrap/>
             <w:vAlign w:val="bottom"/>
             <w:hideMark/>
-            <w:tcPrChange w:id="122" w:author="HAL9000" w:date="2014-09-29T12:13:00Z">
+            <w:tcPrChange w:id="128" w:author="HAL9000" w:date="2014-09-29T12:13:00Z">
               <w:tcPr>
                 <w:tcW w:w="1725" w:type="pct"/>
                 <w:tcBorders>
@@ -4292,7 +4248,7 @@
                 <w:lang w:eastAsia="de-CH"/>
               </w:rPr>
             </w:pPr>
-            <w:del w:id="123" w:author="HAL9000" w:date="2014-09-29T14:24:00Z">
+            <w:del w:id="129" w:author="HAL9000" w:date="2014-09-29T14:24:00Z">
               <w:r>
                 <w:rPr>
                   <w:rFonts w:eastAsia="Times New Roman" w:cs="Times New Roman"/>
@@ -4304,7 +4260,7 @@
                 <w:delText xml:space="preserve">Eintretens </w:delText>
               </w:r>
             </w:del>
-            <w:ins w:id="124" w:author="HAL9000" w:date="2014-09-29T14:24:00Z">
+            <w:ins w:id="130" w:author="HAL9000" w:date="2014-09-29T14:24:00Z">
               <w:r>
                 <w:rPr>
                   <w:rFonts w:eastAsia="Times New Roman" w:cs="Times New Roman"/>
@@ -4346,7 +4302,7 @@
                 <w:t>w</w:t>
               </w:r>
             </w:ins>
-            <w:del w:id="125" w:author="HAL9000" w:date="2014-09-29T14:24:00Z">
+            <w:del w:id="131" w:author="HAL9000" w:date="2014-09-29T14:24:00Z">
               <w:r>
                 <w:rPr>
                   <w:rFonts w:eastAsia="Times New Roman" w:cs="Times New Roman"/>
@@ -4396,7 +4352,7 @@
                 <w:lang w:eastAsia="de-CH"/>
               </w:rPr>
             </w:pPr>
-            <w:del w:id="126" w:author="HAL9000" w:date="2014-09-29T14:24:00Z">
+            <w:del w:id="132" w:author="HAL9000" w:date="2014-09-29T14:24:00Z">
               <w:r>
                 <w:rPr>
                   <w:rFonts w:eastAsia="Times New Roman" w:cs="Times New Roman"/>
@@ -4408,7 +4364,7 @@
                 <w:delText xml:space="preserve">sehr </w:delText>
               </w:r>
             </w:del>
-            <w:ins w:id="127" w:author="HAL9000" w:date="2014-09-29T14:24:00Z">
+            <w:ins w:id="133" w:author="HAL9000" w:date="2014-09-29T14:24:00Z">
               <w:r>
                 <w:rPr>
                   <w:rFonts w:eastAsia="Times New Roman" w:cs="Times New Roman"/>
@@ -4438,20 +4394,8 @@
                 <w:szCs w:val="20"/>
                 <w:lang w:eastAsia="de-CH"/>
               </w:rPr>
-              <w:t xml:space="preserve">wahr- </w:t>
-            </w:r>
-            <w:proofErr w:type="spellStart"/>
-            <w:r>
-              <w:rPr>
-                <w:rFonts w:eastAsia="Times New Roman" w:cs="Times New Roman"/>
-                <w:color w:val="000000"/>
-                <w:sz w:val="20"/>
-                <w:szCs w:val="20"/>
-                <w:lang w:eastAsia="de-CH"/>
-              </w:rPr>
-              <w:t>scheinlich</w:t>
-            </w:r>
-            <w:proofErr w:type="spellEnd"/>
+              <w:t>wahr- scheinlich</w:t>
+            </w:r>
           </w:p>
         </w:tc>
         <w:tc>
@@ -4611,7 +4555,7 @@
                 <w:lang w:eastAsia="de-CH"/>
               </w:rPr>
             </w:pPr>
-            <w:del w:id="128" w:author="HAL9000" w:date="2014-09-29T14:24:00Z">
+            <w:del w:id="134" w:author="HAL9000" w:date="2014-09-29T14:24:00Z">
               <w:r>
                 <w:rPr>
                   <w:rFonts w:eastAsia="Times New Roman" w:cs="Times New Roman"/>
@@ -4623,7 +4567,7 @@
                 <w:delText>wahrscheinlich</w:delText>
               </w:r>
             </w:del>
-            <w:ins w:id="129" w:author="HAL9000" w:date="2014-09-29T14:24:00Z">
+            <w:ins w:id="135" w:author="HAL9000" w:date="2014-09-29T14:24:00Z">
               <w:r>
                 <w:rPr>
                   <w:rFonts w:eastAsia="Times New Roman" w:cs="Times New Roman"/>
@@ -4804,7 +4748,7 @@
                 <w:lang w:eastAsia="de-CH"/>
               </w:rPr>
             </w:pPr>
-            <w:del w:id="130" w:author="HAL9000" w:date="2014-09-29T14:24:00Z">
+            <w:del w:id="136" w:author="HAL9000" w:date="2014-09-29T14:24:00Z">
               <w:r>
                 <w:rPr>
                   <w:rFonts w:eastAsia="Times New Roman" w:cs="Times New Roman"/>
@@ -4816,7 +4760,7 @@
                 <w:delText>möglich</w:delText>
               </w:r>
             </w:del>
-            <w:ins w:id="131" w:author="HAL9000" w:date="2014-09-29T14:24:00Z">
+            <w:ins w:id="137" w:author="HAL9000" w:date="2014-09-29T14:24:00Z">
               <w:r>
                 <w:rPr>
                   <w:rFonts w:eastAsia="Times New Roman" w:cs="Times New Roman"/>
@@ -5007,7 +4951,7 @@
                 <w:lang w:eastAsia="de-CH"/>
               </w:rPr>
             </w:pPr>
-            <w:del w:id="132" w:author="HAL9000" w:date="2014-09-29T14:24:00Z">
+            <w:del w:id="138" w:author="HAL9000" w:date="2014-09-29T14:24:00Z">
               <w:r>
                 <w:rPr>
                   <w:rFonts w:eastAsia="Times New Roman" w:cs="Times New Roman"/>
@@ -5029,7 +4973,7 @@
                 <w:delText>scheinlich</w:delText>
               </w:r>
             </w:del>
-            <w:ins w:id="133" w:author="HAL9000" w:date="2014-09-29T14:24:00Z">
+            <w:ins w:id="139" w:author="HAL9000" w:date="2014-09-29T14:24:00Z">
               <w:r>
                 <w:rPr>
                   <w:rFonts w:eastAsia="Times New Roman" w:cs="Times New Roman"/>
@@ -5427,15 +5371,15 @@
       <w:pPr>
         <w:pStyle w:val="berschrift1"/>
         <w:rPr>
-          <w:ins w:id="134" w:author="HAL9000" w:date="2014-09-29T16:44:00Z"/>
+          <w:ins w:id="140" w:author="HAL9000" w:date="2014-09-29T16:44:00Z"/>
         </w:rPr>
-        <w:pPrChange w:id="135" w:author="HAL9000" w:date="2014-09-29T16:44:00Z">
+        <w:pPrChange w:id="141" w:author="HAL9000" w:date="2014-09-29T16:44:00Z">
           <w:pPr>
             <w:spacing w:after="0" w:line="240" w:lineRule="auto"/>
           </w:pPr>
         </w:pPrChange>
       </w:pPr>
-      <w:ins w:id="136" w:author="HAL9000" w:date="2014-09-29T16:44:00Z">
+      <w:ins w:id="142" w:author="HAL9000" w:date="2014-09-29T16:44:00Z">
         <w:r>
           <w:lastRenderedPageBreak/>
           <w:t>Grobplanung</w:t>
@@ -5446,10 +5390,10 @@
       <w:pPr>
         <w:pStyle w:val="berschrift1"/>
         <w:rPr>
-          <w:del w:id="137" w:author="HAL9000" w:date="2014-09-29T14:26:00Z"/>
+          <w:del w:id="143" w:author="HAL9000" w:date="2014-09-29T14:26:00Z"/>
         </w:rPr>
       </w:pPr>
-      <w:del w:id="138" w:author="HAL9000" w:date="2014-09-29T16:44:00Z">
+      <w:del w:id="144" w:author="HAL9000" w:date="2014-09-29T16:44:00Z">
         <w:r>
           <w:delText>Grobplanung</w:delText>
         </w:r>
@@ -5459,9 +5403,9 @@
       <w:pPr>
         <w:pStyle w:val="berschrift1"/>
         <w:rPr>
-          <w:del w:id="139" w:author="HAL9000" w:date="2014-09-29T14:41:00Z"/>
+          <w:del w:id="145" w:author="HAL9000" w:date="2014-09-29T14:41:00Z"/>
         </w:rPr>
-        <w:pPrChange w:id="140" w:author="HAL9000" w:date="2014-09-29T14:26:00Z">
+        <w:pPrChange w:id="146" w:author="HAL9000" w:date="2014-09-29T14:26:00Z">
           <w:pPr/>
         </w:pPrChange>
       </w:pPr>
@@ -6115,25 +6059,7 @@
                 <w:color w:val="000000"/>
                 <w:lang w:eastAsia="de-CH"/>
               </w:rPr>
-              <w:t xml:space="preserve">100% der Programmierungstasks abgeschlossen, </w:t>
-            </w:r>
-            <w:proofErr w:type="spellStart"/>
-            <w:r>
-              <w:rPr>
-                <w:rFonts w:eastAsia="Times New Roman" w:cs="Times New Roman"/>
-                <w:color w:val="000000"/>
-                <w:lang w:eastAsia="de-CH"/>
-              </w:rPr>
-              <w:t>Testing</w:t>
-            </w:r>
-            <w:proofErr w:type="spellEnd"/>
-            <w:r>
-              <w:rPr>
-                <w:rFonts w:eastAsia="Times New Roman" w:cs="Times New Roman"/>
-                <w:color w:val="000000"/>
-                <w:lang w:eastAsia="de-CH"/>
-              </w:rPr>
-              <w:t>, Dokumentation und Abschlussarbeiten</w:t>
+              <w:t>100% der Programmierungstasks abgeschlossen, Testing, Dokumentation und Abschlussarbeiten</w:t>
             </w:r>
           </w:p>
         </w:tc>
@@ -6288,7 +6214,7 @@
     <w:p>
       <w:pPr>
         <w:rPr>
-          <w:del w:id="141" w:author="HAL9000" w:date="2014-09-29T14:26:00Z"/>
+          <w:del w:id="147" w:author="HAL9000" w:date="2014-09-29T14:26:00Z"/>
           <w:b/>
         </w:rPr>
       </w:pPr>
@@ -6329,7 +6255,7 @@
         <w:gridCol w:w="1203"/>
         <w:gridCol w:w="1203"/>
         <w:gridCol w:w="1183"/>
-        <w:tblGridChange w:id="142">
+        <w:tblGridChange w:id="148">
           <w:tblGrid>
             <w:gridCol w:w="1204"/>
             <w:gridCol w:w="1207"/>
@@ -6786,7 +6712,7 @@
             <w:left w:w="70" w:type="dxa"/>
             <w:right w:w="70" w:type="dxa"/>
           </w:tblCellMar>
-          <w:tblPrExChange w:id="143" w:author="HAL9000" w:date="2014-09-29T16:47:00Z">
+          <w:tblPrExChange w:id="149" w:author="HAL9000" w:date="2014-09-29T16:47:00Z">
             <w:tblPrEx>
               <w:tblW w:w="5000" w:type="pct"/>
               <w:tblCellMar>
@@ -6798,8 +6724,8 @@
         </w:tblPrEx>
         <w:trPr>
           <w:trHeight w:val="345"/>
-          <w:ins w:id="144" w:author="HAL9000" w:date="2014-09-29T14:25:00Z"/>
-          <w:trPrChange w:id="145" w:author="HAL9000" w:date="2014-09-29T16:47:00Z">
+          <w:ins w:id="150" w:author="HAL9000" w:date="2014-09-29T14:25:00Z"/>
+          <w:trPrChange w:id="151" w:author="HAL9000" w:date="2014-09-29T16:47:00Z">
             <w:trPr>
               <w:trHeight w:val="345"/>
             </w:trPr>
@@ -6818,7 +6744,7 @@
             <w:shd w:val="clear" w:color="auto" w:fill="D9D9D9" w:themeFill="background1" w:themeFillShade="D9"/>
             <w:noWrap/>
             <w:vAlign w:val="bottom"/>
-            <w:tcPrChange w:id="146" w:author="HAL9000" w:date="2014-09-29T16:47:00Z">
+            <w:tcPrChange w:id="152" w:author="HAL9000" w:date="2014-09-29T16:47:00Z">
               <w:tcPr>
                 <w:tcW w:w="833" w:type="pct"/>
                 <w:gridSpan w:val="2"/>
@@ -6839,7 +6765,7 @@
               <w:spacing w:after="0" w:line="240" w:lineRule="auto"/>
               <w:jc w:val="center"/>
               <w:rPr>
-                <w:ins w:id="147" w:author="HAL9000" w:date="2014-09-29T14:25:00Z"/>
+                <w:ins w:id="153" w:author="HAL9000" w:date="2014-09-29T14:25:00Z"/>
                 <w:rFonts w:eastAsia="Times New Roman" w:cs="Times New Roman"/>
                 <w:b/>
                 <w:bCs/>
@@ -6847,7 +6773,7 @@
                 <w:lang w:eastAsia="de-CH"/>
               </w:rPr>
             </w:pPr>
-            <w:ins w:id="148" w:author="HAL9000" w:date="2014-09-29T14:25:00Z">
+            <w:ins w:id="154" w:author="HAL9000" w:date="2014-09-29T14:25:00Z">
               <w:r>
                 <w:rPr>
                   <w:rFonts w:eastAsia="Times New Roman" w:cs="Times New Roman"/>
@@ -6864,118 +6790,6 @@
         <w:tc>
           <w:tcPr>
             <w:tcW w:w="1251" w:type="pct"/>
-            <w:gridSpan w:val="3"/>
-            <w:tcBorders>
-              <w:top w:val="single" w:sz="4" w:space="0" w:color="auto"/>
-              <w:left w:val="nil"/>
-              <w:bottom w:val="single" w:sz="4" w:space="0" w:color="auto"/>
-              <w:right w:val="single" w:sz="8" w:space="0" w:color="000000"/>
-            </w:tcBorders>
-            <w:shd w:val="clear" w:color="auto" w:fill="D9D9D9" w:themeFill="background1" w:themeFillShade="D9"/>
-            <w:noWrap/>
-            <w:vAlign w:val="bottom"/>
-            <w:tcPrChange w:id="149" w:author="HAL9000" w:date="2014-09-29T16:47:00Z">
-              <w:tcPr>
-                <w:tcW w:w="1250" w:type="pct"/>
-                <w:gridSpan w:val="4"/>
-                <w:tcBorders>
-                  <w:top w:val="single" w:sz="4" w:space="0" w:color="auto"/>
-                  <w:left w:val="nil"/>
-                  <w:bottom w:val="single" w:sz="4" w:space="0" w:color="auto"/>
-                  <w:right w:val="single" w:sz="8" w:space="0" w:color="000000"/>
-                </w:tcBorders>
-                <w:shd w:val="clear" w:color="000000" w:fill="D9D9D9"/>
-                <w:noWrap/>
-                <w:vAlign w:val="bottom"/>
-              </w:tcPr>
-            </w:tcPrChange>
-          </w:tcPr>
-          <w:p>
-            <w:pPr>
-              <w:spacing w:after="0" w:line="240" w:lineRule="auto"/>
-              <w:jc w:val="center"/>
-              <w:rPr>
-                <w:ins w:id="150" w:author="HAL9000" w:date="2014-09-29T14:25:00Z"/>
-                <w:rFonts w:eastAsia="Times New Roman" w:cs="Times New Roman"/>
-                <w:b/>
-                <w:bCs/>
-                <w:color w:val="000000"/>
-                <w:lang w:eastAsia="de-CH"/>
-              </w:rPr>
-            </w:pPr>
-            <w:ins w:id="151" w:author="HAL9000" w:date="2014-09-29T14:25:00Z">
-              <w:r>
-                <w:rPr>
-                  <w:rFonts w:eastAsia="Times New Roman" w:cs="Times New Roman"/>
-                  <w:b/>
-                  <w:bCs/>
-                  <w:color w:val="000000"/>
-                  <w:lang w:eastAsia="de-CH"/>
-                </w:rPr>
-                <w:t>Elaboration</w:t>
-              </w:r>
-            </w:ins>
-          </w:p>
-        </w:tc>
-        <w:tc>
-          <w:tcPr>
-            <w:tcW w:w="1668" w:type="pct"/>
-            <w:gridSpan w:val="4"/>
-            <w:tcBorders>
-              <w:top w:val="single" w:sz="4" w:space="0" w:color="auto"/>
-              <w:left w:val="nil"/>
-              <w:bottom w:val="single" w:sz="4" w:space="0" w:color="auto"/>
-              <w:right w:val="single" w:sz="8" w:space="0" w:color="000000"/>
-            </w:tcBorders>
-            <w:shd w:val="clear" w:color="auto" w:fill="D9D9D9" w:themeFill="background1" w:themeFillShade="D9"/>
-            <w:noWrap/>
-            <w:vAlign w:val="bottom"/>
-            <w:tcPrChange w:id="152" w:author="HAL9000" w:date="2014-09-29T16:47:00Z">
-              <w:tcPr>
-                <w:tcW w:w="1" w:type="pct"/>
-                <w:gridSpan w:val="6"/>
-                <w:tcBorders>
-                  <w:top w:val="single" w:sz="4" w:space="0" w:color="auto"/>
-                  <w:left w:val="nil"/>
-                  <w:bottom w:val="single" w:sz="4" w:space="0" w:color="auto"/>
-                  <w:right w:val="single" w:sz="8" w:space="0" w:color="000000"/>
-                </w:tcBorders>
-                <w:shd w:val="clear" w:color="000000" w:fill="D9D9D9"/>
-                <w:noWrap/>
-                <w:vAlign w:val="bottom"/>
-              </w:tcPr>
-            </w:tcPrChange>
-          </w:tcPr>
-          <w:p>
-            <w:pPr>
-              <w:spacing w:after="0" w:line="240" w:lineRule="auto"/>
-              <w:jc w:val="center"/>
-              <w:rPr>
-                <w:ins w:id="153" w:author="HAL9000" w:date="2014-09-29T14:25:00Z"/>
-                <w:rFonts w:eastAsia="Times New Roman" w:cs="Times New Roman"/>
-                <w:b/>
-                <w:bCs/>
-                <w:color w:val="000000"/>
-                <w:lang w:eastAsia="de-CH"/>
-              </w:rPr>
-            </w:pPr>
-            <w:ins w:id="154" w:author="HAL9000" w:date="2014-09-29T14:25:00Z">
-              <w:r>
-                <w:rPr>
-                  <w:rFonts w:eastAsia="Times New Roman" w:cs="Times New Roman"/>
-                  <w:b/>
-                  <w:bCs/>
-                  <w:color w:val="000000"/>
-                  <w:lang w:eastAsia="de-CH"/>
-                </w:rPr>
-                <w:t>Construction</w:t>
-              </w:r>
-            </w:ins>
-          </w:p>
-        </w:tc>
-        <w:tc>
-          <w:tcPr>
-            <w:tcW w:w="1245" w:type="pct"/>
             <w:gridSpan w:val="3"/>
             <w:tcBorders>
               <w:top w:val="single" w:sz="4" w:space="0" w:color="auto"/>
@@ -7024,6 +6838,118 @@
                   <w:color w:val="000000"/>
                   <w:lang w:eastAsia="de-CH"/>
                 </w:rPr>
+                <w:t>Elaboration</w:t>
+              </w:r>
+            </w:ins>
+          </w:p>
+        </w:tc>
+        <w:tc>
+          <w:tcPr>
+            <w:tcW w:w="1668" w:type="pct"/>
+            <w:gridSpan w:val="4"/>
+            <w:tcBorders>
+              <w:top w:val="single" w:sz="4" w:space="0" w:color="auto"/>
+              <w:left w:val="nil"/>
+              <w:bottom w:val="single" w:sz="4" w:space="0" w:color="auto"/>
+              <w:right w:val="single" w:sz="8" w:space="0" w:color="000000"/>
+            </w:tcBorders>
+            <w:shd w:val="clear" w:color="auto" w:fill="D9D9D9" w:themeFill="background1" w:themeFillShade="D9"/>
+            <w:noWrap/>
+            <w:vAlign w:val="bottom"/>
+            <w:tcPrChange w:id="158" w:author="HAL9000" w:date="2014-09-29T16:47:00Z">
+              <w:tcPr>
+                <w:tcW w:w="1" w:type="pct"/>
+                <w:gridSpan w:val="6"/>
+                <w:tcBorders>
+                  <w:top w:val="single" w:sz="4" w:space="0" w:color="auto"/>
+                  <w:left w:val="nil"/>
+                  <w:bottom w:val="single" w:sz="4" w:space="0" w:color="auto"/>
+                  <w:right w:val="single" w:sz="8" w:space="0" w:color="000000"/>
+                </w:tcBorders>
+                <w:shd w:val="clear" w:color="000000" w:fill="D9D9D9"/>
+                <w:noWrap/>
+                <w:vAlign w:val="bottom"/>
+              </w:tcPr>
+            </w:tcPrChange>
+          </w:tcPr>
+          <w:p>
+            <w:pPr>
+              <w:spacing w:after="0" w:line="240" w:lineRule="auto"/>
+              <w:jc w:val="center"/>
+              <w:rPr>
+                <w:ins w:id="159" w:author="HAL9000" w:date="2014-09-29T14:25:00Z"/>
+                <w:rFonts w:eastAsia="Times New Roman" w:cs="Times New Roman"/>
+                <w:b/>
+                <w:bCs/>
+                <w:color w:val="000000"/>
+                <w:lang w:eastAsia="de-CH"/>
+              </w:rPr>
+            </w:pPr>
+            <w:ins w:id="160" w:author="HAL9000" w:date="2014-09-29T14:25:00Z">
+              <w:r>
+                <w:rPr>
+                  <w:rFonts w:eastAsia="Times New Roman" w:cs="Times New Roman"/>
+                  <w:b/>
+                  <w:bCs/>
+                  <w:color w:val="000000"/>
+                  <w:lang w:eastAsia="de-CH"/>
+                </w:rPr>
+                <w:t>Construction</w:t>
+              </w:r>
+            </w:ins>
+          </w:p>
+        </w:tc>
+        <w:tc>
+          <w:tcPr>
+            <w:tcW w:w="1245" w:type="pct"/>
+            <w:gridSpan w:val="3"/>
+            <w:tcBorders>
+              <w:top w:val="single" w:sz="4" w:space="0" w:color="auto"/>
+              <w:left w:val="nil"/>
+              <w:bottom w:val="single" w:sz="4" w:space="0" w:color="auto"/>
+              <w:right w:val="single" w:sz="8" w:space="0" w:color="000000"/>
+            </w:tcBorders>
+            <w:shd w:val="clear" w:color="auto" w:fill="D9D9D9" w:themeFill="background1" w:themeFillShade="D9"/>
+            <w:noWrap/>
+            <w:vAlign w:val="bottom"/>
+            <w:tcPrChange w:id="161" w:author="HAL9000" w:date="2014-09-29T16:47:00Z">
+              <w:tcPr>
+                <w:tcW w:w="1250" w:type="pct"/>
+                <w:gridSpan w:val="4"/>
+                <w:tcBorders>
+                  <w:top w:val="single" w:sz="4" w:space="0" w:color="auto"/>
+                  <w:left w:val="nil"/>
+                  <w:bottom w:val="single" w:sz="4" w:space="0" w:color="auto"/>
+                  <w:right w:val="single" w:sz="8" w:space="0" w:color="000000"/>
+                </w:tcBorders>
+                <w:shd w:val="clear" w:color="000000" w:fill="D9D9D9"/>
+                <w:noWrap/>
+                <w:vAlign w:val="bottom"/>
+              </w:tcPr>
+            </w:tcPrChange>
+          </w:tcPr>
+          <w:p>
+            <w:pPr>
+              <w:spacing w:after="0" w:line="240" w:lineRule="auto"/>
+              <w:jc w:val="center"/>
+              <w:rPr>
+                <w:ins w:id="162" w:author="HAL9000" w:date="2014-09-29T14:25:00Z"/>
+                <w:rFonts w:eastAsia="Times New Roman" w:cs="Times New Roman"/>
+                <w:b/>
+                <w:bCs/>
+                <w:color w:val="000000"/>
+                <w:lang w:eastAsia="de-CH"/>
+              </w:rPr>
+            </w:pPr>
+            <w:ins w:id="163" w:author="HAL9000" w:date="2014-09-29T14:25:00Z">
+              <w:r>
+                <w:rPr>
+                  <w:rFonts w:eastAsia="Times New Roman" w:cs="Times New Roman"/>
+                  <w:b/>
+                  <w:bCs/>
+                  <w:color w:val="000000"/>
+                  <w:lang w:eastAsia="de-CH"/>
+                </w:rPr>
                 <w:t>Transition</w:t>
               </w:r>
             </w:ins>
@@ -7037,7 +6963,7 @@
             <w:left w:w="70" w:type="dxa"/>
             <w:right w:w="70" w:type="dxa"/>
           </w:tblCellMar>
-          <w:tblPrExChange w:id="158" w:author="HAL9000" w:date="2014-09-29T16:47:00Z">
+          <w:tblPrExChange w:id="164" w:author="HAL9000" w:date="2014-09-29T16:47:00Z">
             <w:tblPrEx>
               <w:tblW w:w="5000" w:type="pct"/>
               <w:tblCellMar>
@@ -7049,7 +6975,7 @@
         </w:tblPrEx>
         <w:trPr>
           <w:trHeight w:val="345"/>
-          <w:trPrChange w:id="159" w:author="HAL9000" w:date="2014-09-29T16:47:00Z">
+          <w:trPrChange w:id="165" w:author="HAL9000" w:date="2014-09-29T16:47:00Z">
             <w:trPr>
               <w:trHeight w:val="345"/>
             </w:trPr>
@@ -7069,7 +6995,7 @@
             <w:noWrap/>
             <w:vAlign w:val="bottom"/>
             <w:hideMark/>
-            <w:tcPrChange w:id="160" w:author="HAL9000" w:date="2014-09-29T16:47:00Z">
+            <w:tcPrChange w:id="166" w:author="HAL9000" w:date="2014-09-29T16:47:00Z">
               <w:tcPr>
                 <w:tcW w:w="835" w:type="pct"/>
                 <w:gridSpan w:val="2"/>
@@ -7134,7 +7060,7 @@
             <w:noWrap/>
             <w:vAlign w:val="bottom"/>
             <w:hideMark/>
-            <w:tcPrChange w:id="161" w:author="HAL9000" w:date="2014-09-29T16:47:00Z">
+            <w:tcPrChange w:id="167" w:author="HAL9000" w:date="2014-09-29T16:47:00Z">
               <w:tcPr>
                 <w:tcW w:w="1251" w:type="pct"/>
                 <w:gridSpan w:val="4"/>
@@ -7199,7 +7125,7 @@
             <w:noWrap/>
             <w:vAlign w:val="bottom"/>
             <w:hideMark/>
-            <w:tcPrChange w:id="162" w:author="HAL9000" w:date="2014-09-29T16:47:00Z">
+            <w:tcPrChange w:id="168" w:author="HAL9000" w:date="2014-09-29T16:47:00Z">
               <w:tcPr>
                 <w:tcW w:w="834" w:type="pct"/>
                 <w:gridSpan w:val="3"/>
@@ -7264,7 +7190,7 @@
             <w:noWrap/>
             <w:vAlign w:val="bottom"/>
             <w:hideMark/>
-            <w:tcPrChange w:id="163" w:author="HAL9000" w:date="2014-09-29T16:47:00Z">
+            <w:tcPrChange w:id="169" w:author="HAL9000" w:date="2014-09-29T16:47:00Z">
               <w:tcPr>
                 <w:tcW w:w="834" w:type="pct"/>
                 <w:gridSpan w:val="3"/>
@@ -7319,7 +7245,7 @@
             <w:noWrap/>
             <w:vAlign w:val="bottom"/>
             <w:hideMark/>
-            <w:tcPrChange w:id="164" w:author="HAL9000" w:date="2014-09-29T16:47:00Z">
+            <w:tcPrChange w:id="170" w:author="HAL9000" w:date="2014-09-29T16:47:00Z">
               <w:tcPr>
                 <w:tcW w:w="1247" w:type="pct"/>
                 <w:gridSpan w:val="4"/>
@@ -7378,7 +7304,7 @@
             <w:left w:w="70" w:type="dxa"/>
             <w:right w:w="70" w:type="dxa"/>
           </w:tblCellMar>
-          <w:tblPrExChange w:id="165" w:author="HAL9000" w:date="2014-09-29T16:47:00Z">
+          <w:tblPrExChange w:id="171" w:author="HAL9000" w:date="2014-09-29T16:47:00Z">
             <w:tblPrEx>
               <w:tblW w:w="5000" w:type="pct"/>
               <w:tblCellMar>
@@ -7390,7 +7316,7 @@
         </w:tblPrEx>
         <w:trPr>
           <w:trHeight w:val="345"/>
-          <w:trPrChange w:id="166" w:author="HAL9000" w:date="2014-09-29T16:47:00Z">
+          <w:trPrChange w:id="172" w:author="HAL9000" w:date="2014-09-29T16:47:00Z">
             <w:trPr>
               <w:trHeight w:val="345"/>
             </w:trPr>
@@ -7409,7 +7335,7 @@
             <w:noWrap/>
             <w:vAlign w:val="bottom"/>
             <w:hideMark/>
-            <w:tcPrChange w:id="167" w:author="HAL9000" w:date="2014-09-29T16:47:00Z">
+            <w:tcPrChange w:id="173" w:author="HAL9000" w:date="2014-09-29T16:47:00Z">
               <w:tcPr>
                 <w:tcW w:w="417" w:type="pct"/>
                 <w:tcBorders>
@@ -7449,7 +7375,7 @@
             <w:noWrap/>
             <w:vAlign w:val="bottom"/>
             <w:hideMark/>
-            <w:tcPrChange w:id="168" w:author="HAL9000" w:date="2014-09-29T16:47:00Z">
+            <w:tcPrChange w:id="174" w:author="HAL9000" w:date="2014-09-29T16:47:00Z">
               <w:tcPr>
                 <w:tcW w:w="419" w:type="pct"/>
                 <w:gridSpan w:val="2"/>
@@ -7503,7 +7429,7 @@
             <w:noWrap/>
             <w:vAlign w:val="bottom"/>
             <w:hideMark/>
-            <w:tcPrChange w:id="169" w:author="HAL9000" w:date="2014-09-29T16:47:00Z">
+            <w:tcPrChange w:id="175" w:author="HAL9000" w:date="2014-09-29T16:47:00Z">
               <w:tcPr>
                 <w:tcW w:w="417" w:type="pct"/>
                 <w:tcBorders>
@@ -7552,7 +7478,7 @@
             <w:noWrap/>
             <w:vAlign w:val="bottom"/>
             <w:hideMark/>
-            <w:tcPrChange w:id="170" w:author="HAL9000" w:date="2014-09-29T16:47:00Z">
+            <w:tcPrChange w:id="176" w:author="HAL9000" w:date="2014-09-29T16:47:00Z">
               <w:tcPr>
                 <w:tcW w:w="417" w:type="pct"/>
                 <w:tcBorders>
@@ -7593,7 +7519,7 @@
             <w:noWrap/>
             <w:vAlign w:val="bottom"/>
             <w:hideMark/>
-            <w:tcPrChange w:id="171" w:author="HAL9000" w:date="2014-09-29T16:47:00Z">
+            <w:tcPrChange w:id="177" w:author="HAL9000" w:date="2014-09-29T16:47:00Z">
               <w:tcPr>
                 <w:tcW w:w="417" w:type="pct"/>
                 <w:gridSpan w:val="2"/>
@@ -7647,7 +7573,7 @@
             <w:noWrap/>
             <w:vAlign w:val="bottom"/>
             <w:hideMark/>
-            <w:tcPrChange w:id="172" w:author="HAL9000" w:date="2014-09-29T16:47:00Z">
+            <w:tcPrChange w:id="178" w:author="HAL9000" w:date="2014-09-29T16:47:00Z">
               <w:tcPr>
                 <w:tcW w:w="417" w:type="pct"/>
                 <w:tcBorders>
@@ -7696,7 +7622,7 @@
             <w:noWrap/>
             <w:vAlign w:val="bottom"/>
             <w:hideMark/>
-            <w:tcPrChange w:id="173" w:author="HAL9000" w:date="2014-09-29T16:47:00Z">
+            <w:tcPrChange w:id="179" w:author="HAL9000" w:date="2014-09-29T16:47:00Z">
               <w:tcPr>
                 <w:tcW w:w="417" w:type="pct"/>
                 <w:gridSpan w:val="2"/>
@@ -7738,7 +7664,7 @@
             <w:noWrap/>
             <w:vAlign w:val="bottom"/>
             <w:hideMark/>
-            <w:tcPrChange w:id="174" w:author="HAL9000" w:date="2014-09-29T16:47:00Z">
+            <w:tcPrChange w:id="180" w:author="HAL9000" w:date="2014-09-29T16:47:00Z">
               <w:tcPr>
                 <w:tcW w:w="417" w:type="pct"/>
                 <w:tcBorders>
@@ -7779,7 +7705,7 @@
             <w:noWrap/>
             <w:vAlign w:val="bottom"/>
             <w:hideMark/>
-            <w:tcPrChange w:id="175" w:author="HAL9000" w:date="2014-09-29T16:47:00Z">
+            <w:tcPrChange w:id="181" w:author="HAL9000" w:date="2014-09-29T16:47:00Z">
               <w:tcPr>
                 <w:tcW w:w="417" w:type="pct"/>
                 <w:gridSpan w:val="2"/>
@@ -7833,7 +7759,7 @@
             <w:noWrap/>
             <w:vAlign w:val="bottom"/>
             <w:hideMark/>
-            <w:tcPrChange w:id="176" w:author="HAL9000" w:date="2014-09-29T16:47:00Z">
+            <w:tcPrChange w:id="182" w:author="HAL9000" w:date="2014-09-29T16:47:00Z">
               <w:tcPr>
                 <w:tcW w:w="417" w:type="pct"/>
                 <w:tcBorders>
@@ -7882,7 +7808,7 @@
             <w:noWrap/>
             <w:vAlign w:val="bottom"/>
             <w:hideMark/>
-            <w:tcPrChange w:id="177" w:author="HAL9000" w:date="2014-09-29T16:47:00Z">
+            <w:tcPrChange w:id="183" w:author="HAL9000" w:date="2014-09-29T16:47:00Z">
               <w:tcPr>
                 <w:tcW w:w="417" w:type="pct"/>
                 <w:tcBorders>
@@ -7923,7 +7849,7 @@
             <w:noWrap/>
             <w:vAlign w:val="bottom"/>
             <w:hideMark/>
-            <w:tcPrChange w:id="178" w:author="HAL9000" w:date="2014-09-29T16:47:00Z">
+            <w:tcPrChange w:id="184" w:author="HAL9000" w:date="2014-09-29T16:47:00Z">
               <w:tcPr>
                 <w:tcW w:w="411" w:type="pct"/>
                 <w:tcBorders>
@@ -7968,7 +7894,7 @@
     <w:p>
       <w:pPr>
         <w:rPr>
-          <w:del w:id="179" w:author="HAL9000" w:date="2014-09-29T14:40:00Z"/>
+          <w:del w:id="185" w:author="HAL9000" w:date="2014-09-29T14:40:00Z"/>
         </w:rPr>
       </w:pPr>
     </w:p>
@@ -8009,24 +7935,22 @@
             <w:pPr>
               <w:spacing w:after="0" w:line="240" w:lineRule="auto"/>
               <w:rPr>
-                <w:ins w:id="180" w:author="HAL9000" w:date="2014-09-29T16:48:00Z"/>
-                <w:rFonts w:eastAsia="Times New Roman" w:cs="Times New Roman"/>
-                <w:color w:val="000000"/>
-                <w:lang w:eastAsia="de-CH"/>
-              </w:rPr>
-            </w:pPr>
-          </w:p>
-          <w:p>
-            <w:pPr>
-              <w:spacing w:after="0" w:line="240" w:lineRule="auto"/>
-              <w:rPr>
-                <w:rFonts w:eastAsia="Times New Roman" w:cs="Times New Roman"/>
-                <w:color w:val="000000"/>
-                <w:lang w:eastAsia="de-CH"/>
-              </w:rPr>
-            </w:pPr>
-            <w:bookmarkStart w:id="181" w:name="_GoBack"/>
-            <w:bookmarkEnd w:id="181"/>
+                <w:ins w:id="186" w:author="HAL9000" w:date="2014-09-29T16:48:00Z"/>
+                <w:rFonts w:eastAsia="Times New Roman" w:cs="Times New Roman"/>
+                <w:color w:val="000000"/>
+                <w:lang w:eastAsia="de-CH"/>
+              </w:rPr>
+            </w:pPr>
+          </w:p>
+          <w:p>
+            <w:pPr>
+              <w:spacing w:after="0" w:line="240" w:lineRule="auto"/>
+              <w:rPr>
+                <w:rFonts w:eastAsia="Times New Roman" w:cs="Times New Roman"/>
+                <w:color w:val="000000"/>
+                <w:lang w:eastAsia="de-CH"/>
+              </w:rPr>
+            </w:pPr>
             <w:r>
               <w:rPr>
                 <w:rFonts w:eastAsia="Times New Roman" w:cs="Times New Roman"/>
@@ -8296,7 +8220,7 @@
               </w:rPr>
               <w:t>Präsentation</w:t>
             </w:r>
-            <w:del w:id="182" w:author="HAL9000" w:date="2014-09-29T14:28:00Z">
+            <w:del w:id="187" w:author="HAL9000" w:date="2014-09-29T14:28:00Z">
               <w:r>
                 <w:rPr>
                   <w:rFonts w:eastAsia="Times New Roman" w:cs="Times New Roman"/>
@@ -8411,7 +8335,7 @@
               </w:rPr>
               <w:t>Schlusspräsentation</w:t>
             </w:r>
-            <w:del w:id="183" w:author="HAL9000" w:date="2014-09-29T14:28:00Z">
+            <w:del w:id="188" w:author="HAL9000" w:date="2014-09-29T14:28:00Z">
               <w:r>
                 <w:rPr>
                   <w:rFonts w:eastAsia="Times New Roman" w:cs="Times New Roman"/>
@@ -8441,7 +8365,7 @@
       <w:pPr>
         <w:pStyle w:val="berschrift1"/>
         <w:rPr>
-          <w:del w:id="184" w:author="HAL9000" w:date="2014-09-29T14:29:00Z"/>
+          <w:del w:id="189" w:author="HAL9000" w:date="2014-09-29T14:29:00Z"/>
         </w:rPr>
       </w:pPr>
       <w:r>
@@ -8452,7 +8376,7 @@
     <w:p>
       <w:pPr>
         <w:pStyle w:val="berschrift1"/>
-        <w:pPrChange w:id="185" w:author="HAL9000" w:date="2014-09-29T14:29:00Z">
+        <w:pPrChange w:id="190" w:author="HAL9000" w:date="2014-09-29T14:29:00Z">
           <w:pPr/>
         </w:pPrChange>
       </w:pPr>
@@ -8461,7 +8385,7 @@
       <w:r>
         <w:t>Im Vordergrund d</w:t>
       </w:r>
-      <w:del w:id="186" w:author="HAL9000" w:date="2014-09-29T14:29:00Z">
+      <w:del w:id="191" w:author="HAL9000" w:date="2014-09-29T14:29:00Z">
         <w:r>
           <w:delText>i</w:delText>
         </w:r>
@@ -8469,7 +8393,7 @@
       <w:r>
         <w:t>es</w:t>
       </w:r>
-      <w:del w:id="187" w:author="HAL9000" w:date="2014-09-29T14:29:00Z">
+      <w:del w:id="192" w:author="HAL9000" w:date="2014-09-29T14:29:00Z">
         <w:r>
           <w:delText>e</w:delText>
         </w:r>
@@ -8477,7 +8401,7 @@
       <w:r>
         <w:t xml:space="preserve"> Spiels sollen </w:t>
       </w:r>
-      <w:del w:id="188" w:author="HAL9000" w:date="2014-09-29T14:29:00Z">
+      <w:del w:id="193" w:author="HAL9000" w:date="2014-09-29T14:29:00Z">
         <w:r>
           <w:delText xml:space="preserve">der </w:delText>
         </w:r>
@@ -8485,20 +8409,15 @@
       <w:r>
         <w:t xml:space="preserve">Spass und </w:t>
       </w:r>
-      <w:del w:id="189" w:author="HAL9000" w:date="2014-09-29T14:29:00Z">
+      <w:del w:id="194" w:author="HAL9000" w:date="2014-09-29T14:29:00Z">
         <w:r>
           <w:delText xml:space="preserve">die </w:delText>
         </w:r>
       </w:del>
-      <w:proofErr w:type="spellStart"/>
-      <w:r>
-        <w:t>Kurzweiligkeit</w:t>
-      </w:r>
-      <w:proofErr w:type="spellEnd"/>
-      <w:r>
-        <w:t xml:space="preserve"> stehen. Es soll die Möglichkeit bieten ein kleines Spiel zwischen</w:t>
-      </w:r>
-      <w:del w:id="190" w:author="HAL9000" w:date="2014-09-29T14:29:00Z">
+      <w:r>
+        <w:t>Kurzweiligkeit stehen. Es soll die Möglichkeit bieten ein kleines Spiel zwischen</w:t>
+      </w:r>
+      <w:del w:id="195" w:author="HAL9000" w:date="2014-09-29T14:29:00Z">
         <w:r>
           <w:delText xml:space="preserve"> </w:delText>
         </w:r>
@@ -8506,12 +8425,12 @@
       <w:r>
         <w:t xml:space="preserve">durch zu </w:t>
       </w:r>
-      <w:ins w:id="191" w:author="HAL9000" w:date="2014-09-29T14:29:00Z">
+      <w:ins w:id="196" w:author="HAL9000" w:date="2014-09-29T14:29:00Z">
         <w:r>
           <w:t>s</w:t>
         </w:r>
       </w:ins>
-      <w:del w:id="192" w:author="HAL9000" w:date="2014-09-29T14:29:00Z">
+      <w:del w:id="197" w:author="HAL9000" w:date="2014-09-29T14:29:00Z">
         <w:r>
           <w:delText>S</w:delText>
         </w:r>
@@ -8519,7 +8438,7 @@
       <w:r>
         <w:t>pielen</w:t>
       </w:r>
-      <w:ins w:id="193" w:author="HAL9000" w:date="2014-09-29T14:30:00Z">
+      <w:ins w:id="198" w:author="HAL9000" w:date="2014-09-29T14:30:00Z">
         <w:r>
           <w:t>,</w:t>
         </w:r>
@@ -8527,7 +8446,7 @@
       <w:r>
         <w:t xml:space="preserve"> aber auch für längere Zeit unterhaltsam </w:t>
       </w:r>
-      <w:del w:id="194" w:author="HAL9000" w:date="2014-09-29T14:29:00Z">
+      <w:del w:id="199" w:author="HAL9000" w:date="2014-09-29T14:29:00Z">
         <w:r>
           <w:delText xml:space="preserve">zu </w:delText>
         </w:r>
@@ -8539,12 +8458,12 @@
         <w:br/>
         <w:t>Der Spieler wird immer mit neu</w:t>
       </w:r>
-      <w:ins w:id="195" w:author="HAL9000" w:date="2014-09-29T14:31:00Z">
+      <w:ins w:id="200" w:author="HAL9000" w:date="2014-09-29T14:31:00Z">
         <w:r>
           <w:t>e</w:t>
         </w:r>
       </w:ins>
-      <w:del w:id="196" w:author="HAL9000" w:date="2014-09-29T14:31:00Z">
+      <w:del w:id="201" w:author="HAL9000" w:date="2014-09-29T14:31:00Z">
         <w:r>
           <w:delText>ne</w:delText>
         </w:r>
@@ -8552,7 +8471,7 @@
       <w:r>
         <w:t>n Herausforderungen konfrontiert, welche</w:t>
       </w:r>
-      <w:del w:id="197" w:author="HAL9000" w:date="2014-09-29T14:31:00Z">
+      <w:del w:id="202" w:author="HAL9000" w:date="2014-09-29T14:31:00Z">
         <w:r>
           <w:delText>r</w:delText>
         </w:r>
@@ -8560,12 +8479,12 @@
       <w:r>
         <w:t xml:space="preserve"> er in einer gewissen Zeit erfüllen muss. Dabei wird </w:t>
       </w:r>
-      <w:del w:id="198" w:author="HAL9000" w:date="2014-09-29T14:31:00Z">
+      <w:del w:id="203" w:author="HAL9000" w:date="2014-09-29T14:31:00Z">
         <w:r>
           <w:delText xml:space="preserve">auf </w:delText>
         </w:r>
       </w:del>
-      <w:ins w:id="199" w:author="HAL9000" w:date="2014-09-29T14:31:00Z">
+      <w:ins w:id="204" w:author="HAL9000" w:date="2014-09-29T14:31:00Z">
         <w:r>
           <w:t xml:space="preserve">auch </w:t>
         </w:r>
@@ -8573,7 +8492,7 @@
       <w:r>
         <w:t>das logische</w:t>
       </w:r>
-      <w:ins w:id="200" w:author="HAL9000" w:date="2014-09-29T14:31:00Z">
+      <w:ins w:id="205" w:author="HAL9000" w:date="2014-09-29T14:31:00Z">
         <w:r>
           <w:t>,</w:t>
         </w:r>
@@ -8581,12 +8500,12 @@
       <w:r>
         <w:t xml:space="preserve"> vorausschauende und kombinatorische Denken </w:t>
       </w:r>
-      <w:del w:id="201" w:author="HAL9000" w:date="2014-09-29T14:31:00Z">
+      <w:del w:id="206" w:author="HAL9000" w:date="2014-09-29T14:31:00Z">
         <w:r>
           <w:delText>speziellen Wert gelegt</w:delText>
         </w:r>
       </w:del>
-      <w:ins w:id="202" w:author="HAL9000" w:date="2014-09-29T14:31:00Z">
+      <w:ins w:id="207" w:author="HAL9000" w:date="2014-09-29T14:31:00Z">
         <w:r>
           <w:t>geschult</w:t>
         </w:r>
@@ -8599,7 +8518,7 @@
       <w:pPr>
         <w:pStyle w:val="berschrift1"/>
         <w:rPr>
-          <w:del w:id="203" w:author="HAL9000" w:date="2014-09-29T14:31:00Z"/>
+          <w:del w:id="208" w:author="HAL9000" w:date="2014-09-29T14:31:00Z"/>
         </w:rPr>
       </w:pPr>
       <w:r>
@@ -8609,7 +8528,7 @@
     <w:p>
       <w:pPr>
         <w:pStyle w:val="berschrift1"/>
-        <w:pPrChange w:id="204" w:author="HAL9000" w:date="2014-09-29T14:31:00Z">
+        <w:pPrChange w:id="209" w:author="HAL9000" w:date="2014-09-29T14:31:00Z">
           <w:pPr/>
         </w:pPrChange>
       </w:pPr>
@@ -8618,12 +8537,12 @@
       <w:r>
         <w:t xml:space="preserve">Um den Kostenaufwand zu errechnen werden die </w:t>
       </w:r>
-      <w:del w:id="205" w:author="HAL9000" w:date="2014-09-29T14:32:00Z">
+      <w:del w:id="210" w:author="HAL9000" w:date="2014-09-29T14:32:00Z">
         <w:r>
           <w:delText xml:space="preserve">Geschätzen </w:delText>
         </w:r>
       </w:del>
-      <w:ins w:id="206" w:author="HAL9000" w:date="2014-09-29T14:32:00Z">
+      <w:ins w:id="211" w:author="HAL9000" w:date="2014-09-29T14:32:00Z">
         <w:r>
           <w:t xml:space="preserve">geschätzten </w:t>
         </w:r>
@@ -8631,11 +8550,11 @@
       <w:r>
         <w:t xml:space="preserve">zu leistenden Stunden </w:t>
       </w:r>
-      <w:commentRangeStart w:id="207"/>
+      <w:commentRangeStart w:id="212"/>
       <w:r>
         <w:t>zusammen</w:t>
       </w:r>
-      <w:del w:id="208" w:author="HAL9000" w:date="2014-09-29T14:32:00Z">
+      <w:del w:id="213" w:author="HAL9000" w:date="2014-09-29T14:32:00Z">
         <w:r>
           <w:delText xml:space="preserve"> </w:delText>
         </w:r>
@@ -8643,38 +8562,38 @@
       <w:r>
         <w:t>gerechnet</w:t>
       </w:r>
-      <w:commentRangeEnd w:id="207"/>
+      <w:commentRangeEnd w:id="212"/>
       <w:r>
         <w:rPr>
           <w:rStyle w:val="Kommentarzeichen"/>
           <w:rFonts w:asciiTheme="minorHAnsi" w:hAnsiTheme="minorHAnsi"/>
         </w:rPr>
-        <w:commentReference w:id="207"/>
+        <w:commentReference w:id="212"/>
       </w:r>
       <w:r>
         <w:t xml:space="preserve">. Wir rechnen damit, dass wir pro Woche ungefähr 4 Stunden pro Person für dieses Projekt aufwenden werden und das 12 Wochen lang. Das würde bedeuten, dass in dem Projekt am Ende </w:t>
       </w:r>
-      <w:commentRangeStart w:id="209"/>
+      <w:commentRangeStart w:id="214"/>
       <w:r>
         <w:t xml:space="preserve">192 </w:t>
       </w:r>
-      <w:commentRangeEnd w:id="209"/>
+      <w:commentRangeEnd w:id="214"/>
       <w:r>
         <w:rPr>
           <w:rStyle w:val="Kommentarzeichen"/>
           <w:rFonts w:asciiTheme="minorHAnsi" w:hAnsiTheme="minorHAnsi"/>
         </w:rPr>
-        <w:commentReference w:id="209"/>
+        <w:commentReference w:id="214"/>
       </w:r>
       <w:r>
         <w:t>Projektstunden enthalten sind. Dabei wird ein Stundenansatz von 80</w:t>
       </w:r>
-      <w:ins w:id="210" w:author="HAL9000" w:date="2014-09-29T14:34:00Z">
+      <w:ins w:id="215" w:author="HAL9000" w:date="2014-09-29T14:34:00Z">
         <w:r>
           <w:t xml:space="preserve">.- CHF </w:t>
         </w:r>
       </w:ins>
-      <w:del w:id="211" w:author="HAL9000" w:date="2014-09-29T14:34:00Z">
+      <w:del w:id="216" w:author="HAL9000" w:date="2014-09-29T14:34:00Z">
         <w:r>
           <w:delText xml:space="preserve"> Schweizer Franken </w:delText>
         </w:r>
@@ -8682,7 +8601,7 @@
       <w:r>
         <w:t xml:space="preserve">gerechnet, womit das Projekt auf einen Gesamtbetrag von 15360.- </w:t>
       </w:r>
-      <w:ins w:id="212" w:author="HAL9000" w:date="2014-09-29T14:34:00Z">
+      <w:ins w:id="217" w:author="HAL9000" w:date="2014-09-29T14:34:00Z">
         <w:r>
           <w:t xml:space="preserve">CHF </w:t>
         </w:r>
@@ -8690,19 +8609,19 @@
       <w:r>
         <w:t>kommt.</w:t>
       </w:r>
-      <w:del w:id="213" w:author="HAL9000" w:date="2014-09-29T14:34:00Z">
+      <w:del w:id="218" w:author="HAL9000" w:date="2014-09-29T14:34:00Z">
         <w:r>
           <w:br/>
         </w:r>
       </w:del>
     </w:p>
     <w:p>
-      <w:ins w:id="214" w:author="HAL9000" w:date="2014-09-29T14:34:00Z">
+      <w:ins w:id="219" w:author="HAL9000" w:date="2014-09-29T14:34:00Z">
         <w:r>
           <w:t>Ein Spiel in dieser Form ist noch</w:t>
         </w:r>
       </w:ins>
-      <w:del w:id="215" w:author="HAL9000" w:date="2014-09-29T14:34:00Z">
+      <w:del w:id="220" w:author="HAL9000" w:date="2014-09-29T14:34:00Z">
         <w:r>
           <w:delText>Es ist ein Spiel welches es in dieser Form noch</w:delText>
         </w:r>
@@ -8710,12 +8629,12 @@
       <w:r>
         <w:t xml:space="preserve"> nie erschienen ist, was uns auf dem Markt eine gute Positionierung </w:t>
       </w:r>
-      <w:del w:id="216" w:author="HAL9000" w:date="2014-09-29T14:35:00Z">
+      <w:del w:id="221" w:author="HAL9000" w:date="2014-09-29T14:35:00Z">
         <w:r>
           <w:delText>zulassen wird</w:delText>
         </w:r>
       </w:del>
-      <w:ins w:id="217" w:author="HAL9000" w:date="2014-09-29T14:35:00Z">
+      <w:ins w:id="222" w:author="HAL9000" w:date="2014-09-29T14:35:00Z">
         <w:r>
           <w:t>ermöglicht</w:t>
         </w:r>
@@ -8728,7 +8647,7 @@
       <w:r>
         <w:t>Um die</w:t>
       </w:r>
-      <w:del w:id="218" w:author="HAL9000" w:date="2014-09-29T14:35:00Z">
+      <w:del w:id="223" w:author="HAL9000" w:date="2014-09-29T14:35:00Z">
         <w:r>
           <w:delText>se</w:delText>
         </w:r>
@@ -8736,7 +8655,7 @@
       <w:r>
         <w:t xml:space="preserve"> Kosten zu decken kann das Spiel im </w:t>
       </w:r>
-      <w:ins w:id="219" w:author="HAL9000" w:date="2014-09-29T14:35:00Z">
+      <w:ins w:id="224" w:author="HAL9000" w:date="2014-09-29T14:35:00Z">
         <w:r>
           <w:t xml:space="preserve">Google </w:t>
         </w:r>
@@ -8744,7 +8663,7 @@
       <w:r>
         <w:t>Play Store verkauft werden. Bei einem Betrag von 2.-</w:t>
       </w:r>
-      <w:ins w:id="220" w:author="HAL9000" w:date="2014-09-29T14:35:00Z">
+      <w:ins w:id="225" w:author="HAL9000" w:date="2014-09-29T14:35:00Z">
         <w:r>
           <w:t xml:space="preserve"> CHF</w:t>
         </w:r>
@@ -8752,7 +8671,7 @@
       <w:r>
         <w:t xml:space="preserve"> müssten 7680 Kunden unser Produkt kaufen. Wen</w:t>
       </w:r>
-      <w:ins w:id="221" w:author="HAL9000" w:date="2014-09-29T14:36:00Z">
+      <w:ins w:id="226" w:author="HAL9000" w:date="2014-09-29T14:36:00Z">
         <w:r>
           <w:t>n</w:t>
         </w:r>
@@ -8760,7 +8679,7 @@
       <w:r>
         <w:t xml:space="preserve"> mit 10 neu</w:t>
       </w:r>
-      <w:del w:id="222" w:author="HAL9000" w:date="2014-09-29T14:36:00Z">
+      <w:del w:id="227" w:author="HAL9000" w:date="2014-09-29T14:36:00Z">
         <w:r>
           <w:delText>n</w:delText>
         </w:r>
@@ -8768,7 +8687,7 @@
       <w:r>
         <w:t>en Kunden pro Woche gerechnet wird</w:t>
       </w:r>
-      <w:ins w:id="223" w:author="HAL9000" w:date="2014-09-29T14:36:00Z">
+      <w:ins w:id="228" w:author="HAL9000" w:date="2014-09-29T14:36:00Z">
         <w:r>
           <w:t>,</w:t>
         </w:r>
@@ -8776,7 +8695,7 @@
       <w:r>
         <w:t xml:space="preserve"> dauert es </w:t>
       </w:r>
-      <w:del w:id="224" w:author="HAL9000" w:date="2014-09-29T14:36:00Z">
+      <w:del w:id="229" w:author="HAL9000" w:date="2014-09-29T14:36:00Z">
         <w:r>
           <w:delText xml:space="preserve">somit </w:delText>
         </w:r>
@@ -8784,7 +8703,7 @@
       <w:r>
         <w:t xml:space="preserve">etwa 15 Jahre bis </w:t>
       </w:r>
-      <w:ins w:id="225" w:author="HAL9000" w:date="2014-09-29T14:36:00Z">
+      <w:ins w:id="230" w:author="HAL9000" w:date="2014-09-29T14:36:00Z">
         <w:r>
           <w:t xml:space="preserve">sich </w:t>
         </w:r>
@@ -8792,12 +8711,12 @@
       <w:r>
         <w:t xml:space="preserve">das Spiel </w:t>
       </w:r>
-      <w:del w:id="226" w:author="HAL9000" w:date="2014-09-29T14:36:00Z">
+      <w:del w:id="231" w:author="HAL9000" w:date="2014-09-29T14:36:00Z">
         <w:r>
           <w:delText>bezahlt ist</w:delText>
         </w:r>
       </w:del>
-      <w:ins w:id="227" w:author="HAL9000" w:date="2014-09-29T14:36:00Z">
+      <w:ins w:id="232" w:author="HAL9000" w:date="2014-09-29T14:36:00Z">
         <w:r>
           <w:t>amortisiert hat</w:t>
         </w:r>
@@ -8810,12 +8729,12 @@
       <w:r>
         <w:t xml:space="preserve">Das Spiel könnte auch gratis </w:t>
       </w:r>
-      <w:del w:id="228" w:author="HAL9000" w:date="2014-09-29T14:37:00Z">
+      <w:del w:id="233" w:author="HAL9000" w:date="2014-09-29T14:37:00Z">
         <w:r>
           <w:delText xml:space="preserve">abgegeben </w:delText>
         </w:r>
       </w:del>
-      <w:ins w:id="229" w:author="HAL9000" w:date="2014-09-29T14:37:00Z">
+      <w:ins w:id="234" w:author="HAL9000" w:date="2014-09-29T14:37:00Z">
         <w:r>
           <w:t xml:space="preserve">angeboten </w:t>
         </w:r>
@@ -8823,7 +8742,7 @@
       <w:r>
         <w:t xml:space="preserve">werden, damit </w:t>
       </w:r>
-      <w:del w:id="230" w:author="HAL9000" w:date="2014-09-29T14:37:00Z">
+      <w:del w:id="235" w:author="HAL9000" w:date="2014-09-29T14:37:00Z">
         <w:r>
           <w:delText xml:space="preserve">könnte </w:delText>
         </w:r>
@@ -8831,12 +8750,12 @@
       <w:r>
         <w:t xml:space="preserve">eine grössere und schnellere Verbreitung erreicht </w:t>
       </w:r>
-      <w:del w:id="231" w:author="HAL9000" w:date="2014-09-29T14:37:00Z">
+      <w:del w:id="236" w:author="HAL9000" w:date="2014-09-29T14:37:00Z">
         <w:r>
           <w:delText>werden</w:delText>
         </w:r>
       </w:del>
-      <w:ins w:id="232" w:author="HAL9000" w:date="2014-09-29T14:37:00Z">
+      <w:ins w:id="237" w:author="HAL9000" w:date="2014-09-29T14:37:00Z">
         <w:r>
           <w:t>wird</w:t>
         </w:r>
@@ -8844,27 +8763,27 @@
       <w:r>
         <w:t>. Zusätzlich könnte dann mit Werbung im Spiel gewisse Erträge gemacht werden</w:t>
       </w:r>
-      <w:del w:id="233" w:author="HAL9000" w:date="2014-09-29T14:38:00Z">
+      <w:del w:id="238" w:author="HAL9000" w:date="2014-09-29T14:38:00Z">
         <w:r>
           <w:delText xml:space="preserve"> und </w:delText>
         </w:r>
       </w:del>
-      <w:ins w:id="234" w:author="HAL9000" w:date="2014-09-29T14:38:00Z">
+      <w:ins w:id="239" w:author="HAL9000" w:date="2014-09-29T14:38:00Z">
         <w:r>
           <w:t xml:space="preserve">. Eine </w:t>
         </w:r>
       </w:ins>
-      <w:ins w:id="235" w:author="HAL9000" w:date="2014-09-29T14:39:00Z">
+      <w:ins w:id="240" w:author="HAL9000" w:date="2014-09-29T14:39:00Z">
         <w:r>
           <w:t>weitere</w:t>
         </w:r>
       </w:ins>
-      <w:ins w:id="236" w:author="HAL9000" w:date="2014-09-29T14:38:00Z">
+      <w:ins w:id="241" w:author="HAL9000" w:date="2014-09-29T14:38:00Z">
         <w:r>
           <w:t xml:space="preserve"> Möglichkeit wäre das Anbieten von</w:t>
         </w:r>
       </w:ins>
-      <w:del w:id="237" w:author="HAL9000" w:date="2014-09-29T14:38:00Z">
+      <w:del w:id="242" w:author="HAL9000" w:date="2014-09-29T14:38:00Z">
         <w:r>
           <w:delText>es könnten</w:delText>
         </w:r>
@@ -8872,7 +8791,7 @@
       <w:r>
         <w:t xml:space="preserve"> verschiedene</w:t>
       </w:r>
-      <w:ins w:id="238" w:author="HAL9000" w:date="2014-09-29T14:38:00Z">
+      <w:ins w:id="243" w:author="HAL9000" w:date="2014-09-29T14:38:00Z">
         <w:r>
           <w:t>n</w:t>
         </w:r>
@@ -8880,12 +8799,12 @@
       <w:r>
         <w:t xml:space="preserve"> In-App Verkäufe</w:t>
       </w:r>
-      <w:ins w:id="239" w:author="HAL9000" w:date="2014-09-29T14:38:00Z">
+      <w:ins w:id="244" w:author="HAL9000" w:date="2014-09-29T14:38:00Z">
         <w:r>
           <w:t xml:space="preserve">, </w:t>
         </w:r>
       </w:ins>
-      <w:del w:id="240" w:author="HAL9000" w:date="2014-09-29T14:38:00Z">
+      <w:del w:id="245" w:author="HAL9000" w:date="2014-09-29T14:38:00Z">
         <w:r>
           <w:delText xml:space="preserve"> zur Verfügung gestellt werden, </w:delText>
         </w:r>
@@ -8893,12 +8812,12 @@
       <w:r>
         <w:t xml:space="preserve">welche </w:t>
       </w:r>
-      <w:del w:id="241" w:author="HAL9000" w:date="2014-09-29T14:38:00Z">
+      <w:del w:id="246" w:author="HAL9000" w:date="2014-09-29T14:38:00Z">
         <w:r>
           <w:delText>es den</w:delText>
         </w:r>
       </w:del>
-      <w:ins w:id="242" w:author="HAL9000" w:date="2014-09-29T14:38:00Z">
+      <w:ins w:id="247" w:author="HAL9000" w:date="2014-09-29T14:38:00Z">
         <w:r>
           <w:t>den</w:t>
         </w:r>
@@ -8906,7 +8825,7 @@
       <w:r>
         <w:t xml:space="preserve"> Spieler</w:t>
       </w:r>
-      <w:ins w:id="243" w:author="HAL9000" w:date="2014-09-29T14:39:00Z">
+      <w:ins w:id="248" w:author="HAL9000" w:date="2014-09-29T14:39:00Z">
         <w:r>
           <w:t>n</w:t>
         </w:r>
@@ -8914,31 +8833,31 @@
       <w:r>
         <w:t xml:space="preserve"> das Spiel erleichtern. Durch die grössere Verbreitung ist es eher möglich das Produkt in einer angemessenen Zeit</w:t>
       </w:r>
-      <w:del w:id="244" w:author="HAL9000" w:date="2014-09-29T14:39:00Z">
+      <w:del w:id="249" w:author="HAL9000" w:date="2014-09-29T14:39:00Z">
         <w:r>
           <w:delText>, so</w:delText>
         </w:r>
       </w:del>
-      <w:ins w:id="245" w:author="HAL9000" w:date="2014-09-29T14:39:00Z">
+      <w:ins w:id="250" w:author="HAL9000" w:date="2014-09-29T14:39:00Z">
         <w:r>
           <w:t xml:space="preserve"> (</w:t>
         </w:r>
       </w:ins>
-      <w:del w:id="246" w:author="HAL9000" w:date="2014-09-29T14:39:00Z">
+      <w:del w:id="251" w:author="HAL9000" w:date="2014-09-29T14:39:00Z">
         <w:r>
           <w:delText xml:space="preserve"> </w:delText>
         </w:r>
       </w:del>
-      <w:ins w:id="247" w:author="HAL9000" w:date="2014-09-29T14:39:00Z">
+      <w:ins w:id="252" w:author="HAL9000" w:date="2014-09-29T14:39:00Z">
         <w:r>
           <w:t xml:space="preserve">ca. </w:t>
         </w:r>
       </w:ins>
-      <w:commentRangeStart w:id="248"/>
+      <w:commentRangeStart w:id="253"/>
       <w:r>
         <w:t>2-3 Jahre</w:t>
       </w:r>
-      <w:ins w:id="249" w:author="HAL9000" w:date="2014-09-29T14:39:00Z">
+      <w:ins w:id="254" w:author="HAL9000" w:date="2014-09-29T14:39:00Z">
         <w:r>
           <w:t>)</w:t>
         </w:r>
@@ -8946,28 +8865,33 @@
       <w:r>
         <w:t xml:space="preserve"> </w:t>
       </w:r>
-      <w:commentRangeEnd w:id="248"/>
+      <w:commentRangeEnd w:id="253"/>
       <w:r>
         <w:rPr>
           <w:rStyle w:val="Kommentarzeichen"/>
           <w:rFonts w:asciiTheme="minorHAnsi" w:hAnsiTheme="minorHAnsi"/>
         </w:rPr>
-        <w:commentReference w:id="248"/>
-      </w:r>
-      <w:r>
-        <w:t xml:space="preserve">zu amortisieren. Die grössere Verbreitung hilft vor allem </w:t>
-      </w:r>
-      <w:del w:id="250" w:author="HAL9000" w:date="2014-09-29T14:40:00Z">
+        <w:commentReference w:id="253"/>
+      </w:r>
+      <w:r>
+        <w:t>zu amo</w:t>
+      </w:r>
+      <w:bookmarkStart w:id="255" w:name="_GoBack"/>
+      <w:bookmarkEnd w:id="255"/>
+      <w:r>
+        <w:t xml:space="preserve">rtisieren. Die grössere Verbreitung hilft vor allem </w:t>
+      </w:r>
+      <w:del w:id="256" w:author="HAL9000" w:date="2014-09-29T14:40:00Z">
         <w:r>
           <w:delText xml:space="preserve">dabei </w:delText>
         </w:r>
       </w:del>
-      <w:ins w:id="251" w:author="HAL9000" w:date="2014-09-29T14:40:00Z">
+      <w:ins w:id="257" w:author="HAL9000" w:date="2014-09-29T14:40:00Z">
         <w:r>
           <w:t xml:space="preserve">auch, falls </w:t>
         </w:r>
       </w:ins>
-      <w:del w:id="252" w:author="HAL9000" w:date="2014-09-29T14:40:00Z">
+      <w:del w:id="258" w:author="HAL9000" w:date="2014-09-29T14:40:00Z">
         <w:r>
           <w:delText xml:space="preserve">wen </w:delText>
         </w:r>
@@ -8975,7 +8899,7 @@
       <w:r>
         <w:t>man plant</w:t>
       </w:r>
-      <w:ins w:id="253" w:author="HAL9000" w:date="2014-09-29T14:40:00Z">
+      <w:ins w:id="259" w:author="HAL9000" w:date="2014-09-29T14:40:00Z">
         <w:r>
           <w:t>,</w:t>
         </w:r>
@@ -8998,7 +8922,7 @@
 
 <file path=word/comments.xml><?xml version="1.0" encoding="utf-8"?>
 <w:comments xmlns:wpc="http://schemas.microsoft.com/office/word/2010/wordprocessingCanvas" xmlns:mc="http://schemas.openxmlformats.org/markup-compatibility/2006" xmlns:o="urn:schemas-microsoft-com:office:office" xmlns:r="http://schemas.openxmlformats.org/officeDocument/2006/relationships" xmlns:m="http://schemas.openxmlformats.org/officeDocument/2006/math" xmlns:v="urn:schemas-microsoft-com:vml" xmlns:wp14="http://schemas.microsoft.com/office/word/2010/wordprocessingDrawing" xmlns:wp="http://schemas.openxmlformats.org/drawingml/2006/wordprocessingDrawing" xmlns:w10="urn:schemas-microsoft-com:office:word" xmlns:w="http://schemas.openxmlformats.org/wordprocessingml/2006/main" xmlns:w14="http://schemas.microsoft.com/office/word/2010/wordml" xmlns:w15="http://schemas.microsoft.com/office/word/2012/wordml" xmlns:wpg="http://schemas.microsoft.com/office/word/2010/wordprocessingGroup" xmlns:wpi="http://schemas.microsoft.com/office/word/2010/wordprocessingInk" xmlns:wne="http://schemas.microsoft.com/office/word/2006/wordml" xmlns:wps="http://schemas.microsoft.com/office/word/2010/wordprocessingShape" mc:Ignorable="w14 w15 wp14">
-  <w:comment w:id="26" w:author="HAL9000" w:date="2014-09-29T11:43:00Z" w:initials="H">
+  <w:comment w:id="30" w:author="HAL9000" w:date="2014-09-29T11:43:00Z" w:initials="H">
     <w:p>
       <w:pPr>
         <w:pStyle w:val="Kommentartext"/>
@@ -9010,27 +8934,11 @@
         <w:annotationRef/>
       </w:r>
       <w:r>
-        <w:t xml:space="preserve">Am Ende sollt noch </w:t>
-      </w:r>
-      <w:proofErr w:type="spellStart"/>
-      <w:r>
-        <w:t>irgeindein</w:t>
-      </w:r>
-      <w:proofErr w:type="spellEnd"/>
-      <w:r>
-        <w:t xml:space="preserve"> Hinweis hin, dass das Spielprinzip noch nicht final ist und sich nach dem </w:t>
-      </w:r>
-      <w:proofErr w:type="spellStart"/>
-      <w:r>
-        <w:t>playtesting</w:t>
-      </w:r>
-      <w:proofErr w:type="spellEnd"/>
-      <w:r>
-        <w:t xml:space="preserve"> evtl. noch ändert.</w:t>
+        <w:t>Am Ende sollt noch irgeindein Hinweis hin, dass das Spielprinzip noch nicht final ist und sich nach dem playtesting evtl. noch ändert.</w:t>
       </w:r>
     </w:p>
   </w:comment>
-  <w:comment w:id="30" w:author="HAL9000" w:date="2014-09-29T10:26:00Z" w:initials="H">
+  <w:comment w:id="34" w:author="HAL9000" w:date="2014-09-29T10:26:00Z" w:initials="H">
     <w:p>
       <w:pPr>
         <w:pStyle w:val="Kommentartext"/>
@@ -9049,7 +8957,7 @@
       </w:r>
     </w:p>
   </w:comment>
-  <w:comment w:id="33" w:author="HAL9000" w:date="2014-09-29T10:26:00Z" w:initials="H">
+  <w:comment w:id="37" w:author="HAL9000" w:date="2014-09-29T10:26:00Z" w:initials="H">
     <w:p>
       <w:pPr>
         <w:pStyle w:val="Kommentartext"/>
@@ -9065,7 +8973,7 @@
       </w:r>
     </w:p>
   </w:comment>
-  <w:comment w:id="51" w:author="HAL9000" w:date="2014-09-29T11:59:00Z" w:initials="H">
+  <w:comment w:id="55" w:author="HAL9000" w:date="2014-09-29T11:59:00Z" w:initials="H">
     <w:p>
       <w:pPr>
         <w:pStyle w:val="Kommentartext"/>
@@ -9081,7 +8989,7 @@
       </w:r>
     </w:p>
   </w:comment>
-  <w:comment w:id="207" w:author="HAL9000" w:date="2014-09-29T14:32:00Z" w:initials="H">
+  <w:comment w:id="212" w:author="HAL9000" w:date="2014-09-29T14:32:00Z" w:initials="H">
     <w:p>
       <w:pPr>
         <w:pStyle w:val="Kommentartext"/>
@@ -9097,7 +9005,7 @@
       </w:r>
     </w:p>
   </w:comment>
-  <w:comment w:id="209" w:author="HAL9000" w:date="2014-09-29T14:33:00Z" w:initials="H">
+  <w:comment w:id="214" w:author="HAL9000" w:date="2014-09-29T14:33:00Z" w:initials="H">
     <w:p>
       <w:pPr>
         <w:pStyle w:val="Kommentartext"/>
@@ -9113,7 +9021,7 @@
       </w:r>
     </w:p>
   </w:comment>
-  <w:comment w:id="248" w:author="HAL9000" w:date="2014-09-29T14:39:00Z" w:initials="H">
+  <w:comment w:id="253" w:author="HAL9000" w:date="2014-09-29T14:39:00Z" w:initials="H">
     <w:p>
       <w:pPr>
         <w:pStyle w:val="Kommentartext"/>
@@ -11411,7 +11319,7 @@
 </file>
 
 <file path=customXml/itemProps1.xml><?xml version="1.0" encoding="utf-8"?>
-<ds:datastoreItem xmlns:ds="http://schemas.openxmlformats.org/officeDocument/2006/customXml" ds:itemID="{34EAE1AB-AAF1-4797-8EA1-6899FC96BFAB}">
+<ds:datastoreItem xmlns:ds="http://schemas.openxmlformats.org/officeDocument/2006/customXml" ds:itemID="{71C44563-0C6C-419A-8F66-A8B3F33C25A7}">
   <ds:schemaRefs>
     <ds:schemaRef ds:uri="http://schemas.openxmlformats.org/officeDocument/2006/bibliography"/>
   </ds:schemaRefs>

</xml_diff>